<commit_message>
update 'Overview of Microsoft Project' with Cindy's latest changes
</commit_message>
<xml_diff>
--- a/MPwMP2013/docx/v2.000/Overview of Microsoft Project.docx
+++ b/MPwMP2013/docx/v2.000/Overview of Microsoft Project.docx
@@ -7,6 +7,71 @@
         <w:pStyle w:val="Heading1"/>
       </w:pPr>
       <w:r>
+        <w:t>Overview</w:t>
+      </w:r>
+    </w:p>
+    <w:p>
+      <w:r>
+        <w:t xml:space="preserve">Using Project as your scheduling software provides many advantages. Project functions as a database and supports relationships between tasks, resources and costs. The level of detail </w:t>
+      </w:r>
+      <w:r>
+        <w:t xml:space="preserve">and features implemented in the schedule can vary by project. To be most successful, you should plan an approach and select the appropriate version to achieve your scheduling goals. </w:t>
+      </w:r>
+      <w:r>
+        <w:t>No matter what version is selected, you will be able to use the standard interface features available in other Microsoft software, such as the Ribbon. Project has numerous</w:t>
+      </w:r>
+      <w:r>
+        <w:t xml:space="preserve"> views, shortcuts, and </w:t>
+      </w:r>
+      <w:r>
+        <w:t xml:space="preserve">features to quickly display the information needed which can help drive decisions for the project.  </w:t>
+      </w:r>
+      <w:r>
+        <w:t xml:space="preserve">The software techniques demonstrated </w:t>
+      </w:r>
+      <w:r>
+        <w:t xml:space="preserve">in our </w:t>
+      </w:r>
+      <w:r>
+        <w:rPr>
+          <w:rStyle w:val="Cross-Reference"/>
+        </w:rPr>
+        <w:t>Overview of Microsoft Project</w:t>
+      </w:r>
+      <w:r>
+        <w:t xml:space="preserve"> are critical to </w:t>
+      </w:r>
+      <w:r>
+        <w:t xml:space="preserve">the </w:t>
+      </w:r>
+      <w:r>
+        <w:t>effective use of Project</w:t>
+      </w:r>
+      <w:r>
+        <w:t>.</w:t>
+      </w:r>
+      <w:r>
+        <w:t xml:space="preserve"> </w:t>
+      </w:r>
+      <w:r>
+        <w:t xml:space="preserve">These techniques </w:t>
+      </w:r>
+      <w:r>
+        <w:t xml:space="preserve">will </w:t>
+      </w:r>
+      <w:r>
+        <w:t>form the foundation of your further learning about Project</w:t>
+      </w:r>
+      <w:r>
+        <w:t xml:space="preserve">. </w:t>
+      </w:r>
+    </w:p>
+    <w:p>
+      <w:pPr>
+        <w:pStyle w:val="Heading1"/>
+      </w:pPr>
+      <w:r>
+        <w:lastRenderedPageBreak/>
         <w:t>Benefits of Scheduling Software</w:t>
       </w:r>
     </w:p>
@@ -33,7 +98,13 @@
         <w:pStyle w:val="OrderedList1"/>
       </w:pPr>
       <w:r>
-        <w:t>The ability to plan and manage a project using Work Breakdown Structure (outline) format</w:t>
+        <w:t xml:space="preserve">The ability to plan and manage a project using </w:t>
+      </w:r>
+      <w:r>
+        <w:t xml:space="preserve">a </w:t>
+      </w:r>
+      <w:r>
+        <w:t>Work Breakdown Structure (outline) format</w:t>
       </w:r>
     </w:p>
     <w:p>
@@ -57,7 +128,7 @@
         <w:pStyle w:val="OrderedList1"/>
       </w:pPr>
       <w:r>
-        <w:t>Ability to integrate with Project Server/Project</w:t>
+        <w:t>Ability to integrate with Project Server</w:t>
       </w:r>
     </w:p>
     <w:p>
@@ -122,7 +193,13 @@
         </w:numPr>
       </w:pPr>
       <w:r>
-        <w:t>The project are defined and the decision is made to perform the project</w:t>
+        <w:t xml:space="preserve">The project </w:t>
+      </w:r>
+      <w:r>
+        <w:t xml:space="preserve">is </w:t>
+      </w:r>
+      <w:r>
+        <w:t>defined and the decision is made to perform the project</w:t>
       </w:r>
     </w:p>
     <w:p>
@@ -139,7 +216,19 @@
       </w:pPr>
       <w:r>
         <w:lastRenderedPageBreak/>
-        <w:t>The Project work will be initiated</w:t>
+        <w:t xml:space="preserve">The </w:t>
+      </w:r>
+      <w:r>
+        <w:t>p</w:t>
+      </w:r>
+      <w:r>
+        <w:t xml:space="preserve">roject work </w:t>
+      </w:r>
+      <w:r>
+        <w:t>is</w:t>
+      </w:r>
+      <w:r>
+        <w:t xml:space="preserve"> initiated</w:t>
       </w:r>
     </w:p>
     <w:p>
@@ -147,7 +236,13 @@
         <w:pStyle w:val="OrderedList1"/>
       </w:pPr>
       <w:r>
-        <w:t xml:space="preserve">Information of how the work is getting accomplished is feed back to the project manager and updated into the schedule </w:t>
+        <w:t xml:space="preserve">Information </w:t>
+      </w:r>
+      <w:r>
+        <w:t xml:space="preserve">about </w:t>
+      </w:r>
+      <w:r>
+        <w:t xml:space="preserve">how the work is getting accomplished is fed back to the project manager and updated into the schedule </w:t>
       </w:r>
     </w:p>
     <w:p>
@@ -157,6 +252,9 @@
       <w:r>
         <w:t>Stakeholders request a change to the project</w:t>
       </w:r>
+      <w:r>
+        <w:t xml:space="preserve"> and the project manager updates the schedule as needed</w:t>
+      </w:r>
     </w:p>
     <w:p>
       <w:pPr>
@@ -191,6 +289,140 @@
       </w:r>
     </w:p>
     <w:p>
+      <w:r>
+        <w:rPr>
+          <w:rStyle w:val="Cross-Reference"/>
+        </w:rPr>
+        <w:t>Figure #.1</w:t>
+      </w:r>
+      <w:r>
+        <w:t xml:space="preserve"> shows an example of a possible scheduling flow of activities. In this example, </w:t>
+      </w:r>
+      <w:r>
+        <w:t xml:space="preserve">notice that updates to the project schedule come both from the information gathered during the </w:t>
+      </w:r>
+      <w:r>
+        <w:t>implementation</w:t>
+      </w:r>
+      <w:r>
+        <w:t xml:space="preserve"> of the project </w:t>
+      </w:r>
+      <w:r>
+        <w:t>work</w:t>
+      </w:r>
+      <w:r>
+        <w:t xml:space="preserve"> and</w:t>
+      </w:r>
+      <w:r>
+        <w:t xml:space="preserve"> from changes requested by </w:t>
+      </w:r>
+      <w:r>
+        <w:t>stakeholders</w:t>
+      </w:r>
+      <w:r>
+        <w:t xml:space="preserve">. Sometimes stakeholders </w:t>
+      </w:r>
+      <w:r>
+        <w:t>request</w:t>
+      </w:r>
+      <w:r>
+        <w:t xml:space="preserve"> a change after seeing a report</w:t>
+      </w:r>
+      <w:r>
+        <w:t>,</w:t>
+      </w:r>
+      <w:r>
+        <w:t xml:space="preserve"> other times they </w:t>
+      </w:r>
+      <w:r>
+        <w:t>request</w:t>
+      </w:r>
+      <w:r>
+        <w:t xml:space="preserve"> </w:t>
+      </w:r>
+      <w:r>
+        <w:t xml:space="preserve">a </w:t>
+      </w:r>
+      <w:r>
+        <w:t>change while watching the project progress unfold.</w:t>
+      </w:r>
+      <w:r>
+        <w:t xml:space="preserve"> All projects </w:t>
+      </w:r>
+      <w:r>
+        <w:t xml:space="preserve">evolve </w:t>
+      </w:r>
+      <w:r>
+        <w:t xml:space="preserve">as decisions are refined or new information is obtained by the project manager or scheduler. </w:t>
+      </w:r>
+      <w:r>
+        <w:t xml:space="preserve"> </w:t>
+      </w:r>
+    </w:p>
+    <w:p>
+      <w:r>
+        <w:t xml:space="preserve">Notice that completion of a project is not the end of the flow of </w:t>
+      </w:r>
+      <w:r>
+        <w:t>activities</w:t>
+      </w:r>
+      <w:r>
+        <w:t xml:space="preserve">. Many times the results of a project generate a new process for the business which must be maintained. For example, a project to install a new alarm system with access cards does not end after the system in installed. Someone needs to be assigned to configure cards for new employees, run system tests, and </w:t>
+      </w:r>
+      <w:r>
+        <w:t xml:space="preserve">replace broken components. This would be considered ongoing operations in the diagram. </w:t>
+      </w:r>
+    </w:p>
+    <w:p>
+      <w:r>
+        <w:rPr>
+          <w:noProof/>
+        </w:rPr>
+        <w:lastRenderedPageBreak/>
+        <w:drawing>
+          <wp:inline distT="0" distB="0" distL="0" distR="0" wp14:anchorId="7B97F611" wp14:editId="0808D070">
+            <wp:extent cx="4114800" cy="4000500"/>
+            <wp:effectExtent l="0" t="0" r="0" b="0"/>
+            <wp:docPr id="17" name="Picture 17"/>
+            <wp:cNvGraphicFramePr>
+              <a:graphicFrameLocks xmlns:a="http://schemas.openxmlformats.org/drawingml/2006/main" noChangeAspect="1"/>
+            </wp:cNvGraphicFramePr>
+            <a:graphic xmlns:a="http://schemas.openxmlformats.org/drawingml/2006/main">
+              <a:graphicData uri="http://schemas.openxmlformats.org/drawingml/2006/picture">
+                <pic:pic xmlns:pic="http://schemas.openxmlformats.org/drawingml/2006/picture">
+                  <pic:nvPicPr>
+                    <pic:cNvPr id="17" name="scheduling-software-flow.png"/>
+                    <pic:cNvPicPr/>
+                  </pic:nvPicPr>
+                  <pic:blipFill>
+                    <a:blip r:embed="rId11">
+                      <a:extLst>
+                        <a:ext uri="{28A0092B-C50C-407E-A947-70E740481C1C}">
+                          <a14:useLocalDpi xmlns:a14="http://schemas.microsoft.com/office/drawing/2010/main" val="0"/>
+                        </a:ext>
+                      </a:extLst>
+                    </a:blip>
+                    <a:stretch>
+                      <a:fillRect/>
+                    </a:stretch>
+                  </pic:blipFill>
+                  <pic:spPr>
+                    <a:xfrm>
+                      <a:off x="0" y="0"/>
+                      <a:ext cx="4114800" cy="4000500"/>
+                    </a:xfrm>
+                    <a:prstGeom prst="rect">
+                      <a:avLst/>
+                    </a:prstGeom>
+                  </pic:spPr>
+                </pic:pic>
+              </a:graphicData>
+            </a:graphic>
+          </wp:inline>
+        </w:drawing>
+      </w:r>
+    </w:p>
+    <w:p>
       <w:pPr>
         <w:pStyle w:val="FigureCaption"/>
       </w:pPr>
@@ -198,15 +430,21 @@
         <w:t>Scheduling software flow of activities.</w:t>
       </w:r>
       <w:r>
-        <w:t xml:space="preserve"> Source</w:t>
-      </w:r>
-      <w:proofErr w:type="gramStart"/>
-      <w:r>
-        <w:t>: ???</w:t>
-      </w:r>
-      <w:proofErr w:type="gramEnd"/>
-      <w:r>
-        <w:t xml:space="preserve"> [image005.png]</w:t>
+        <w:t xml:space="preserve"> [</w:t>
+      </w:r>
+      <w:r>
+        <w:t>scheduling-software-</w:t>
+      </w:r>
+      <w:proofErr w:type="spellStart"/>
+      <w:r>
+        <w:t>flow</w:t>
+      </w:r>
+      <w:r>
+        <w:t>.vsdx</w:t>
+      </w:r>
+      <w:proofErr w:type="spellEnd"/>
+      <w:r>
+        <w:t>]</w:t>
       </w:r>
     </w:p>
     <w:p>
@@ -220,7 +458,7 @@
     </w:p>
     <w:p>
       <w:r>
-        <w:t>Although Project may in some ways looks like Excel, it is actually a very complex database. Be-low are some reasons to use a database:</w:t>
+        <w:t>Although Project may in some ways looks like Excel, it is actually a very complex database. Below are some reasons to use a database:</w:t>
       </w:r>
     </w:p>
     <w:p>
@@ -266,6 +504,63 @@
       </w:r>
     </w:p>
     <w:p>
+      <w:r>
+        <w:rPr>
+          <w:noProof/>
+          <w:color w:val="1F497D"/>
+        </w:rPr>
+        <w:lastRenderedPageBreak/>
+        <w:drawing>
+          <wp:inline distT="0" distB="0" distL="0" distR="0" wp14:anchorId="52F70C19" wp14:editId="426002FA">
+            <wp:extent cx="4114800" cy="3605349"/>
+            <wp:effectExtent l="0" t="0" r="0" b="0"/>
+            <wp:docPr id="1" name="Picture 1" descr="cid:image003.png@01CE62AE.41986120"/>
+            <wp:cNvGraphicFramePr>
+              <a:graphicFrameLocks xmlns:a="http://schemas.openxmlformats.org/drawingml/2006/main" noChangeAspect="1"/>
+            </wp:cNvGraphicFramePr>
+            <a:graphic xmlns:a="http://schemas.openxmlformats.org/drawingml/2006/main">
+              <a:graphicData uri="http://schemas.openxmlformats.org/drawingml/2006/picture">
+                <pic:pic xmlns:pic="http://schemas.openxmlformats.org/drawingml/2006/picture">
+                  <pic:nvPicPr>
+                    <pic:cNvPr id="0" name="Picture 1" descr="cid:image003.png@01CE62AE.41986120"/>
+                    <pic:cNvPicPr>
+                      <a:picLocks noChangeAspect="1" noChangeArrowheads="1"/>
+                    </pic:cNvPicPr>
+                  </pic:nvPicPr>
+                  <pic:blipFill>
+                    <a:blip r:embed="rId12" r:link="rId13">
+                      <a:extLst>
+                        <a:ext uri="{28A0092B-C50C-407E-A947-70E740481C1C}">
+                          <a14:useLocalDpi xmlns:a14="http://schemas.microsoft.com/office/drawing/2010/main" val="0"/>
+                        </a:ext>
+                      </a:extLst>
+                    </a:blip>
+                    <a:srcRect/>
+                    <a:stretch>
+                      <a:fillRect/>
+                    </a:stretch>
+                  </pic:blipFill>
+                  <pic:spPr bwMode="auto">
+                    <a:xfrm>
+                      <a:off x="0" y="0"/>
+                      <a:ext cx="4114800" cy="3605349"/>
+                    </a:xfrm>
+                    <a:prstGeom prst="rect">
+                      <a:avLst/>
+                    </a:prstGeom>
+                    <a:noFill/>
+                    <a:ln>
+                      <a:noFill/>
+                    </a:ln>
+                  </pic:spPr>
+                </pic:pic>
+              </a:graphicData>
+            </a:graphic>
+          </wp:inline>
+        </w:drawing>
+      </w:r>
+    </w:p>
+    <w:p>
       <w:pPr>
         <w:pStyle w:val="FigureCaption"/>
       </w:pPr>
@@ -278,7 +573,7 @@
     </w:p>
     <w:p>
       <w:r>
-        <w:t xml:space="preserve">Notice that Project has three main tables of information – Task, Resource and Assignment. When a resource is assigned to a task, Project draws a connection/link between a unique re-source </w:t>
+        <w:t xml:space="preserve">Notice that Project has three main tables of information – Task, Resource and Assignment. When a resource is assigned to a task, Project draws a connection/link between a unique resource </w:t>
       </w:r>
       <w:proofErr w:type="gramStart"/>
       <w:r>
@@ -286,16 +581,57 @@
       </w:r>
       <w:proofErr w:type="gramEnd"/>
       <w:r>
-        <w:t xml:space="preserve"> with a </w:t>
-      </w:r>
+        <w:t xml:space="preserve"> with a unique task field. Normally the unique field is not displayed in views, but can be added if desired. </w:t>
+      </w:r>
+    </w:p>
+    <w:p>
+      <w:r>
+        <w:t>Additional information about this database approach in Project:</w:t>
+      </w:r>
+    </w:p>
+    <w:p>
+      <w:pPr>
+        <w:pStyle w:val="UnorderedList1"/>
+      </w:pPr>
+      <w:r>
+        <w:t xml:space="preserve">All the fields or columns of information are pre-defined when you create a project </w:t>
+      </w:r>
+      <w:r>
+        <w:t>schedule</w:t>
+      </w:r>
+      <w:r>
+        <w:t xml:space="preserve">. Creating a </w:t>
+      </w:r>
+      <w:r>
+        <w:t xml:space="preserve">schedule </w:t>
+      </w:r>
+      <w:r>
+        <w:t xml:space="preserve">is simply editing the information in fields/columns. </w:t>
+      </w:r>
+    </w:p>
+    <w:p>
+      <w:pPr>
+        <w:pStyle w:val="UnorderedList1"/>
+      </w:pPr>
+      <w:r>
+        <w:t>Hiding a column in Project does not delete the information, it simply removes it from the current view</w:t>
+      </w:r>
+    </w:p>
+    <w:p>
+      <w:pPr>
+        <w:pStyle w:val="UnorderedList1"/>
+      </w:pPr>
+      <w:r>
+        <w:t>Inserting a column is simply adding the information to a particular view</w:t>
+      </w:r>
+    </w:p>
+    <w:p>
+      <w:pPr>
+        <w:pStyle w:val="UnorderedList1"/>
+      </w:pPr>
       <w:r>
         <w:lastRenderedPageBreak/>
-        <w:t xml:space="preserve">unique task field. Normally the unique field is not displayed in views, but can be added if desired. </w:t>
-      </w:r>
-    </w:p>
-    <w:p>
-      <w:r>
-        <w:t>Additional information about this database approach in Project:</w:t>
+        <w:t>Changing a field of information in one view is changing the information in the database and any other view that uses that field will display the change</w:t>
       </w:r>
     </w:p>
     <w:p>
@@ -303,39 +639,7 @@
         <w:pStyle w:val="UnorderedList1"/>
       </w:pPr>
       <w:r>
-        <w:t xml:space="preserve">All the fields or columns of information are pre-defined when you create a project plan. Creating a plan is simply editing the information in fields/columns. </w:t>
-      </w:r>
-    </w:p>
-    <w:p>
-      <w:pPr>
-        <w:pStyle w:val="UnorderedList1"/>
-      </w:pPr>
-      <w:r>
-        <w:t>Hiding a column in Project does not delete the information, it simply removes it from the current view</w:t>
-      </w:r>
-    </w:p>
-    <w:p>
-      <w:pPr>
-        <w:pStyle w:val="UnorderedList1"/>
-      </w:pPr>
-      <w:r>
-        <w:t>Inserting a column is simply adding the information to a particular view</w:t>
-      </w:r>
-    </w:p>
-    <w:p>
-      <w:pPr>
-        <w:pStyle w:val="UnorderedList1"/>
-      </w:pPr>
-      <w:r>
-        <w:t>Changing a field of information in one view is changing the information in the database and any other view that uses that field will display the change</w:t>
-      </w:r>
-    </w:p>
-    <w:p>
-      <w:pPr>
-        <w:pStyle w:val="UnorderedList1"/>
-      </w:pPr>
-      <w:r>
-        <w:t xml:space="preserve">Some views are designed for a specific purpose and may display task information only, re-source information only or some combination of task, resource, and assignment information. For example, the Resource Sheet view does not allow you to display task names in it. That is because it is a specific view to show resource details. If you want to see how those resources are assigned, you should consider another view such as Task Usage, Resource Usage, or Gantt </w:t>
+        <w:t xml:space="preserve">Some views are designed for a specific purpose and may display task information only, resource information only or some combination of task, resource, and assignment information. For example, the Resource Sheet view does not allow you to display task names in it. That is because it is a specific view to show resource details. If you want to see how those resources are assigned, you should consider another view such as Task Usage, Resource Usage, or Gantt </w:t>
       </w:r>
       <w:proofErr w:type="gramStart"/>
       <w:r>
@@ -348,7 +652,13 @@
     </w:p>
     <w:p>
       <w:r>
-        <w:t xml:space="preserve">This brief discussion should start you on your way to learning more about Project and how its database structure work well when managing schedules. </w:t>
+        <w:t>This brief discussion should start you on your way to learning more about Project and how its database structure work</w:t>
+      </w:r>
+      <w:r>
+        <w:t>s</w:t>
+      </w:r>
+      <w:r>
+        <w:t xml:space="preserve"> when managing schedules. </w:t>
       </w:r>
     </w:p>
     <w:p>
@@ -417,7 +727,7 @@
     </w:p>
     <w:p>
       <w:r>
-        <w:t xml:space="preserve">Before a project schedule is created, define what information you are hoping your schedule will return for the work and time you devote to the using the schedule. . </w:t>
+        <w:t xml:space="preserve">Before a project schedule is created, define what information you are hoping your schedule will return for the work and time you devote to using the schedule.  </w:t>
       </w:r>
     </w:p>
     <w:p>
@@ -434,7 +744,13 @@
         </w:numPr>
       </w:pPr>
       <w:r>
-        <w:t xml:space="preserve">Define the type of information your project schedule should return? </w:t>
+        <w:t>Define the type of information your project schedule should return</w:t>
+      </w:r>
+      <w:r>
+        <w:t>.</w:t>
+      </w:r>
+      <w:r>
+        <w:t xml:space="preserve"> </w:t>
       </w:r>
     </w:p>
     <w:p>
@@ -517,13 +833,11 @@
     <w:p>
       <w:r>
         <w:lastRenderedPageBreak/>
-        <w:t>Project Managers have a tendency to make the project schedule become the project. Preplan-</w:t>
-      </w:r>
-      <w:proofErr w:type="spellStart"/>
-      <w:r>
-        <w:t>ning</w:t>
-      </w:r>
-      <w:proofErr w:type="spellEnd"/>
+        <w:t xml:space="preserve">Project Managers have a tendency to make the project schedule become the project. </w:t>
+      </w:r>
+      <w:r>
+        <w:t>Pre-planning</w:t>
+      </w:r>
       <w:r>
         <w:t xml:space="preserve"> will help project managers avoid this pitfall. </w:t>
       </w:r>
@@ -615,7 +929,7 @@
       </w:r>
       <w:proofErr w:type="gramEnd"/>
       <w:r>
-        <w:t xml:space="preserve"> variance to base-line? </w:t>
+        <w:t xml:space="preserve"> variance to baseline? </w:t>
       </w:r>
       <w:proofErr w:type="gramStart"/>
       <w:r>
@@ -833,17 +1147,24 @@
       </w:pPr>
       <w:r>
         <w:lastRenderedPageBreak/>
-        <w:t>Review of the Ribbon, Back Stage View, Quick Launch</w:t>
-      </w:r>
-    </w:p>
-    <w:p>
-      <w:r>
-        <w:t>Can you do a find and replace? Quick Launch is actually called Quick Access toolbar in Project.</w:t>
-      </w:r>
-    </w:p>
-    <w:p>
-      <w:r>
-        <w:t xml:space="preserve">To take advantage of Project’s many features, you need to be proficient in accessing schedule commands and file commands. In this section, we will review the organization of the Ribbon, the benefits of the Quick Access toolbar, and when to access commands in </w:t>
+        <w:t>Review of the Ribbon, Back</w:t>
+      </w:r>
+      <w:r>
+        <w:t>s</w:t>
+      </w:r>
+      <w:r>
+        <w:t xml:space="preserve">tage View, </w:t>
+      </w:r>
+      <w:r>
+        <w:t>and Quick Access Toolbar</w:t>
+      </w:r>
+    </w:p>
+    <w:p>
+      <w:r>
+        <w:t xml:space="preserve">To take advantage of Project’s many features, you need to be proficient in accessing schedule commands and file commands. In this section, we will review the organization of the Ribbon, </w:t>
+      </w:r>
+      <w:r>
+        <w:t xml:space="preserve">when to access commands in </w:t>
       </w:r>
       <w:proofErr w:type="gramStart"/>
       <w:r>
@@ -851,7 +1172,16 @@
       </w:r>
       <w:proofErr w:type="gramEnd"/>
       <w:r>
-        <w:t xml:space="preserve"> view.</w:t>
+        <w:t xml:space="preserve"> view</w:t>
+      </w:r>
+      <w:r>
+        <w:t>,</w:t>
+      </w:r>
+      <w:r>
+        <w:t xml:space="preserve"> and </w:t>
+      </w:r>
+      <w:r>
+        <w:t>the benefits of the Quick Access toolbar.</w:t>
       </w:r>
     </w:p>
     <w:p>
@@ -888,7 +1218,7 @@
         <w:pStyle w:val="UnorderedList1"/>
       </w:pPr>
       <w:r>
-        <w:t>The size of the buttons adjust based on your available window or screen size so you don’t lose any capabilities, while maintaining maximum work area screen real estate.</w:t>
+        <w:t>The size of the buttons adjust based on your available window or screen size so you don’t lose any capabilities, while maintaining maximum screen real estate.</w:t>
       </w:r>
     </w:p>
     <w:p>
@@ -904,8 +1234,93 @@
         <w:pStyle w:val="UnorderedList1"/>
       </w:pPr>
       <w:r>
+        <w:t>You can tailor the Ribbon by adding and/or removing features or by adding a new tab.</w:t>
+      </w:r>
+    </w:p>
+    <w:p>
+      <w:pPr>
+        <w:pStyle w:val="CalloutNote"/>
+      </w:pPr>
+      <w:r>
+        <w:t xml:space="preserve"> </w:t>
+      </w:r>
+      <w:r>
+        <w:t>The File tab is unique and will be addressed in the next section.</w:t>
+      </w:r>
+    </w:p>
+    <w:p>
+      <w:r>
+        <w:rPr>
+          <w:noProof/>
+        </w:rPr>
         <w:lastRenderedPageBreak/>
-        <w:t>You can tailor the Ribbon by adding and/or removing features or by adding a new tab.</w:t>
+        <w:drawing>
+          <wp:inline distT="0" distB="0" distL="0" distR="0" wp14:anchorId="6A173E1E" wp14:editId="13238658">
+            <wp:extent cx="4114800" cy="576340"/>
+            <wp:effectExtent l="0" t="0" r="0" b="0"/>
+            <wp:docPr id="2" name="Picture 2"/>
+            <wp:cNvGraphicFramePr>
+              <a:graphicFrameLocks xmlns:a="http://schemas.openxmlformats.org/drawingml/2006/main" noChangeAspect="1"/>
+            </wp:cNvGraphicFramePr>
+            <a:graphic xmlns:a="http://schemas.openxmlformats.org/drawingml/2006/main">
+              <a:graphicData uri="http://schemas.openxmlformats.org/drawingml/2006/picture">
+                <pic:pic xmlns:pic="http://schemas.openxmlformats.org/drawingml/2006/picture">
+                  <pic:nvPicPr>
+                    <pic:cNvPr id="0" name="Picture 3"/>
+                    <pic:cNvPicPr>
+                      <a:picLocks noChangeAspect="1" noChangeArrowheads="1"/>
+                    </pic:cNvPicPr>
+                  </pic:nvPicPr>
+                  <pic:blipFill>
+                    <a:blip r:embed="rId14">
+                      <a:extLst>
+                        <a:ext uri="{28A0092B-C50C-407E-A947-70E740481C1C}">
+                          <a14:useLocalDpi xmlns:a14="http://schemas.microsoft.com/office/drawing/2010/main" val="0"/>
+                        </a:ext>
+                      </a:extLst>
+                    </a:blip>
+                    <a:srcRect/>
+                    <a:stretch>
+                      <a:fillRect/>
+                    </a:stretch>
+                  </pic:blipFill>
+                  <pic:spPr bwMode="auto">
+                    <a:xfrm>
+                      <a:off x="0" y="0"/>
+                      <a:ext cx="4114800" cy="576340"/>
+                    </a:xfrm>
+                    <a:prstGeom prst="rect">
+                      <a:avLst/>
+                    </a:prstGeom>
+                    <a:noFill/>
+                    <a:ln>
+                      <a:noFill/>
+                    </a:ln>
+                  </pic:spPr>
+                </pic:pic>
+              </a:graphicData>
+            </a:graphic>
+          </wp:inline>
+        </w:drawing>
+      </w:r>
+    </w:p>
+    <w:p>
+      <w:pPr>
+        <w:pStyle w:val="FigureCaption"/>
+      </w:pPr>
+      <w:r>
+        <w:t>Microsoft Project 2013 Ribbon.</w:t>
+      </w:r>
+      <w:r>
+        <w:t xml:space="preserve"> [2-</w:t>
+      </w:r>
+      <w:proofErr w:type="spellStart"/>
+      <w:r>
+        <w:t>3.tif</w:t>
+      </w:r>
+      <w:proofErr w:type="spellEnd"/>
+      <w:r>
+        <w:t>]</w:t>
       </w:r>
     </w:p>
     <w:p>
@@ -916,37 +1331,391 @@
         <w:t xml:space="preserve"> </w:t>
       </w:r>
       <w:r>
-        <w:t>The File tab is unique and will be addressed in the next section.</w:t>
+        <w:t xml:space="preserve">The Ribbon can be configured to auto-hide or auto-display giving you valuable screen space as you </w:t>
+      </w:r>
+      <w:proofErr w:type="gramStart"/>
+      <w:r>
+        <w:t>work</w:t>
+      </w:r>
+      <w:proofErr w:type="gramEnd"/>
+      <w:r>
+        <w:t xml:space="preserve"> on your schedule. To set this, click the “minimize the Ribbon” symbol in the upper right-hand corner of the screen.</w:t>
+      </w:r>
+    </w:p>
+    <w:bookmarkStart w:id="0" w:name="_GoBack"/>
+    <w:p>
+      <w:ins w:id="1" w:author="Cindy Lewis" w:date="2014-05-27T11:03:00Z">
+        <w:r>
+          <w:rPr>
+            <w:noProof/>
+          </w:rPr>
+          <mc:AlternateContent>
+            <mc:Choice Requires="wps">
+              <w:drawing>
+                <wp:anchor distT="0" distB="0" distL="114300" distR="114300" simplePos="0" relativeHeight="251659264" behindDoc="0" locked="0" layoutInCell="1" allowOverlap="1" wp14:anchorId="34BA71D4" wp14:editId="56692567">
+                  <wp:simplePos x="0" y="0"/>
+                  <wp:positionH relativeFrom="column">
+                    <wp:posOffset>4062951</wp:posOffset>
+                  </wp:positionH>
+                  <wp:positionV relativeFrom="paragraph">
+                    <wp:posOffset>573184</wp:posOffset>
+                  </wp:positionV>
+                  <wp:extent cx="635634" cy="1407823"/>
+                  <wp:effectExtent l="38100" t="38100" r="31750" b="20955"/>
+                  <wp:wrapNone/>
+                  <wp:docPr id="16" name="Straight Arrow Connector 16"/>
+                  <wp:cNvGraphicFramePr/>
+                  <a:graphic xmlns:a="http://schemas.openxmlformats.org/drawingml/2006/main">
+                    <a:graphicData uri="http://schemas.microsoft.com/office/word/2010/wordprocessingShape">
+                      <wps:wsp>
+                        <wps:cNvCnPr/>
+                        <wps:spPr>
+                          <a:xfrm flipH="1" flipV="1">
+                            <a:off x="0" y="0"/>
+                            <a:ext cx="635634" cy="1407823"/>
+                          </a:xfrm>
+                          <a:prstGeom prst="straightConnector1">
+                            <a:avLst/>
+                          </a:prstGeom>
+                          <a:ln>
+                            <a:tailEnd type="arrow"/>
+                          </a:ln>
+                        </wps:spPr>
+                        <wps:style>
+                          <a:lnRef idx="1">
+                            <a:schemeClr val="accent1"/>
+                          </a:lnRef>
+                          <a:fillRef idx="0">
+                            <a:schemeClr val="accent1"/>
+                          </a:fillRef>
+                          <a:effectRef idx="0">
+                            <a:schemeClr val="accent1"/>
+                          </a:effectRef>
+                          <a:fontRef idx="minor">
+                            <a:schemeClr val="tx1"/>
+                          </a:fontRef>
+                        </wps:style>
+                        <wps:bodyPr/>
+                      </wps:wsp>
+                    </a:graphicData>
+                  </a:graphic>
+                  <wp14:sizeRelV relativeFrom="margin">
+                    <wp14:pctHeight>0</wp14:pctHeight>
+                  </wp14:sizeRelV>
+                </wp:anchor>
+              </w:drawing>
+            </mc:Choice>
+            <mc:Fallback xmlns:w15="http://schemas.microsoft.com/office/word/2012/wordml">
+              <w:pict>
+                <v:shapetype w14:anchorId="2EEB859B" id="_x0000_t32" coordsize="21600,21600" o:spt="32" o:oned="t" path="m,l21600,21600e" filled="f">
+                  <v:path arrowok="t" fillok="f" o:connecttype="none"/>
+                  <o:lock v:ext="edit" shapetype="t"/>
+                </v:shapetype>
+                <v:shape id="Straight Arrow Connector 16" o:spid="_x0000_s1026" type="#_x0000_t32" style="position:absolute;margin-left:319.9pt;margin-top:45.15pt;width:50.05pt;height:110.85pt;flip:x y;z-index:251659264;visibility:visible;mso-wrap-style:square;mso-height-percent:0;mso-wrap-distance-left:9pt;mso-wrap-distance-top:0;mso-wrap-distance-right:9pt;mso-wrap-distance-bottom:0;mso-position-horizontal:absolute;mso-position-horizontal-relative:text;mso-position-vertical:absolute;mso-position-vertical-relative:text;mso-height-percent:0;mso-height-relative:margin" o:gfxdata="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" strokecolor="#4579b8 [3044]">
+                  <v:stroke endarrow="open"/>
+                </v:shape>
+              </w:pict>
+            </mc:Fallback>
+          </mc:AlternateContent>
+        </w:r>
+      </w:ins>
+      <w:bookmarkEnd w:id="0"/>
+      <w:r>
+        <w:rPr>
+          <w:noProof/>
+        </w:rPr>
+        <w:drawing>
+          <wp:inline distT="0" distB="0" distL="0" distR="0" wp14:anchorId="75003F4B" wp14:editId="01EBD850">
+            <wp:extent cx="4114800" cy="576340"/>
+            <wp:effectExtent l="0" t="0" r="0" b="0"/>
+            <wp:docPr id="3" name="Picture 3"/>
+            <wp:cNvGraphicFramePr>
+              <a:graphicFrameLocks xmlns:a="http://schemas.openxmlformats.org/drawingml/2006/main" noChangeAspect="1"/>
+            </wp:cNvGraphicFramePr>
+            <a:graphic xmlns:a="http://schemas.openxmlformats.org/drawingml/2006/main">
+              <a:graphicData uri="http://schemas.openxmlformats.org/drawingml/2006/picture">
+                <pic:pic xmlns:pic="http://schemas.openxmlformats.org/drawingml/2006/picture">
+                  <pic:nvPicPr>
+                    <pic:cNvPr id="0" name="Picture 5"/>
+                    <pic:cNvPicPr>
+                      <a:picLocks noChangeAspect="1" noChangeArrowheads="1"/>
+                    </pic:cNvPicPr>
+                  </pic:nvPicPr>
+                  <pic:blipFill>
+                    <a:blip r:embed="rId14">
+                      <a:extLst>
+                        <a:ext uri="{28A0092B-C50C-407E-A947-70E740481C1C}">
+                          <a14:useLocalDpi xmlns:a14="http://schemas.microsoft.com/office/drawing/2010/main" val="0"/>
+                        </a:ext>
+                      </a:extLst>
+                    </a:blip>
+                    <a:srcRect/>
+                    <a:stretch>
+                      <a:fillRect/>
+                    </a:stretch>
+                  </pic:blipFill>
+                  <pic:spPr bwMode="auto">
+                    <a:xfrm>
+                      <a:off x="0" y="0"/>
+                      <a:ext cx="4114800" cy="576340"/>
+                    </a:xfrm>
+                    <a:prstGeom prst="rect">
+                      <a:avLst/>
+                    </a:prstGeom>
+                    <a:noFill/>
+                    <a:ln>
+                      <a:noFill/>
+                    </a:ln>
+                  </pic:spPr>
+                </pic:pic>
+              </a:graphicData>
+            </a:graphic>
+          </wp:inline>
+        </w:drawing>
       </w:r>
     </w:p>
     <w:p>
       <w:pPr>
         <w:pStyle w:val="FigureCaption"/>
       </w:pPr>
-      <w:r>
-        <w:t>Microsoft Project 2013 Ribbon.</w:t>
-      </w:r>
-      <w:r>
-        <w:t xml:space="preserve"> [2-3.tif]</w:t>
-      </w:r>
-    </w:p>
-    <w:p>
-      <w:pPr>
-        <w:pStyle w:val="CalloutNote"/>
-      </w:pPr>
+      <w:commentRangeStart w:id="2"/>
+      <w:commentRangeStart w:id="3"/>
+      <w:r>
+        <w:t xml:space="preserve"> Project Ribbon – Expanded.</w:t>
+      </w:r>
+      <w:r>
+        <w:t xml:space="preserve"> [2-</w:t>
+      </w:r>
+      <w:proofErr w:type="spellStart"/>
+      <w:r>
+        <w:t>4.tif</w:t>
+      </w:r>
+      <w:proofErr w:type="spellEnd"/>
+      <w:r>
+        <w:t>]</w:t>
+      </w:r>
+    </w:p>
+    <w:p>
+      <w:r>
+        <w:t>To disable this feature, click the “Expand the Ribbon” symbol in the upper right-hand corner of the screen.</w:t>
+      </w:r>
+    </w:p>
+    <w:p>
+      <w:r>
+        <w:rPr>
+          <w:noProof/>
+        </w:rPr>
+        <w:drawing>
+          <wp:inline distT="0" distB="0" distL="0" distR="0" wp14:anchorId="5FB5B43B" wp14:editId="3B618FA2">
+            <wp:extent cx="4114800" cy="227855"/>
+            <wp:effectExtent l="0" t="0" r="0" b="1270"/>
+            <wp:docPr id="4" name="Picture 4"/>
+            <wp:cNvGraphicFramePr>
+              <a:graphicFrameLocks xmlns:a="http://schemas.openxmlformats.org/drawingml/2006/main" noChangeAspect="1"/>
+            </wp:cNvGraphicFramePr>
+            <a:graphic xmlns:a="http://schemas.openxmlformats.org/drawingml/2006/main">
+              <a:graphicData uri="http://schemas.openxmlformats.org/drawingml/2006/picture">
+                <pic:pic xmlns:pic="http://schemas.openxmlformats.org/drawingml/2006/picture">
+                  <pic:nvPicPr>
+                    <pic:cNvPr id="0" name="Picture 7"/>
+                    <pic:cNvPicPr>
+                      <a:picLocks noChangeAspect="1" noChangeArrowheads="1"/>
+                    </pic:cNvPicPr>
+                  </pic:nvPicPr>
+                  <pic:blipFill>
+                    <a:blip r:embed="rId15">
+                      <a:extLst>
+                        <a:ext uri="{28A0092B-C50C-407E-A947-70E740481C1C}">
+                          <a14:useLocalDpi xmlns:a14="http://schemas.microsoft.com/office/drawing/2010/main" val="0"/>
+                        </a:ext>
+                      </a:extLst>
+                    </a:blip>
+                    <a:srcRect/>
+                    <a:stretch>
+                      <a:fillRect/>
+                    </a:stretch>
+                  </pic:blipFill>
+                  <pic:spPr bwMode="auto">
+                    <a:xfrm>
+                      <a:off x="0" y="0"/>
+                      <a:ext cx="4114800" cy="227855"/>
+                    </a:xfrm>
+                    <a:prstGeom prst="rect">
+                      <a:avLst/>
+                    </a:prstGeom>
+                    <a:noFill/>
+                    <a:ln>
+                      <a:noFill/>
+                    </a:ln>
+                  </pic:spPr>
+                </pic:pic>
+              </a:graphicData>
+            </a:graphic>
+          </wp:inline>
+        </w:drawing>
+      </w:r>
+    </w:p>
+    <w:p>
+      <w:pPr>
+        <w:pStyle w:val="FigureCaption"/>
+      </w:pPr>
+      <w:r>
+        <w:t>Project Ribbon – Minimized.</w:t>
+      </w:r>
+      <w:r>
+        <w:t xml:space="preserve"> [2-</w:t>
+      </w:r>
+      <w:proofErr w:type="spellStart"/>
+      <w:r>
+        <w:t>5.tif</w:t>
+      </w:r>
+      <w:proofErr w:type="spellEnd"/>
+      <w:r>
+        <w:t>]</w:t>
+      </w:r>
+      <w:commentRangeEnd w:id="2"/>
+      <w:r>
+        <w:rPr>
+          <w:rStyle w:val="CommentReference"/>
+          <w:b w:val="0"/>
+          <w:color w:val="auto"/>
+        </w:rPr>
+        <w:commentReference w:id="2"/>
+      </w:r>
+      <w:commentRangeEnd w:id="3"/>
+      <w:r>
+        <w:rPr>
+          <w:rStyle w:val="CommentReference"/>
+          <w:b w:val="0"/>
+          <w:color w:val="auto"/>
+        </w:rPr>
+        <w:commentReference w:id="3"/>
+      </w:r>
+    </w:p>
+    <w:p>
+      <w:pPr>
+        <w:pStyle w:val="Heading2"/>
+      </w:pPr>
+      <w:r>
+        <w:t>Backstage View (File Tab)</w:t>
+      </w:r>
+    </w:p>
+    <w:p>
+      <w:r>
+        <w:t xml:space="preserve">To centrally locate file management activities, they are located on the File tab. Think of what you “do to the entire file” when you enter this area. This area is now known as the </w:t>
+      </w:r>
+      <w:proofErr w:type="gramStart"/>
+      <w:r>
+        <w:t>Backstage</w:t>
+      </w:r>
+      <w:proofErr w:type="gramEnd"/>
       <w:r>
         <w:t xml:space="preserve"> </w:t>
       </w:r>
       <w:r>
-        <w:t xml:space="preserve">The Ribbon can be configured to auto-hide or auto-display giving you valuable screen space as you </w:t>
+        <w:t>v</w:t>
+      </w:r>
+      <w:r>
+        <w:t>iew. Some of the features available include:</w:t>
+      </w:r>
+    </w:p>
+    <w:p>
+      <w:pPr>
+        <w:pStyle w:val="UnorderedList1"/>
+      </w:pPr>
+      <w:r>
+        <w:t>New, open, save, print, share and export.</w:t>
+      </w:r>
+    </w:p>
+    <w:p>
+      <w:pPr>
+        <w:pStyle w:val="UnorderedList1"/>
+      </w:pPr>
+      <w:r>
+        <w:t xml:space="preserve">Connect with </w:t>
       </w:r>
       <w:proofErr w:type="gramStart"/>
       <w:r>
-        <w:t>work</w:t>
+        <w:t>SharePoint ,</w:t>
       </w:r>
       <w:proofErr w:type="gramEnd"/>
       <w:r>
-        <w:t xml:space="preserve"> on your schedule. To set this, click the “minimize the Ribbon” symbol in the upper right-hand corner of the screen.</w:t>
+        <w:t xml:space="preserve"> </w:t>
+      </w:r>
+      <w:proofErr w:type="spellStart"/>
+      <w:r>
+        <w:t>Skydrive</w:t>
+      </w:r>
+      <w:proofErr w:type="spellEnd"/>
+      <w:r>
+        <w:t>, Office 365, and Project Server/Project Online.</w:t>
+      </w:r>
+    </w:p>
+    <w:p>
+      <w:pPr>
+        <w:pStyle w:val="UnorderedList1"/>
+      </w:pPr>
+      <w:r>
+        <w:t>Project Options – aligning options to all new proj</w:t>
+      </w:r>
+      <w:r>
+        <w:t>ects or only specific projects.</w:t>
+      </w:r>
+    </w:p>
+    <w:p>
+      <w:r>
+        <w:rPr>
+          <w:noProof/>
+        </w:rPr>
+        <w:lastRenderedPageBreak/>
+        <w:drawing>
+          <wp:inline distT="0" distB="0" distL="0" distR="0" wp14:anchorId="062C629D" wp14:editId="64F14587">
+            <wp:extent cx="1533525" cy="6924675"/>
+            <wp:effectExtent l="0" t="0" r="9525" b="9525"/>
+            <wp:docPr id="5" name="Picture 5"/>
+            <wp:cNvGraphicFramePr>
+              <a:graphicFrameLocks xmlns:a="http://schemas.openxmlformats.org/drawingml/2006/main" noChangeAspect="1"/>
+            </wp:cNvGraphicFramePr>
+            <a:graphic xmlns:a="http://schemas.openxmlformats.org/drawingml/2006/main">
+              <a:graphicData uri="http://schemas.openxmlformats.org/drawingml/2006/picture">
+                <pic:pic xmlns:pic="http://schemas.openxmlformats.org/drawingml/2006/picture">
+                  <pic:nvPicPr>
+                    <pic:cNvPr id="0" name="Picture 9"/>
+                    <pic:cNvPicPr>
+                      <a:picLocks noChangeAspect="1" noChangeArrowheads="1"/>
+                    </pic:cNvPicPr>
+                  </pic:nvPicPr>
+                  <pic:blipFill>
+                    <a:blip r:embed="rId17">
+                      <a:extLst>
+                        <a:ext uri="{28A0092B-C50C-407E-A947-70E740481C1C}">
+                          <a14:useLocalDpi xmlns:a14="http://schemas.microsoft.com/office/drawing/2010/main" val="0"/>
+                        </a:ext>
+                      </a:extLst>
+                    </a:blip>
+                    <a:srcRect/>
+                    <a:stretch>
+                      <a:fillRect/>
+                    </a:stretch>
+                  </pic:blipFill>
+                  <pic:spPr bwMode="auto">
+                    <a:xfrm>
+                      <a:off x="0" y="0"/>
+                      <a:ext cx="1533525" cy="6924675"/>
+                    </a:xfrm>
+                    <a:prstGeom prst="rect">
+                      <a:avLst/>
+                    </a:prstGeom>
+                    <a:noFill/>
+                    <a:ln>
+                      <a:noFill/>
+                    </a:ln>
+                  </pic:spPr>
+                </pic:pic>
+              </a:graphicData>
+            </a:graphic>
+          </wp:inline>
+        </w:drawing>
       </w:r>
     </w:p>
     <w:p>
@@ -954,93 +1723,18 @@
         <w:pStyle w:val="FigureCaption"/>
       </w:pPr>
       <w:r>
-        <w:t xml:space="preserve"> Project Ribbon – Expanded.</w:t>
-      </w:r>
-      <w:r>
-        <w:t xml:space="preserve"> [2-4.tif]</w:t>
-      </w:r>
-    </w:p>
-    <w:p>
-      <w:r>
-        <w:t>To disable this feature, click the “Expand the Ribbon” symbol in the upper right-hand corner of the screen.</w:t>
-      </w:r>
-    </w:p>
-    <w:p>
-      <w:pPr>
-        <w:pStyle w:val="FigureCaption"/>
-      </w:pPr>
-      <w:r>
-        <w:t>Project Ribbon – Minimized.</w:t>
-      </w:r>
-      <w:r>
-        <w:t xml:space="preserve"> [2-5.tif]</w:t>
-      </w:r>
-    </w:p>
-    <w:p>
-      <w:pPr>
-        <w:pStyle w:val="Heading2"/>
-      </w:pPr>
-      <w:r>
-        <w:t>Backstage View (File Tab)</w:t>
-      </w:r>
-    </w:p>
-    <w:p>
-      <w:r>
-        <w:t>To centrally locate file management activities, they are located on the File tab. Think of what you “do to the entire file” when you enter this area. This area is now known as the Backstage View. Some of the features available include:</w:t>
-      </w:r>
-    </w:p>
-    <w:p>
-      <w:pPr>
-        <w:pStyle w:val="UnorderedList1"/>
-      </w:pPr>
-      <w:r>
-        <w:t>New, open, save, print, share and export.</w:t>
-      </w:r>
-    </w:p>
-    <w:p>
-      <w:pPr>
-        <w:pStyle w:val="UnorderedList1"/>
-      </w:pPr>
-      <w:r>
-        <w:t xml:space="preserve">Connect with </w:t>
-      </w:r>
-      <w:proofErr w:type="gramStart"/>
-      <w:r>
-        <w:t>SharePoint ,</w:t>
-      </w:r>
-      <w:proofErr w:type="gramEnd"/>
-      <w:r>
-        <w:t xml:space="preserve"> </w:t>
+        <w:t>Backstage View (File Tab).</w:t>
+      </w:r>
+      <w:r>
+        <w:t xml:space="preserve"> [2-</w:t>
       </w:r>
       <w:proofErr w:type="spellStart"/>
       <w:r>
-        <w:t>Skydrive</w:t>
+        <w:t>6.tif</w:t>
       </w:r>
       <w:proofErr w:type="spellEnd"/>
       <w:r>
-        <w:t>, Office 365, and Project Server/Project Online..</w:t>
-      </w:r>
-    </w:p>
-    <w:p>
-      <w:pPr>
-        <w:pStyle w:val="UnorderedList1"/>
-      </w:pPr>
-      <w:r>
-        <w:t>Project Options – aligning options to all new proj</w:t>
-      </w:r>
-      <w:r>
-        <w:t>ects or only specific projects.</w:t>
-      </w:r>
-    </w:p>
-    <w:p>
-      <w:pPr>
-        <w:pStyle w:val="FigureCaption"/>
-      </w:pPr>
-      <w:r>
-        <w:t>Backstage View (File Tab).</w:t>
-      </w:r>
-      <w:r>
-        <w:t xml:space="preserve"> [2-6.tif]</w:t>
+        <w:t>]</w:t>
       </w:r>
     </w:p>
     <w:p>
@@ -1048,6 +1742,7 @@
         <w:pStyle w:val="CalloutTip"/>
       </w:pPr>
       <w:r>
+        <w:lastRenderedPageBreak/>
         <w:t xml:space="preserve"> </w:t>
       </w:r>
       <w:r>
@@ -1078,7 +1773,33 @@
     </w:p>
     <w:p>
       <w:r>
-        <w:t>Task views are accessed in a number of ways including through various tabs on the ribbon, through right-click short-cuts and through the view bar. You should find the option that you prefer.</w:t>
+        <w:t>Task views are accessed in a number of ways including through various tabs on the ribbon, through right-click short</w:t>
+      </w:r>
+      <w:r>
+        <w:t xml:space="preserve"> </w:t>
+      </w:r>
+      <w:r>
+        <w:t xml:space="preserve">cuts and through </w:t>
+      </w:r>
+      <w:proofErr w:type="gramStart"/>
+      <w:r>
+        <w:t xml:space="preserve">the </w:t>
+      </w:r>
+      <w:r>
+        <w:t xml:space="preserve"> V</w:t>
+      </w:r>
+      <w:r>
+        <w:t>iew</w:t>
+      </w:r>
+      <w:proofErr w:type="gramEnd"/>
+      <w:r>
+        <w:t xml:space="preserve"> </w:t>
+      </w:r>
+      <w:r>
+        <w:t>B</w:t>
+      </w:r>
+      <w:r>
+        <w:t>ar. You should find the option that you prefer.</w:t>
       </w:r>
     </w:p>
     <w:p>
@@ -1111,6 +1832,9 @@
         <w:t xml:space="preserve">Click </w:t>
       </w:r>
       <w:r>
+        <w:t xml:space="preserve">the </w:t>
+      </w:r>
+      <w:r>
         <w:rPr>
           <w:rStyle w:val="UIInteraction"/>
         </w:rPr>
@@ -1161,7 +1885,15 @@
         <w:t>Changing Views Icon.</w:t>
       </w:r>
       <w:r>
-        <w:t xml:space="preserve"> [2-7.tif]</w:t>
+        <w:t xml:space="preserve"> [2-</w:t>
+      </w:r>
+      <w:proofErr w:type="spellStart"/>
+      <w:r>
+        <w:t>7.tif</w:t>
+      </w:r>
+      <w:proofErr w:type="spellEnd"/>
+      <w:r>
+        <w:t>]</w:t>
       </w:r>
     </w:p>
     <w:p>
@@ -1191,6 +1923,61 @@
       </w:r>
     </w:p>
     <w:p>
+      <w:r>
+        <w:rPr>
+          <w:noProof/>
+        </w:rPr>
+        <w:drawing>
+          <wp:inline distT="0" distB="0" distL="0" distR="0" wp14:anchorId="1CCB4073" wp14:editId="765420AC">
+            <wp:extent cx="4114800" cy="1346785"/>
+            <wp:effectExtent l="0" t="0" r="0" b="6350"/>
+            <wp:docPr id="6" name="Picture 6"/>
+            <wp:cNvGraphicFramePr>
+              <a:graphicFrameLocks xmlns:a="http://schemas.openxmlformats.org/drawingml/2006/main" noChangeAspect="1"/>
+            </wp:cNvGraphicFramePr>
+            <a:graphic xmlns:a="http://schemas.openxmlformats.org/drawingml/2006/main">
+              <a:graphicData uri="http://schemas.openxmlformats.org/drawingml/2006/picture">
+                <pic:pic xmlns:pic="http://schemas.openxmlformats.org/drawingml/2006/picture">
+                  <pic:nvPicPr>
+                    <pic:cNvPr id="0" name="Picture 11"/>
+                    <pic:cNvPicPr>
+                      <a:picLocks noChangeAspect="1" noChangeArrowheads="1"/>
+                    </pic:cNvPicPr>
+                  </pic:nvPicPr>
+                  <pic:blipFill>
+                    <a:blip r:embed="rId18">
+                      <a:extLst>
+                        <a:ext uri="{28A0092B-C50C-407E-A947-70E740481C1C}">
+                          <a14:useLocalDpi xmlns:a14="http://schemas.microsoft.com/office/drawing/2010/main" val="0"/>
+                        </a:ext>
+                      </a:extLst>
+                    </a:blip>
+                    <a:srcRect/>
+                    <a:stretch>
+                      <a:fillRect/>
+                    </a:stretch>
+                  </pic:blipFill>
+                  <pic:spPr bwMode="auto">
+                    <a:xfrm>
+                      <a:off x="0" y="0"/>
+                      <a:ext cx="4114800" cy="1346785"/>
+                    </a:xfrm>
+                    <a:prstGeom prst="rect">
+                      <a:avLst/>
+                    </a:prstGeom>
+                    <a:noFill/>
+                    <a:ln>
+                      <a:noFill/>
+                    </a:ln>
+                  </pic:spPr>
+                </pic:pic>
+              </a:graphicData>
+            </a:graphic>
+          </wp:inline>
+        </w:drawing>
+      </w:r>
+    </w:p>
+    <w:p>
       <w:pPr>
         <w:pStyle w:val="FigureCaption"/>
       </w:pPr>
@@ -1206,7 +1993,15 @@
         <w:t xml:space="preserve"> View.</w:t>
       </w:r>
       <w:r>
-        <w:t xml:space="preserve"> [2-8.tif]</w:t>
+        <w:t xml:space="preserve"> [2-</w:t>
+      </w:r>
+      <w:proofErr w:type="spellStart"/>
+      <w:r>
+        <w:t>8.tif</w:t>
+      </w:r>
+      <w:proofErr w:type="spellEnd"/>
+      <w:r>
+        <w:t>]</w:t>
       </w:r>
     </w:p>
     <w:p>
@@ -1225,7 +2020,74 @@
       </w:r>
       <w:proofErr w:type="gramEnd"/>
       <w:r>
-        <w:t xml:space="preserve"> but is designed to help during the tracking phase of the project schedule. The ad-vantage of this view is the variance between the baseline plan and the current plan are show visually.</w:t>
+        <w:t xml:space="preserve"> but is designed to help during the tracking phase of the project schedule. The advantage of this view is </w:t>
+      </w:r>
+      <w:r>
+        <w:t xml:space="preserve">that </w:t>
+      </w:r>
+      <w:r>
+        <w:t>the variance between the baseline plan and the current plan are show</w:t>
+      </w:r>
+      <w:r>
+        <w:t>n</w:t>
+      </w:r>
+      <w:r>
+        <w:t xml:space="preserve"> visually.</w:t>
+      </w:r>
+    </w:p>
+    <w:p>
+      <w:r>
+        <w:rPr>
+          <w:noProof/>
+        </w:rPr>
+        <w:drawing>
+          <wp:inline distT="0" distB="0" distL="0" distR="0" wp14:anchorId="74281589" wp14:editId="178ECBB8">
+            <wp:extent cx="4114800" cy="2030329"/>
+            <wp:effectExtent l="0" t="0" r="0" b="8255"/>
+            <wp:docPr id="7" name="Picture 7"/>
+            <wp:cNvGraphicFramePr>
+              <a:graphicFrameLocks xmlns:a="http://schemas.openxmlformats.org/drawingml/2006/main" noChangeAspect="1"/>
+            </wp:cNvGraphicFramePr>
+            <a:graphic xmlns:a="http://schemas.openxmlformats.org/drawingml/2006/main">
+              <a:graphicData uri="http://schemas.openxmlformats.org/drawingml/2006/picture">
+                <pic:pic xmlns:pic="http://schemas.openxmlformats.org/drawingml/2006/picture">
+                  <pic:nvPicPr>
+                    <pic:cNvPr id="0" name="Picture 13"/>
+                    <pic:cNvPicPr>
+                      <a:picLocks noChangeAspect="1" noChangeArrowheads="1"/>
+                    </pic:cNvPicPr>
+                  </pic:nvPicPr>
+                  <pic:blipFill>
+                    <a:blip r:embed="rId19">
+                      <a:extLst>
+                        <a:ext uri="{28A0092B-C50C-407E-A947-70E740481C1C}">
+                          <a14:useLocalDpi xmlns:a14="http://schemas.microsoft.com/office/drawing/2010/main" val="0"/>
+                        </a:ext>
+                      </a:extLst>
+                    </a:blip>
+                    <a:srcRect/>
+                    <a:stretch>
+                      <a:fillRect/>
+                    </a:stretch>
+                  </pic:blipFill>
+                  <pic:spPr bwMode="auto">
+                    <a:xfrm>
+                      <a:off x="0" y="0"/>
+                      <a:ext cx="4114800" cy="2030329"/>
+                    </a:xfrm>
+                    <a:prstGeom prst="rect">
+                      <a:avLst/>
+                    </a:prstGeom>
+                    <a:noFill/>
+                    <a:ln>
+                      <a:noFill/>
+                    </a:ln>
+                  </pic:spPr>
+                </pic:pic>
+              </a:graphicData>
+            </a:graphic>
+          </wp:inline>
+        </w:drawing>
       </w:r>
     </w:p>
     <w:p>
@@ -1236,7 +2098,15 @@
         <w:t>Tracking Gantt View.</w:t>
       </w:r>
       <w:r>
-        <w:t xml:space="preserve"> [2-9.tif]</w:t>
+        <w:t xml:space="preserve"> [2-</w:t>
+      </w:r>
+      <w:proofErr w:type="spellStart"/>
+      <w:r>
+        <w:t>9.tif</w:t>
+      </w:r>
+      <w:proofErr w:type="spellEnd"/>
+      <w:r>
+        <w:t>]</w:t>
       </w:r>
     </w:p>
     <w:p>
@@ -1251,6 +2121,62 @@
       </w:r>
     </w:p>
     <w:p>
+      <w:r>
+        <w:rPr>
+          <w:noProof/>
+        </w:rPr>
+        <w:lastRenderedPageBreak/>
+        <w:drawing>
+          <wp:inline distT="0" distB="0" distL="0" distR="0" wp14:anchorId="26843949" wp14:editId="73C5977C">
+            <wp:extent cx="4114800" cy="2057400"/>
+            <wp:effectExtent l="0" t="0" r="0" b="0"/>
+            <wp:docPr id="8" name="Picture 8"/>
+            <wp:cNvGraphicFramePr>
+              <a:graphicFrameLocks xmlns:a="http://schemas.openxmlformats.org/drawingml/2006/main" noChangeAspect="1"/>
+            </wp:cNvGraphicFramePr>
+            <a:graphic xmlns:a="http://schemas.openxmlformats.org/drawingml/2006/main">
+              <a:graphicData uri="http://schemas.openxmlformats.org/drawingml/2006/picture">
+                <pic:pic xmlns:pic="http://schemas.openxmlformats.org/drawingml/2006/picture">
+                  <pic:nvPicPr>
+                    <pic:cNvPr id="0" name="Picture 15"/>
+                    <pic:cNvPicPr>
+                      <a:picLocks noChangeAspect="1" noChangeArrowheads="1"/>
+                    </pic:cNvPicPr>
+                  </pic:nvPicPr>
+                  <pic:blipFill>
+                    <a:blip r:embed="rId20">
+                      <a:extLst>
+                        <a:ext uri="{28A0092B-C50C-407E-A947-70E740481C1C}">
+                          <a14:useLocalDpi xmlns:a14="http://schemas.microsoft.com/office/drawing/2010/main" val="0"/>
+                        </a:ext>
+                      </a:extLst>
+                    </a:blip>
+                    <a:srcRect/>
+                    <a:stretch>
+                      <a:fillRect/>
+                    </a:stretch>
+                  </pic:blipFill>
+                  <pic:spPr bwMode="auto">
+                    <a:xfrm>
+                      <a:off x="0" y="0"/>
+                      <a:ext cx="4114800" cy="2057400"/>
+                    </a:xfrm>
+                    <a:prstGeom prst="rect">
+                      <a:avLst/>
+                    </a:prstGeom>
+                    <a:noFill/>
+                    <a:ln>
+                      <a:noFill/>
+                    </a:ln>
+                  </pic:spPr>
+                </pic:pic>
+              </a:graphicData>
+            </a:graphic>
+          </wp:inline>
+        </w:drawing>
+      </w:r>
+    </w:p>
+    <w:p>
       <w:pPr>
         <w:pStyle w:val="FigureCaption"/>
       </w:pPr>
@@ -1258,7 +2184,15 @@
         <w:t>Network Diagram View.</w:t>
       </w:r>
       <w:r>
-        <w:t xml:space="preserve"> [2-10.tif]</w:t>
+        <w:t xml:space="preserve"> [2-</w:t>
+      </w:r>
+      <w:proofErr w:type="spellStart"/>
+      <w:r>
+        <w:t>10.tif</w:t>
+      </w:r>
+      <w:proofErr w:type="spellEnd"/>
+      <w:r>
+        <w:t>]</w:t>
       </w:r>
     </w:p>
     <w:p>
@@ -1281,6 +2215,61 @@
       </w:r>
     </w:p>
     <w:p>
+      <w:r>
+        <w:rPr>
+          <w:noProof/>
+        </w:rPr>
+        <w:drawing>
+          <wp:inline distT="0" distB="0" distL="0" distR="0" wp14:anchorId="1205A47B" wp14:editId="7EB245EA">
+            <wp:extent cx="4114800" cy="2030329"/>
+            <wp:effectExtent l="0" t="0" r="0" b="8255"/>
+            <wp:docPr id="9" name="Picture 9"/>
+            <wp:cNvGraphicFramePr>
+              <a:graphicFrameLocks xmlns:a="http://schemas.openxmlformats.org/drawingml/2006/main" noChangeAspect="1"/>
+            </wp:cNvGraphicFramePr>
+            <a:graphic xmlns:a="http://schemas.openxmlformats.org/drawingml/2006/main">
+              <a:graphicData uri="http://schemas.openxmlformats.org/drawingml/2006/picture">
+                <pic:pic xmlns:pic="http://schemas.openxmlformats.org/drawingml/2006/picture">
+                  <pic:nvPicPr>
+                    <pic:cNvPr id="0" name="Picture 17"/>
+                    <pic:cNvPicPr>
+                      <a:picLocks noChangeAspect="1" noChangeArrowheads="1"/>
+                    </pic:cNvPicPr>
+                  </pic:nvPicPr>
+                  <pic:blipFill>
+                    <a:blip r:embed="rId21">
+                      <a:extLst>
+                        <a:ext uri="{28A0092B-C50C-407E-A947-70E740481C1C}">
+                          <a14:useLocalDpi xmlns:a14="http://schemas.microsoft.com/office/drawing/2010/main" val="0"/>
+                        </a:ext>
+                      </a:extLst>
+                    </a:blip>
+                    <a:srcRect/>
+                    <a:stretch>
+                      <a:fillRect/>
+                    </a:stretch>
+                  </pic:blipFill>
+                  <pic:spPr bwMode="auto">
+                    <a:xfrm>
+                      <a:off x="0" y="0"/>
+                      <a:ext cx="4114800" cy="2030329"/>
+                    </a:xfrm>
+                    <a:prstGeom prst="rect">
+                      <a:avLst/>
+                    </a:prstGeom>
+                    <a:noFill/>
+                    <a:ln>
+                      <a:noFill/>
+                    </a:ln>
+                  </pic:spPr>
+                </pic:pic>
+              </a:graphicData>
+            </a:graphic>
+          </wp:inline>
+        </w:drawing>
+      </w:r>
+    </w:p>
+    <w:p>
       <w:pPr>
         <w:pStyle w:val="FigureCaption"/>
       </w:pPr>
@@ -1288,7 +2277,15 @@
         <w:t>Calendar View.</w:t>
       </w:r>
       <w:r>
-        <w:t xml:space="preserve"> [2-11.tif]</w:t>
+        <w:t xml:space="preserve"> [2-</w:t>
+      </w:r>
+      <w:proofErr w:type="spellStart"/>
+      <w:r>
+        <w:t>11.tif</w:t>
+      </w:r>
+      <w:proofErr w:type="spellEnd"/>
+      <w:r>
+        <w:t>]</w:t>
       </w:r>
     </w:p>
     <w:p>
@@ -1299,15 +2296,7 @@
         <w:t>Timeline View</w:t>
       </w:r>
       <w:r>
-        <w:t xml:space="preserve"> – The Timeline View is a very flexible and customizable view. Tasks may be se-</w:t>
-      </w:r>
-      <w:proofErr w:type="spellStart"/>
-      <w:r>
-        <w:t>lected</w:t>
-      </w:r>
-      <w:proofErr w:type="spellEnd"/>
-      <w:r>
-        <w:t xml:space="preserve"> to appear on the timeline to give high level reporting capability. In addition, the timeline has the ability to highlight the timeframe it is representing. The Timeline view will be discussed in </w:t>
+        <w:t xml:space="preserve"> – The Timeline View is a very flexible and customizable view. Tasks may be selected to appear on the timeline to give high level reporting capability. In addition, the timeline has the ability to highlight the timeframe it is representing. The Timeline view will be discussed in </w:t>
       </w:r>
       <w:r>
         <w:rPr>
@@ -1320,6 +2309,62 @@
       </w:r>
     </w:p>
     <w:p>
+      <w:r>
+        <w:rPr>
+          <w:noProof/>
+        </w:rPr>
+        <w:lastRenderedPageBreak/>
+        <w:drawing>
+          <wp:inline distT="0" distB="0" distL="0" distR="0" wp14:anchorId="70BADDD5" wp14:editId="68D37B8C">
+            <wp:extent cx="4114800" cy="683544"/>
+            <wp:effectExtent l="0" t="0" r="0" b="2540"/>
+            <wp:docPr id="10" name="Picture 10"/>
+            <wp:cNvGraphicFramePr>
+              <a:graphicFrameLocks xmlns:a="http://schemas.openxmlformats.org/drawingml/2006/main" noChangeAspect="1"/>
+            </wp:cNvGraphicFramePr>
+            <a:graphic xmlns:a="http://schemas.openxmlformats.org/drawingml/2006/main">
+              <a:graphicData uri="http://schemas.openxmlformats.org/drawingml/2006/picture">
+                <pic:pic xmlns:pic="http://schemas.openxmlformats.org/drawingml/2006/picture">
+                  <pic:nvPicPr>
+                    <pic:cNvPr id="0" name="Picture 19"/>
+                    <pic:cNvPicPr>
+                      <a:picLocks noChangeAspect="1" noChangeArrowheads="1"/>
+                    </pic:cNvPicPr>
+                  </pic:nvPicPr>
+                  <pic:blipFill>
+                    <a:blip r:embed="rId22">
+                      <a:extLst>
+                        <a:ext uri="{28A0092B-C50C-407E-A947-70E740481C1C}">
+                          <a14:useLocalDpi xmlns:a14="http://schemas.microsoft.com/office/drawing/2010/main" val="0"/>
+                        </a:ext>
+                      </a:extLst>
+                    </a:blip>
+                    <a:srcRect/>
+                    <a:stretch>
+                      <a:fillRect/>
+                    </a:stretch>
+                  </pic:blipFill>
+                  <pic:spPr bwMode="auto">
+                    <a:xfrm>
+                      <a:off x="0" y="0"/>
+                      <a:ext cx="4114800" cy="683544"/>
+                    </a:xfrm>
+                    <a:prstGeom prst="rect">
+                      <a:avLst/>
+                    </a:prstGeom>
+                    <a:noFill/>
+                    <a:ln>
+                      <a:noFill/>
+                    </a:ln>
+                  </pic:spPr>
+                </pic:pic>
+              </a:graphicData>
+            </a:graphic>
+          </wp:inline>
+        </w:drawing>
+      </w:r>
+    </w:p>
+    <w:p>
       <w:pPr>
         <w:pStyle w:val="FigureCaption"/>
       </w:pPr>
@@ -1327,7 +2372,15 @@
         <w:t>Timeline View.</w:t>
       </w:r>
       <w:r>
-        <w:t xml:space="preserve"> [2-12.tif]</w:t>
+        <w:t xml:space="preserve"> [2-</w:t>
+      </w:r>
+      <w:proofErr w:type="spellStart"/>
+      <w:r>
+        <w:t>12.tif</w:t>
+      </w:r>
+      <w:proofErr w:type="spellEnd"/>
+      <w:r>
+        <w:t>]</w:t>
       </w:r>
     </w:p>
     <w:p>
@@ -1342,6 +2395,61 @@
       </w:r>
     </w:p>
     <w:p>
+      <w:r>
+        <w:rPr>
+          <w:noProof/>
+        </w:rPr>
+        <w:drawing>
+          <wp:inline distT="0" distB="0" distL="0" distR="0" wp14:anchorId="6D3F777A" wp14:editId="03322385">
+            <wp:extent cx="4114800" cy="1292643"/>
+            <wp:effectExtent l="0" t="0" r="0" b="3175"/>
+            <wp:docPr id="11" name="Picture 11"/>
+            <wp:cNvGraphicFramePr>
+              <a:graphicFrameLocks xmlns:a="http://schemas.openxmlformats.org/drawingml/2006/main" noChangeAspect="1"/>
+            </wp:cNvGraphicFramePr>
+            <a:graphic xmlns:a="http://schemas.openxmlformats.org/drawingml/2006/main">
+              <a:graphicData uri="http://schemas.openxmlformats.org/drawingml/2006/picture">
+                <pic:pic xmlns:pic="http://schemas.openxmlformats.org/drawingml/2006/picture">
+                  <pic:nvPicPr>
+                    <pic:cNvPr id="0" name="Picture 21"/>
+                    <pic:cNvPicPr>
+                      <a:picLocks noChangeAspect="1" noChangeArrowheads="1"/>
+                    </pic:cNvPicPr>
+                  </pic:nvPicPr>
+                  <pic:blipFill>
+                    <a:blip r:embed="rId23">
+                      <a:extLst>
+                        <a:ext uri="{28A0092B-C50C-407E-A947-70E740481C1C}">
+                          <a14:useLocalDpi xmlns:a14="http://schemas.microsoft.com/office/drawing/2010/main" val="0"/>
+                        </a:ext>
+                      </a:extLst>
+                    </a:blip>
+                    <a:srcRect/>
+                    <a:stretch>
+                      <a:fillRect/>
+                    </a:stretch>
+                  </pic:blipFill>
+                  <pic:spPr bwMode="auto">
+                    <a:xfrm>
+                      <a:off x="0" y="0"/>
+                      <a:ext cx="4114800" cy="1292643"/>
+                    </a:xfrm>
+                    <a:prstGeom prst="rect">
+                      <a:avLst/>
+                    </a:prstGeom>
+                    <a:noFill/>
+                    <a:ln>
+                      <a:noFill/>
+                    </a:ln>
+                  </pic:spPr>
+                </pic:pic>
+              </a:graphicData>
+            </a:graphic>
+          </wp:inline>
+        </w:drawing>
+      </w:r>
+    </w:p>
+    <w:p>
       <w:pPr>
         <w:pStyle w:val="FigureCaption"/>
       </w:pPr>
@@ -1349,7 +2457,15 @@
         <w:t>Task Usage View.</w:t>
       </w:r>
       <w:r>
-        <w:t xml:space="preserve"> [2-13.tif]</w:t>
+        <w:t xml:space="preserve"> [2-</w:t>
+      </w:r>
+      <w:proofErr w:type="spellStart"/>
+      <w:r>
+        <w:t>13.tif</w:t>
+      </w:r>
+      <w:proofErr w:type="spellEnd"/>
+      <w:r>
+        <w:t>]</w:t>
       </w:r>
     </w:p>
     <w:p>
@@ -1357,18 +2473,47 @@
         <w:pStyle w:val="Heading2"/>
       </w:pPr>
       <w:r>
-        <w:lastRenderedPageBreak/>
         <w:t>Resource Views</w:t>
       </w:r>
     </w:p>
     <w:p>
       <w:r>
-        <w:t>Resource views are accessed in a number of ways including through various tabs on the ribbon, through right-click short-cuts and through the view bar. You should find the option that you prefer.</w:t>
-      </w:r>
-    </w:p>
-    <w:p>
-      <w:r>
-        <w:t>Project lists 5 popular resource views: Resource Form, Resource Graph, Resource Sheet, Re-source Usage, and Tam Planner Some of these will be illustrated below.</w:t>
+        <w:t>Resource views are accessed in a number of ways including through various tabs on the ribbon, through right-click short</w:t>
+      </w:r>
+      <w:r>
+        <w:t xml:space="preserve"> </w:t>
+      </w:r>
+      <w:r>
+        <w:t xml:space="preserve">cuts and through the </w:t>
+      </w:r>
+      <w:r>
+        <w:t>V</w:t>
+      </w:r>
+      <w:r>
+        <w:t xml:space="preserve">iew </w:t>
+      </w:r>
+      <w:r>
+        <w:t>B</w:t>
+      </w:r>
+      <w:r>
+        <w:t>ar. You should find the option that you prefer.</w:t>
+      </w:r>
+    </w:p>
+    <w:p>
+      <w:r>
+        <w:t>Project lists 5 popular resource views: Resource Form, Resource Graph, Resource Sheet, Resource Usage, and T</w:t>
+      </w:r>
+      <w:r>
+        <w:t>e</w:t>
+      </w:r>
+      <w:r>
+        <w:t>am Planner</w:t>
+      </w:r>
+      <w:r>
+        <w:t>.</w:t>
+      </w:r>
+      <w:r>
+        <w:t xml:space="preserve"> Some of these will be illustrated below.</w:t>
       </w:r>
     </w:p>
     <w:p>
@@ -1388,6 +2533,9 @@
         <w:t xml:space="preserve">Click </w:t>
       </w:r>
       <w:r>
+        <w:t xml:space="preserve">the </w:t>
+      </w:r>
+      <w:r>
         <w:rPr>
           <w:rStyle w:val="UIInteraction"/>
         </w:rPr>
@@ -1441,8 +2589,13 @@
         <w:t xml:space="preserve"> [</w:t>
       </w:r>
       <w:r>
-        <w:t>2-14.tif</w:t>
-      </w:r>
+        <w:t>2-</w:t>
+      </w:r>
+      <w:proofErr w:type="spellStart"/>
+      <w:r>
+        <w:t>14.tif</w:t>
+      </w:r>
+      <w:proofErr w:type="spellEnd"/>
       <w:r>
         <w:t>]</w:t>
       </w:r>
@@ -1452,29 +2605,85 @@
         <w:rPr>
           <w:rStyle w:val="Importantterm"/>
         </w:rPr>
+        <w:lastRenderedPageBreak/>
         <w:t>Resource Sheet</w:t>
       </w:r>
       <w:r>
-        <w:t xml:space="preserve"> – The resource sheet provides the table where resources are added into Pro-</w:t>
+        <w:t xml:space="preserve"> – The resource sheet provides the table where resources are added into Project. The advantage of this view is the most popular fields needed to describe a resource are located here.</w:t>
+      </w:r>
+    </w:p>
+    <w:p>
+      <w:r>
+        <w:rPr>
+          <w:noProof/>
+        </w:rPr>
+        <w:drawing>
+          <wp:inline distT="0" distB="0" distL="0" distR="0" wp14:anchorId="1B8F493A" wp14:editId="2803DD01">
+            <wp:extent cx="4114800" cy="1312946"/>
+            <wp:effectExtent l="0" t="0" r="0" b="1905"/>
+            <wp:docPr id="12" name="Picture 12"/>
+            <wp:cNvGraphicFramePr>
+              <a:graphicFrameLocks xmlns:a="http://schemas.openxmlformats.org/drawingml/2006/main" noChangeAspect="1"/>
+            </wp:cNvGraphicFramePr>
+            <a:graphic xmlns:a="http://schemas.openxmlformats.org/drawingml/2006/main">
+              <a:graphicData uri="http://schemas.openxmlformats.org/drawingml/2006/picture">
+                <pic:pic xmlns:pic="http://schemas.openxmlformats.org/drawingml/2006/picture">
+                  <pic:nvPicPr>
+                    <pic:cNvPr id="0" name="Picture 23"/>
+                    <pic:cNvPicPr>
+                      <a:picLocks noChangeAspect="1" noChangeArrowheads="1"/>
+                    </pic:cNvPicPr>
+                  </pic:nvPicPr>
+                  <pic:blipFill>
+                    <a:blip r:embed="rId24">
+                      <a:extLst>
+                        <a:ext uri="{28A0092B-C50C-407E-A947-70E740481C1C}">
+                          <a14:useLocalDpi xmlns:a14="http://schemas.microsoft.com/office/drawing/2010/main" val="0"/>
+                        </a:ext>
+                      </a:extLst>
+                    </a:blip>
+                    <a:srcRect/>
+                    <a:stretch>
+                      <a:fillRect/>
+                    </a:stretch>
+                  </pic:blipFill>
+                  <pic:spPr bwMode="auto">
+                    <a:xfrm>
+                      <a:off x="0" y="0"/>
+                      <a:ext cx="4114800" cy="1312946"/>
+                    </a:xfrm>
+                    <a:prstGeom prst="rect">
+                      <a:avLst/>
+                    </a:prstGeom>
+                    <a:noFill/>
+                    <a:ln>
+                      <a:noFill/>
+                    </a:ln>
+                  </pic:spPr>
+                </pic:pic>
+              </a:graphicData>
+            </a:graphic>
+          </wp:inline>
+        </w:drawing>
+      </w:r>
+    </w:p>
+    <w:p>
+      <w:pPr>
+        <w:pStyle w:val="FigureCaption"/>
+      </w:pPr>
+      <w:r>
+        <w:t>Resource Sheet View.</w:t>
+      </w:r>
+      <w:r>
+        <w:t xml:space="preserve"> [2-</w:t>
       </w:r>
       <w:proofErr w:type="spellStart"/>
       <w:r>
-        <w:t>ject</w:t>
+        <w:t>15.tif</w:t>
       </w:r>
       <w:proofErr w:type="spellEnd"/>
       <w:r>
-        <w:t>. The advantage of this view is the most popular fields needed to describe a resource are located here.</w:t>
-      </w:r>
-    </w:p>
-    <w:p>
-      <w:pPr>
-        <w:pStyle w:val="FigureCaption"/>
-      </w:pPr>
-      <w:r>
-        <w:t>Resource Sheet View.</w:t>
-      </w:r>
-      <w:r>
-        <w:t xml:space="preserve"> [2-15.tif]</w:t>
+        <w:t>]</w:t>
       </w:r>
     </w:p>
     <w:p>
@@ -1489,11 +2698,87 @@
       </w:r>
       <w:proofErr w:type="spellStart"/>
       <w:r>
-        <w:t>overallo-cated</w:t>
+        <w:t>overallocated</w:t>
       </w:r>
       <w:proofErr w:type="spellEnd"/>
       <w:r>
-        <w:t xml:space="preserve"> and by how much based on the length of the bar above the units available line.</w:t>
+        <w:t xml:space="preserve"> and by how much based on the length of the bar above the units available line</w:t>
+      </w:r>
+      <w:r>
+        <w:t xml:space="preserve"> (</w:t>
+      </w:r>
+      <w:r>
+        <w:t xml:space="preserve">the </w:t>
+      </w:r>
+      <w:r>
+        <w:t xml:space="preserve">darker horizontal line at 100% in </w:t>
+      </w:r>
+      <w:r>
+        <w:rPr>
+          <w:rStyle w:val="Cross-Reference"/>
+        </w:rPr>
+        <w:t>figure #.16</w:t>
+      </w:r>
+      <w:r>
+        <w:t>)</w:t>
+      </w:r>
+      <w:r>
+        <w:t>.</w:t>
+      </w:r>
+    </w:p>
+    <w:p>
+      <w:r>
+        <w:rPr>
+          <w:noProof/>
+        </w:rPr>
+        <w:drawing>
+          <wp:inline distT="0" distB="0" distL="0" distR="0" wp14:anchorId="19BCD520" wp14:editId="3DAC50B4">
+            <wp:extent cx="4114800" cy="1847599"/>
+            <wp:effectExtent l="0" t="0" r="0" b="635"/>
+            <wp:docPr id="13" name="Picture 13"/>
+            <wp:cNvGraphicFramePr>
+              <a:graphicFrameLocks xmlns:a="http://schemas.openxmlformats.org/drawingml/2006/main" noChangeAspect="1"/>
+            </wp:cNvGraphicFramePr>
+            <a:graphic xmlns:a="http://schemas.openxmlformats.org/drawingml/2006/main">
+              <a:graphicData uri="http://schemas.openxmlformats.org/drawingml/2006/picture">
+                <pic:pic xmlns:pic="http://schemas.openxmlformats.org/drawingml/2006/picture">
+                  <pic:nvPicPr>
+                    <pic:cNvPr id="0" name="Picture 25"/>
+                    <pic:cNvPicPr>
+                      <a:picLocks noChangeAspect="1" noChangeArrowheads="1"/>
+                    </pic:cNvPicPr>
+                  </pic:nvPicPr>
+                  <pic:blipFill>
+                    <a:blip r:embed="rId25">
+                      <a:extLst>
+                        <a:ext uri="{28A0092B-C50C-407E-A947-70E740481C1C}">
+                          <a14:useLocalDpi xmlns:a14="http://schemas.microsoft.com/office/drawing/2010/main" val="0"/>
+                        </a:ext>
+                      </a:extLst>
+                    </a:blip>
+                    <a:srcRect/>
+                    <a:stretch>
+                      <a:fillRect/>
+                    </a:stretch>
+                  </pic:blipFill>
+                  <pic:spPr bwMode="auto">
+                    <a:xfrm>
+                      <a:off x="0" y="0"/>
+                      <a:ext cx="4114800" cy="1847599"/>
+                    </a:xfrm>
+                    <a:prstGeom prst="rect">
+                      <a:avLst/>
+                    </a:prstGeom>
+                    <a:noFill/>
+                    <a:ln>
+                      <a:noFill/>
+                    </a:ln>
+                  </pic:spPr>
+                </pic:pic>
+              </a:graphicData>
+            </a:graphic>
+          </wp:inline>
+        </w:drawing>
       </w:r>
     </w:p>
     <w:p>
@@ -1504,7 +2789,15 @@
         <w:t>Resource Graph View.</w:t>
       </w:r>
       <w:r>
-        <w:t xml:space="preserve"> [2-16.tif]</w:t>
+        <w:t xml:space="preserve"> [2-</w:t>
+      </w:r>
+      <w:proofErr w:type="spellStart"/>
+      <w:r>
+        <w:t>16.tif</w:t>
+      </w:r>
+      <w:proofErr w:type="spellEnd"/>
+      <w:r>
+        <w:t>]</w:t>
       </w:r>
     </w:p>
     <w:p>
@@ -1515,34 +2808,96 @@
         <w:t>Team Planner</w:t>
       </w:r>
       <w:r>
-        <w:t xml:space="preserve"> – the Team Planner view is a resource focused view that showcases work as-</w:t>
+        <w:t xml:space="preserve"> – the Team Planner view is a resource focused view that showcases work assignments in a graphical timeline format. The advantage of this view is </w:t>
+      </w:r>
+      <w:r>
+        <w:t xml:space="preserve">that </w:t>
+      </w:r>
+      <w:r>
+        <w:t>the focus is on the resource and graphically what work is scheduled at what time.</w:t>
+      </w:r>
+    </w:p>
+    <w:p>
+      <w:pPr>
+        <w:pStyle w:val="CalloutNote"/>
+      </w:pPr>
+      <w:r>
+        <w:lastRenderedPageBreak/>
+        <w:t>This feature is only available in Project Professional or Project Pro for Office 365.</w:t>
+      </w:r>
+    </w:p>
+    <w:p>
+      <w:r>
+        <w:rPr>
+          <w:noProof/>
+        </w:rPr>
+        <w:drawing>
+          <wp:inline distT="0" distB="0" distL="0" distR="0" wp14:anchorId="04FBBB2D" wp14:editId="5C426B64">
+            <wp:extent cx="4114800" cy="1698709"/>
+            <wp:effectExtent l="0" t="0" r="0" b="0"/>
+            <wp:docPr id="14" name="Picture 14"/>
+            <wp:cNvGraphicFramePr>
+              <a:graphicFrameLocks xmlns:a="http://schemas.openxmlformats.org/drawingml/2006/main" noChangeAspect="1"/>
+            </wp:cNvGraphicFramePr>
+            <a:graphic xmlns:a="http://schemas.openxmlformats.org/drawingml/2006/main">
+              <a:graphicData uri="http://schemas.openxmlformats.org/drawingml/2006/picture">
+                <pic:pic xmlns:pic="http://schemas.openxmlformats.org/drawingml/2006/picture">
+                  <pic:nvPicPr>
+                    <pic:cNvPr id="0" name="Picture 27"/>
+                    <pic:cNvPicPr>
+                      <a:picLocks noChangeAspect="1" noChangeArrowheads="1"/>
+                    </pic:cNvPicPr>
+                  </pic:nvPicPr>
+                  <pic:blipFill>
+                    <a:blip r:embed="rId26">
+                      <a:extLst>
+                        <a:ext uri="{28A0092B-C50C-407E-A947-70E740481C1C}">
+                          <a14:useLocalDpi xmlns:a14="http://schemas.microsoft.com/office/drawing/2010/main" val="0"/>
+                        </a:ext>
+                      </a:extLst>
+                    </a:blip>
+                    <a:srcRect/>
+                    <a:stretch>
+                      <a:fillRect/>
+                    </a:stretch>
+                  </pic:blipFill>
+                  <pic:spPr bwMode="auto">
+                    <a:xfrm>
+                      <a:off x="0" y="0"/>
+                      <a:ext cx="4114800" cy="1698709"/>
+                    </a:xfrm>
+                    <a:prstGeom prst="rect">
+                      <a:avLst/>
+                    </a:prstGeom>
+                    <a:noFill/>
+                    <a:ln>
+                      <a:noFill/>
+                    </a:ln>
+                  </pic:spPr>
+                </pic:pic>
+              </a:graphicData>
+            </a:graphic>
+          </wp:inline>
+        </w:drawing>
+      </w:r>
+    </w:p>
+    <w:p>
+      <w:pPr>
+        <w:pStyle w:val="FigureCaption"/>
+      </w:pPr>
+      <w:r>
+        <w:t>Team Planner View.</w:t>
+      </w:r>
+      <w:r>
+        <w:t xml:space="preserve"> [2-</w:t>
       </w:r>
       <w:proofErr w:type="spellStart"/>
       <w:r>
-        <w:t>signments</w:t>
+        <w:t>17.tif</w:t>
       </w:r>
       <w:proofErr w:type="spellEnd"/>
       <w:r>
-        <w:t xml:space="preserve"> in a graphical timeline format. The advantage of this view is the focus is on the re-source and graphically what work is scheduled at what time.</w:t>
-      </w:r>
-    </w:p>
-    <w:p>
-      <w:pPr>
-        <w:pStyle w:val="CalloutNote"/>
-      </w:pPr>
-      <w:r>
-        <w:t>This feature is only available in Project Professional or Project Pro for Office 365.</w:t>
-      </w:r>
-    </w:p>
-    <w:p>
-      <w:pPr>
-        <w:pStyle w:val="FigureCaption"/>
-      </w:pPr>
-      <w:r>
-        <w:t>Team Planner View.</w:t>
-      </w:r>
-      <w:r>
-        <w:t xml:space="preserve"> [2-17.tif]</w:t>
+        <w:t>]</w:t>
       </w:r>
     </w:p>
     <w:p>
@@ -1550,30 +2905,84 @@
         <w:rPr>
           <w:rStyle w:val="Importantterm"/>
         </w:rPr>
-        <w:lastRenderedPageBreak/>
         <w:t>Resource Usage</w:t>
       </w:r>
       <w:r>
-        <w:t>– The Resource Usage view shows every resource on the project and what tasks they have been assigned. The advantage of this view is it shows hours scheduled to ac-</w:t>
+        <w:t xml:space="preserve">– The Resource Usage view shows every resource on the project and what tasks they have been assigned. The advantage of this view is it shows hours scheduled to accomplish each task. This view is a reversal of Task Usage view. Both of these views are useful in team meetings. </w:t>
+      </w:r>
+    </w:p>
+    <w:p>
+      <w:r>
+        <w:rPr>
+          <w:noProof/>
+        </w:rPr>
+        <w:drawing>
+          <wp:inline distT="0" distB="0" distL="0" distR="0" wp14:anchorId="1521CB40" wp14:editId="3568265E">
+            <wp:extent cx="4114800" cy="2030329"/>
+            <wp:effectExtent l="0" t="0" r="0" b="8255"/>
+            <wp:docPr id="15" name="Picture 15"/>
+            <wp:cNvGraphicFramePr>
+              <a:graphicFrameLocks xmlns:a="http://schemas.openxmlformats.org/drawingml/2006/main" noChangeAspect="1"/>
+            </wp:cNvGraphicFramePr>
+            <a:graphic xmlns:a="http://schemas.openxmlformats.org/drawingml/2006/main">
+              <a:graphicData uri="http://schemas.openxmlformats.org/drawingml/2006/picture">
+                <pic:pic xmlns:pic="http://schemas.openxmlformats.org/drawingml/2006/picture">
+                  <pic:nvPicPr>
+                    <pic:cNvPr id="0" name="Picture 29"/>
+                    <pic:cNvPicPr>
+                      <a:picLocks noChangeAspect="1" noChangeArrowheads="1"/>
+                    </pic:cNvPicPr>
+                  </pic:nvPicPr>
+                  <pic:blipFill>
+                    <a:blip r:embed="rId27">
+                      <a:extLst>
+                        <a:ext uri="{28A0092B-C50C-407E-A947-70E740481C1C}">
+                          <a14:useLocalDpi xmlns:a14="http://schemas.microsoft.com/office/drawing/2010/main" val="0"/>
+                        </a:ext>
+                      </a:extLst>
+                    </a:blip>
+                    <a:srcRect/>
+                    <a:stretch>
+                      <a:fillRect/>
+                    </a:stretch>
+                  </pic:blipFill>
+                  <pic:spPr bwMode="auto">
+                    <a:xfrm>
+                      <a:off x="0" y="0"/>
+                      <a:ext cx="4114800" cy="2030329"/>
+                    </a:xfrm>
+                    <a:prstGeom prst="rect">
+                      <a:avLst/>
+                    </a:prstGeom>
+                    <a:noFill/>
+                    <a:ln>
+                      <a:noFill/>
+                    </a:ln>
+                  </pic:spPr>
+                </pic:pic>
+              </a:graphicData>
+            </a:graphic>
+          </wp:inline>
+        </w:drawing>
+      </w:r>
+    </w:p>
+    <w:p>
+      <w:pPr>
+        <w:pStyle w:val="FigureCaption"/>
+      </w:pPr>
+      <w:r>
+        <w:t>Resource Usage View.</w:t>
+      </w:r>
+      <w:r>
+        <w:t xml:space="preserve"> [2-</w:t>
       </w:r>
       <w:proofErr w:type="spellStart"/>
       <w:r>
-        <w:t>complish</w:t>
+        <w:t>18.tif</w:t>
       </w:r>
       <w:proofErr w:type="spellEnd"/>
       <w:r>
-        <w:t xml:space="preserve"> each task. This view is a reversal of Task Usage view. Both of these views are useful in team meetings. </w:t>
-      </w:r>
-    </w:p>
-    <w:p>
-      <w:pPr>
-        <w:pStyle w:val="FigureCaption"/>
-      </w:pPr>
-      <w:r>
-        <w:t>Resource Usage View.</w:t>
-      </w:r>
-      <w:r>
-        <w:t xml:space="preserve"> [2-18.tif]</w:t>
+        <w:t>]</w:t>
       </w:r>
     </w:p>
     <w:p>
@@ -1600,7 +3009,7 @@
     </w:p>
     <w:p>
       <w:r>
-        <w:t xml:space="preserve">Zooming in or out is the way to adjust the bar chart or time scale portion of a view to show more or less detail. For example, you can display Gantt bars across a daily time scale or across a quarterly time scale. </w:t>
+        <w:t xml:space="preserve">Zooming in or out is the way to adjust the bar chart or timescale portion of a view to show more or less detail. For example, you can display Gantt bars across a daily timescale or across a quarterly timescale. </w:t>
       </w:r>
     </w:p>
     <w:p>
@@ -1637,7 +3046,15 @@
         <w:t xml:space="preserve"> Slider.</w:t>
       </w:r>
       <w:r>
-        <w:t xml:space="preserve"> [2-19.tif]</w:t>
+        <w:t xml:space="preserve"> [2-</w:t>
+      </w:r>
+      <w:proofErr w:type="spellStart"/>
+      <w:r>
+        <w:t>19.tif</w:t>
+      </w:r>
+      <w:proofErr w:type="spellEnd"/>
+      <w:r>
+        <w:t>]</w:t>
       </w:r>
     </w:p>
     <w:p>
@@ -1650,7 +3067,19 @@
     </w:p>
     <w:p>
       <w:r>
-        <w:t>When you hide a column in Project 2013, the column is only removed from view, not deleted from your plan. Keep in mind that hiding a column doesn’t remove any information from your plan.</w:t>
+        <w:t xml:space="preserve">When you hide a column in Project 2013, the column is only removed from view, not deleted from your </w:t>
+      </w:r>
+      <w:r>
+        <w:t>schedule</w:t>
+      </w:r>
+      <w:r>
+        <w:t xml:space="preserve">. Keep in mind that hiding a column doesn’t remove any information from your </w:t>
+      </w:r>
+      <w:r>
+        <w:t>schedule</w:t>
+      </w:r>
+      <w:r>
+        <w:t>.</w:t>
       </w:r>
     </w:p>
     <w:p>
@@ -1784,7 +3213,15 @@
         <w:t>Column Adjustment Icons.</w:t>
       </w:r>
       <w:r>
-        <w:t xml:space="preserve"> [2-20.tif]</w:t>
+        <w:t xml:space="preserve"> [2-</w:t>
+      </w:r>
+      <w:proofErr w:type="spellStart"/>
+      <w:r>
+        <w:t>20.tif</w:t>
+      </w:r>
+      <w:proofErr w:type="spellEnd"/>
+      <w:r>
+        <w:t>]</w:t>
       </w:r>
     </w:p>
     <w:p>
@@ -1795,7 +3232,15 @@
         <w:t>Column Settings Drop-down Menu.</w:t>
       </w:r>
       <w:r>
-        <w:t xml:space="preserve"> [2-21.tif]</w:t>
+        <w:t xml:space="preserve"> [2-</w:t>
+      </w:r>
+      <w:proofErr w:type="spellStart"/>
+      <w:r>
+        <w:t>21.tif</w:t>
+      </w:r>
+      <w:proofErr w:type="spellEnd"/>
+      <w:r>
+        <w:t>]</w:t>
       </w:r>
     </w:p>
     <w:p>
@@ -1899,7 +3344,15 @@
         <w:t>Add New Column.</w:t>
       </w:r>
       <w:r>
-        <w:t xml:space="preserve"> [2-22.tif]</w:t>
+        <w:t xml:space="preserve"> [2-</w:t>
+      </w:r>
+      <w:proofErr w:type="spellStart"/>
+      <w:r>
+        <w:t>22.tif</w:t>
+      </w:r>
+      <w:proofErr w:type="spellEnd"/>
+      <w:r>
+        <w:t>]</w:t>
       </w:r>
     </w:p>
     <w:p>
@@ -1930,7 +3383,15 @@
         <w:t>Add New Column in View.</w:t>
       </w:r>
       <w:r>
-        <w:t>[2-23.tif]</w:t>
+        <w:t>[2-</w:t>
+      </w:r>
+      <w:proofErr w:type="spellStart"/>
+      <w:r>
+        <w:t>23.tif</w:t>
+      </w:r>
+      <w:proofErr w:type="spellEnd"/>
+      <w:r>
+        <w:t>]</w:t>
       </w:r>
     </w:p>
     <w:p>
@@ -2019,7 +3480,15 @@
         <w:t>Scroll to Task Icon.</w:t>
       </w:r>
       <w:r>
-        <w:t xml:space="preserve"> [2-24.tif]</w:t>
+        <w:t xml:space="preserve"> [2-</w:t>
+      </w:r>
+      <w:proofErr w:type="spellStart"/>
+      <w:r>
+        <w:t>24.tif</w:t>
+      </w:r>
+      <w:proofErr w:type="spellEnd"/>
+      <w:r>
+        <w:t>]</w:t>
       </w:r>
     </w:p>
     <w:p>
@@ -2072,12 +3541,14 @@
       <w:r>
         <w:t xml:space="preserve">Press the </w:t>
       </w:r>
+      <w:proofErr w:type="spellStart"/>
       <w:r>
         <w:rPr>
           <w:rStyle w:val="Code"/>
         </w:rPr>
         <w:t>F5</w:t>
       </w:r>
+      <w:proofErr w:type="spellEnd"/>
       <w:r>
         <w:t xml:space="preserve"> key or </w:t>
       </w:r>
@@ -2228,7 +3699,15 @@
     </w:p>
     <w:p>
       <w:r>
-        <w:t>Key Tips allow you to use your keyboard to navigate through the Quick Access Toolbar and the Ribbon. To turn on Key Tips, simply tap the Alt key. You can also press F10 twice. Follow the letters and numbers that are displayed to use the function you desire.</w:t>
+        <w:t xml:space="preserve">Key Tips allow you to use your keyboard to navigate through the Quick Access Toolbar and the Ribbon. To turn on Key Tips, simply tap the Alt key. You can also press </w:t>
+      </w:r>
+      <w:proofErr w:type="spellStart"/>
+      <w:r>
+        <w:t>F10</w:t>
+      </w:r>
+      <w:proofErr w:type="spellEnd"/>
+      <w:r>
+        <w:t xml:space="preserve"> twice. Follow the letters and numbers that are displayed to use the function you desire.</w:t>
       </w:r>
     </w:p>
     <w:p>
@@ -2510,7 +3989,7 @@
           </w:tcPr>
           <w:p>
             <w:r>
-              <w:t xml:space="preserve">Moves left or right one screen on the time scale. </w:t>
+              <w:t xml:space="preserve">Moves left or right one screen on the timescale. </w:t>
             </w:r>
           </w:p>
         </w:tc>
@@ -2558,7 +4037,7 @@
           </w:tcPr>
           <w:p>
             <w:r>
-              <w:t xml:space="preserve">Moves the time scale one unit left or right (as defined by the bottom time scale tier). </w:t>
+              <w:t xml:space="preserve">Moves the timescale one unit left or right (as defined by the bottom timescale tier). </w:t>
             </w:r>
           </w:p>
         </w:tc>
@@ -2809,12 +4288,14 @@
                 <w:rStyle w:val="Code"/>
               </w:rPr>
             </w:pPr>
+            <w:proofErr w:type="spellStart"/>
             <w:r>
               <w:rPr>
                 <w:rStyle w:val="Code"/>
               </w:rPr>
               <w:t>F1</w:t>
             </w:r>
+            <w:proofErr w:type="spellEnd"/>
           </w:p>
         </w:tc>
         <w:tc>
@@ -2842,12 +4323,14 @@
                 <w:rStyle w:val="Code"/>
               </w:rPr>
             </w:pPr>
+            <w:proofErr w:type="spellStart"/>
             <w:r>
               <w:rPr>
                 <w:rStyle w:val="Code"/>
               </w:rPr>
               <w:t>F2</w:t>
             </w:r>
+            <w:proofErr w:type="spellEnd"/>
           </w:p>
         </w:tc>
         <w:tc>
@@ -2872,12 +4355,14 @@
                 <w:rStyle w:val="Code"/>
               </w:rPr>
             </w:pPr>
+            <w:proofErr w:type="spellStart"/>
             <w:r>
               <w:rPr>
                 <w:rStyle w:val="Code"/>
               </w:rPr>
               <w:t>F3</w:t>
             </w:r>
+            <w:proofErr w:type="spellEnd"/>
           </w:p>
         </w:tc>
         <w:tc>
@@ -2905,12 +4390,14 @@
                 <w:rStyle w:val="Code"/>
               </w:rPr>
             </w:pPr>
+            <w:proofErr w:type="spellStart"/>
             <w:r>
               <w:rPr>
                 <w:rStyle w:val="Code"/>
               </w:rPr>
               <w:t>F5</w:t>
             </w:r>
+            <w:proofErr w:type="spellEnd"/>
           </w:p>
         </w:tc>
         <w:tc>
@@ -2919,7 +4406,7 @@
           </w:tcPr>
           <w:p>
             <w:r>
-              <w:t>Goes to a specific row ID number or a date on the time scale.</w:t>
+              <w:t>Goes to a specific row ID number or a date on the timescale.</w:t>
             </w:r>
           </w:p>
         </w:tc>
@@ -2935,12 +4422,14 @@
                 <w:rStyle w:val="Code"/>
               </w:rPr>
             </w:pPr>
+            <w:proofErr w:type="spellStart"/>
             <w:r>
               <w:rPr>
                 <w:rStyle w:val="Code"/>
               </w:rPr>
               <w:t>F6</w:t>
             </w:r>
+            <w:proofErr w:type="spellEnd"/>
           </w:p>
         </w:tc>
         <w:tc>
@@ -2968,12 +4457,14 @@
                 <w:rStyle w:val="Code"/>
               </w:rPr>
             </w:pPr>
+            <w:proofErr w:type="spellStart"/>
             <w:r>
               <w:rPr>
                 <w:rStyle w:val="Code"/>
               </w:rPr>
               <w:t>F10</w:t>
             </w:r>
+            <w:proofErr w:type="spellEnd"/>
           </w:p>
         </w:tc>
         <w:tc>
@@ -3002,8 +4493,16 @@
               <w:rPr>
                 <w:rStyle w:val="Code"/>
               </w:rPr>
-              <w:t>Ctrl + Shift + F5</w:t>
-            </w:r>
+              <w:t xml:space="preserve">Ctrl + Shift + </w:t>
+            </w:r>
+            <w:proofErr w:type="spellStart"/>
+            <w:r>
+              <w:rPr>
+                <w:rStyle w:val="Code"/>
+              </w:rPr>
+              <w:t>F5</w:t>
+            </w:r>
+            <w:proofErr w:type="spellEnd"/>
           </w:p>
         </w:tc>
         <w:tc>
@@ -3035,8 +4534,16 @@
               <w:rPr>
                 <w:rStyle w:val="Code"/>
               </w:rPr>
-              <w:t>Ctrl + F4</w:t>
-            </w:r>
+              <w:t xml:space="preserve">Ctrl + </w:t>
+            </w:r>
+            <w:proofErr w:type="spellStart"/>
+            <w:r>
+              <w:rPr>
+                <w:rStyle w:val="Code"/>
+              </w:rPr>
+              <w:t>F4</w:t>
+            </w:r>
+            <w:proofErr w:type="spellEnd"/>
           </w:p>
         </w:tc>
         <w:tc>
@@ -3065,8 +4572,16 @@
               <w:rPr>
                 <w:rStyle w:val="Code"/>
               </w:rPr>
-              <w:t>Ctrl + F5</w:t>
-            </w:r>
+              <w:t xml:space="preserve">Ctrl + </w:t>
+            </w:r>
+            <w:proofErr w:type="spellStart"/>
+            <w:r>
+              <w:rPr>
+                <w:rStyle w:val="Code"/>
+              </w:rPr>
+              <w:t>F5</w:t>
+            </w:r>
+            <w:proofErr w:type="spellEnd"/>
           </w:p>
         </w:tc>
         <w:tc>
@@ -3099,8 +4614,16 @@
                 <w:rStyle w:val="Code"/>
               </w:rPr>
               <w:lastRenderedPageBreak/>
-              <w:t>Ctrl + F10</w:t>
-            </w:r>
+              <w:t xml:space="preserve">Ctrl + </w:t>
+            </w:r>
+            <w:proofErr w:type="spellStart"/>
+            <w:r>
+              <w:rPr>
+                <w:rStyle w:val="Code"/>
+              </w:rPr>
+              <w:t>F10</w:t>
+            </w:r>
+            <w:proofErr w:type="spellEnd"/>
           </w:p>
         </w:tc>
         <w:tc>
@@ -3129,8 +4652,16 @@
               <w:rPr>
                 <w:rStyle w:val="Code"/>
               </w:rPr>
-              <w:t>Ctrl + F9</w:t>
-            </w:r>
+              <w:t xml:space="preserve">Ctrl + </w:t>
+            </w:r>
+            <w:proofErr w:type="spellStart"/>
+            <w:r>
+              <w:rPr>
+                <w:rStyle w:val="Code"/>
+              </w:rPr>
+              <w:t>F9</w:t>
+            </w:r>
+            <w:proofErr w:type="spellEnd"/>
           </w:p>
         </w:tc>
         <w:tc>
@@ -3162,8 +4693,16 @@
               <w:rPr>
                 <w:rStyle w:val="Code"/>
               </w:rPr>
-              <w:t>Ctrl + F6</w:t>
-            </w:r>
+              <w:t xml:space="preserve">Ctrl + </w:t>
+            </w:r>
+            <w:proofErr w:type="spellStart"/>
+            <w:r>
+              <w:rPr>
+                <w:rStyle w:val="Code"/>
+              </w:rPr>
+              <w:t>F6</w:t>
+            </w:r>
+            <w:proofErr w:type="spellEnd"/>
           </w:p>
         </w:tc>
         <w:tc>
@@ -3192,8 +4731,16 @@
               <w:rPr>
                 <w:rStyle w:val="Code"/>
               </w:rPr>
-              <w:t>Ctrl + Shift + F6</w:t>
-            </w:r>
+              <w:t xml:space="preserve">Ctrl + Shift + </w:t>
+            </w:r>
+            <w:proofErr w:type="spellStart"/>
+            <w:r>
+              <w:rPr>
+                <w:rStyle w:val="Code"/>
+              </w:rPr>
+              <w:t>F6</w:t>
+            </w:r>
+            <w:proofErr w:type="spellEnd"/>
           </w:p>
         </w:tc>
         <w:tc>
@@ -3318,8 +4865,16 @@
               <w:rPr>
                 <w:rStyle w:val="Code"/>
               </w:rPr>
-              <w:t>Alt + F3</w:t>
-            </w:r>
+              <w:t xml:space="preserve">Alt + </w:t>
+            </w:r>
+            <w:proofErr w:type="spellStart"/>
+            <w:r>
+              <w:rPr>
+                <w:rStyle w:val="Code"/>
+              </w:rPr>
+              <w:t>F3</w:t>
+            </w:r>
+            <w:proofErr w:type="spellEnd"/>
           </w:p>
         </w:tc>
         <w:tc>
@@ -3351,15 +4906,27 @@
               <w:rPr>
                 <w:rStyle w:val="Code"/>
               </w:rPr>
-              <w:t>Alt + F4</w:t>
-            </w:r>
+              <w:t xml:space="preserve">Alt + </w:t>
+            </w:r>
+            <w:proofErr w:type="spellStart"/>
+            <w:r>
+              <w:rPr>
+                <w:rStyle w:val="Code"/>
+              </w:rPr>
+              <w:t>F4</w:t>
+            </w:r>
+            <w:proofErr w:type="spellEnd"/>
           </w:p>
         </w:tc>
         <w:tc>
           <w:tcPr>
             <w:tcW w:w="3348" w:type="dxa"/>
           </w:tcPr>
-          <w:p/>
+          <w:p>
+            <w:r>
+              <w:t>Closes Project.</w:t>
+            </w:r>
+          </w:p>
         </w:tc>
       </w:tr>
       <w:tr>
@@ -3377,8 +4944,16 @@
               <w:rPr>
                 <w:rStyle w:val="Code"/>
               </w:rPr>
-              <w:t>Shift + F2</w:t>
-            </w:r>
+              <w:t xml:space="preserve">Shift + </w:t>
+            </w:r>
+            <w:proofErr w:type="spellStart"/>
+            <w:r>
+              <w:rPr>
+                <w:rStyle w:val="Code"/>
+              </w:rPr>
+              <w:t>F2</w:t>
+            </w:r>
+            <w:proofErr w:type="spellEnd"/>
           </w:p>
         </w:tc>
         <w:tc>
@@ -3410,8 +4985,16 @@
               <w:rPr>
                 <w:rStyle w:val="Code"/>
               </w:rPr>
-              <w:t>Shift + F3</w:t>
-            </w:r>
+              <w:t xml:space="preserve">Shift + </w:t>
+            </w:r>
+            <w:proofErr w:type="spellStart"/>
+            <w:r>
+              <w:rPr>
+                <w:rStyle w:val="Code"/>
+              </w:rPr>
+              <w:t>F3</w:t>
+            </w:r>
+            <w:proofErr w:type="spellEnd"/>
           </w:p>
         </w:tc>
         <w:tc>
@@ -3440,8 +5023,16 @@
               <w:rPr>
                 <w:rStyle w:val="Code"/>
               </w:rPr>
-              <w:t>Shift + F6</w:t>
-            </w:r>
+              <w:t xml:space="preserve">Shift + </w:t>
+            </w:r>
+            <w:proofErr w:type="spellStart"/>
+            <w:r>
+              <w:rPr>
+                <w:rStyle w:val="Code"/>
+              </w:rPr>
+              <w:t>F6</w:t>
+            </w:r>
+            <w:proofErr w:type="spellEnd"/>
           </w:p>
         </w:tc>
         <w:tc>
@@ -3473,8 +5064,30 @@
               <w:rPr>
                 <w:rStyle w:val="Code"/>
               </w:rPr>
-              <w:t>Shift + F11 / Alt + Shift + F1</w:t>
-            </w:r>
+              <w:t xml:space="preserve">Shift + </w:t>
+            </w:r>
+            <w:proofErr w:type="spellStart"/>
+            <w:r>
+              <w:rPr>
+                <w:rStyle w:val="Code"/>
+              </w:rPr>
+              <w:t>F11</w:t>
+            </w:r>
+            <w:proofErr w:type="spellEnd"/>
+            <w:r>
+              <w:rPr>
+                <w:rStyle w:val="Code"/>
+              </w:rPr>
+              <w:t xml:space="preserve"> / Alt + Shift + </w:t>
+            </w:r>
+            <w:proofErr w:type="spellStart"/>
+            <w:r>
+              <w:rPr>
+                <w:rStyle w:val="Code"/>
+              </w:rPr>
+              <w:t>F1</w:t>
+            </w:r>
+            <w:proofErr w:type="spellEnd"/>
           </w:p>
         </w:tc>
         <w:tc>
@@ -3529,12 +5142,14 @@
       <w:r>
         <w:t xml:space="preserve">Press the </w:t>
       </w:r>
+      <w:proofErr w:type="spellStart"/>
       <w:r>
         <w:rPr>
           <w:rStyle w:val="Code"/>
         </w:rPr>
         <w:t>F1</w:t>
       </w:r>
+      <w:proofErr w:type="spellEnd"/>
       <w:r>
         <w:t xml:space="preserve"> key or click the help icon in the top right-corner (question mark).</w:t>
       </w:r>
@@ -3563,8 +5178,205 @@
       <w:r>
         <w:t>Enter the terms you want to search on in the text box and press the Enter key or magnifier icon</w:t>
       </w:r>
-      <w:bookmarkStart w:id="0" w:name="_GoBack"/>
-      <w:bookmarkEnd w:id="0"/>
+      <w:r>
+        <w:t>.</w:t>
+      </w:r>
+    </w:p>
+    <w:p>
+      <w:pPr>
+        <w:pStyle w:val="Heading1"/>
+      </w:pPr>
+      <w:r>
+        <w:lastRenderedPageBreak/>
+        <w:t>Key Points to Remember</w:t>
+      </w:r>
+    </w:p>
+    <w:p>
+      <w:pPr>
+        <w:pStyle w:val="ListParagraph"/>
+        <w:numPr>
+          <w:ilvl w:val="0"/>
+          <w:numId w:val="36"/>
+        </w:numPr>
+      </w:pPr>
+      <w:r>
+        <w:t xml:space="preserve">Scheduling software offers benefits for managing budgets, resources, and </w:t>
+      </w:r>
+      <w:r>
+        <w:t xml:space="preserve">tasks. </w:t>
+      </w:r>
+      <w:r>
+        <w:t xml:space="preserve"> </w:t>
+      </w:r>
+    </w:p>
+    <w:p>
+      <w:pPr>
+        <w:pStyle w:val="ListParagraph"/>
+        <w:numPr>
+          <w:ilvl w:val="0"/>
+          <w:numId w:val="36"/>
+        </w:numPr>
+      </w:pPr>
+      <w:r>
+        <w:t xml:space="preserve">Project is a database and offers many advantages; most importantly elimination of duplicate data entry. </w:t>
+      </w:r>
+    </w:p>
+    <w:p>
+      <w:pPr>
+        <w:pStyle w:val="ListParagraph"/>
+        <w:numPr>
+          <w:ilvl w:val="0"/>
+          <w:numId w:val="36"/>
+        </w:numPr>
+      </w:pPr>
+      <w:r>
+        <w:t xml:space="preserve">Determine the level of detail that is important to you before creating a schedule to provide a guideline for task development. </w:t>
+      </w:r>
+    </w:p>
+    <w:p>
+      <w:pPr>
+        <w:pStyle w:val="ListParagraph"/>
+        <w:numPr>
+          <w:ilvl w:val="0"/>
+          <w:numId w:val="36"/>
+        </w:numPr>
+      </w:pPr>
+      <w:r>
+        <w:t xml:space="preserve">Formulating a strategy and following a success checklist will help you get the most out of your Project schedule. </w:t>
+      </w:r>
+    </w:p>
+    <w:p>
+      <w:pPr>
+        <w:pStyle w:val="ListParagraph"/>
+        <w:numPr>
+          <w:ilvl w:val="0"/>
+          <w:numId w:val="36"/>
+        </w:numPr>
+      </w:pPr>
+      <w:r>
+        <w:t xml:space="preserve">Project Professional 2013 and Project Pro for Office 365 have essentially the same features, but the Office 365 version is available as a monthly subscription. </w:t>
+      </w:r>
+    </w:p>
+    <w:p>
+      <w:pPr>
+        <w:pStyle w:val="ListParagraph"/>
+        <w:numPr>
+          <w:ilvl w:val="0"/>
+          <w:numId w:val="36"/>
+        </w:numPr>
+      </w:pPr>
+      <w:r>
+        <w:t xml:space="preserve">Use </w:t>
+      </w:r>
+      <w:proofErr w:type="gramStart"/>
+      <w:r>
+        <w:t>Backstage</w:t>
+      </w:r>
+      <w:proofErr w:type="gramEnd"/>
+      <w:r>
+        <w:t xml:space="preserve"> view to make changes that alter the schedule file as a whole (e.g. header). </w:t>
+      </w:r>
+    </w:p>
+    <w:p>
+      <w:pPr>
+        <w:pStyle w:val="ListParagraph"/>
+        <w:numPr>
+          <w:ilvl w:val="0"/>
+          <w:numId w:val="36"/>
+        </w:numPr>
+      </w:pPr>
+      <w:r>
+        <w:t>Use the Ribbon to make changes within a schedule file by topic area</w:t>
+      </w:r>
+      <w:r>
+        <w:t xml:space="preserve"> (e.g. resources)</w:t>
+      </w:r>
+      <w:r>
+        <w:t>.</w:t>
+      </w:r>
+    </w:p>
+    <w:p>
+      <w:pPr>
+        <w:pStyle w:val="ListParagraph"/>
+        <w:numPr>
+          <w:ilvl w:val="0"/>
+          <w:numId w:val="36"/>
+        </w:numPr>
+      </w:pPr>
+      <w:r>
+        <w:t xml:space="preserve">Use the Quick Access toolbar for </w:t>
+      </w:r>
+      <w:r>
+        <w:t>features</w:t>
+      </w:r>
+      <w:r>
+        <w:t xml:space="preserve"> that you always want available</w:t>
+      </w:r>
+      <w:r>
+        <w:t xml:space="preserve"> (e.g. undo)</w:t>
+      </w:r>
+      <w:r>
+        <w:t xml:space="preserve">. </w:t>
+      </w:r>
+    </w:p>
+    <w:p>
+      <w:pPr>
+        <w:pStyle w:val="ListParagraph"/>
+        <w:numPr>
+          <w:ilvl w:val="0"/>
+          <w:numId w:val="36"/>
+        </w:numPr>
+      </w:pPr>
+      <w:r>
+        <w:t xml:space="preserve">Views are illustrations of information in your Project database and all data is dynamically connected no matter what view you make a change in. </w:t>
+      </w:r>
+    </w:p>
+    <w:p>
+      <w:pPr>
+        <w:pStyle w:val="ListParagraph"/>
+        <w:numPr>
+          <w:ilvl w:val="0"/>
+          <w:numId w:val="36"/>
+        </w:numPr>
+      </w:pPr>
+      <w:r>
+        <w:t xml:space="preserve">Columns are fields in the database and you may show or hide them as needed.  They are </w:t>
+      </w:r>
+      <w:r>
+        <w:t>never</w:t>
+      </w:r>
+      <w:r>
+        <w:t xml:space="preserve"> permanently removed. </w:t>
+      </w:r>
+    </w:p>
+    <w:p>
+      <w:pPr>
+        <w:pStyle w:val="ListParagraph"/>
+        <w:numPr>
+          <w:ilvl w:val="0"/>
+          <w:numId w:val="36"/>
+        </w:numPr>
+      </w:pPr>
+      <w:r>
+        <w:t xml:space="preserve">Use the Scroll to Task feature to quickly display timeline details for a specific task and eliminate unnecessary scrolling. </w:t>
+      </w:r>
+    </w:p>
+    <w:p>
+      <w:pPr>
+        <w:pStyle w:val="ListParagraph"/>
+        <w:numPr>
+          <w:ilvl w:val="0"/>
+          <w:numId w:val="36"/>
+        </w:numPr>
+      </w:pPr>
+      <w:proofErr w:type="spellStart"/>
+      <w:r>
+        <w:t>Keytips</w:t>
+      </w:r>
+      <w:proofErr w:type="spellEnd"/>
+      <w:r>
+        <w:t xml:space="preserve"> and keyboard shortcuts are alternative ways to navigate throughout Project without using the mouse. </w:t>
+      </w:r>
     </w:p>
     <w:sectPr>
       <w:pgSz w:w="12240" w:h="15840"/>
@@ -3576,6 +5388,53 @@
 </w:document>
 </file>
 
+<file path=word/comments.xml><?xml version="1.0" encoding="utf-8"?>
+<w:comments xmlns:wpc="http://schemas.microsoft.com/office/word/2010/wordprocessingCanvas" xmlns:mc="http://schemas.openxmlformats.org/markup-compatibility/2006" xmlns:o="urn:schemas-microsoft-com:office:office" xmlns:r="http://schemas.openxmlformats.org/officeDocument/2006/relationships" xmlns:m="http://schemas.openxmlformats.org/officeDocument/2006/math" xmlns:v="urn:schemas-microsoft-com:vml" xmlns:wp14="http://schemas.microsoft.com/office/word/2010/wordprocessingDrawing" xmlns:wp="http://schemas.openxmlformats.org/drawingml/2006/wordprocessingDrawing" xmlns:w10="urn:schemas-microsoft-com:office:word" xmlns:w="http://schemas.openxmlformats.org/wordprocessingml/2006/main" xmlns:w14="http://schemas.microsoft.com/office/word/2010/wordml" xmlns:wpg="http://schemas.microsoft.com/office/word/2010/wordprocessingGroup" xmlns:wpi="http://schemas.microsoft.com/office/word/2010/wordprocessingInk" xmlns:wne="http://schemas.microsoft.com/office/word/2006/wordml" xmlns:wps="http://schemas.microsoft.com/office/word/2010/wordprocessingShape" mc:Ignorable="w14 wp14">
+  <w:comment w:id="2" w:author="Cindy Lewis" w:date="2014-05-27T11:03:00Z" w:initials="CL">
+    <w:p>
+      <w:pPr>
+        <w:pStyle w:val="CommentText"/>
+      </w:pPr>
+      <w:r>
+        <w:rPr>
+          <w:rStyle w:val="CommentReference"/>
+        </w:rPr>
+        <w:annotationRef/>
+      </w:r>
+      <w:r>
+        <w:t xml:space="preserve">The circle on the ribbon is not pointing to the correct item in the graphics.  Can you change it?  </w:t>
+      </w:r>
+    </w:p>
+  </w:comment>
+  <w:comment w:id="3" w:author="Jeff Jacobson" w:date="2014-06-02T10:32:00Z" w:initials="JJ">
+    <w:p>
+      <w:pPr>
+        <w:pStyle w:val="CommentText"/>
+      </w:pPr>
+      <w:r>
+        <w:rPr>
+          <w:rStyle w:val="CommentReference"/>
+        </w:rPr>
+        <w:annotationRef/>
+      </w:r>
+      <w:r>
+        <w:t>Will do.</w:t>
+      </w:r>
+    </w:p>
+  </w:comment>
+</w:comments>
+</file>
+
+<file path=word/commentsExtended.xml><?xml version="1.0" encoding="utf-8"?>
+<w15:commentsEx xmlns:wpc="http://schemas.microsoft.com/office/word/2010/wordprocessingCanvas" xmlns:mc="http://schemas.openxmlformats.org/markup-compatibility/2006" xmlns:o="urn:schemas-microsoft-com:office:office" xmlns:r="http://schemas.openxmlformats.org/officeDocument/2006/relationships" xmlns:m="http://schemas.openxmlformats.org/officeDocument/2006/math" xmlns:v="urn:schemas-microsoft-com:vml" xmlns:wp14="http://schemas.microsoft.com/office/word/2010/wordprocessingDrawing" xmlns:wp="http://schemas.openxmlformats.org/drawingml/2006/wordprocessingDrawing" xmlns:w10="urn:schemas-microsoft-com:office:word" xmlns:w="http://schemas.openxmlformats.org/wordprocessingml/2006/main" xmlns:w14="http://schemas.microsoft.com/office/word/2010/wordml" xmlns:w15="http://schemas.microsoft.com/office/word/2012/wordml" xmlns:wpg="http://schemas.microsoft.com/office/word/2010/wordprocessingGroup" xmlns:wpi="http://schemas.microsoft.com/office/word/2010/wordprocessingInk" xmlns:wne="http://schemas.microsoft.com/office/word/2006/wordml" xmlns:wps="http://schemas.microsoft.com/office/word/2010/wordprocessingShape" mc:Ignorable="w14 w15 wp14">
+  <w15:commentEx w15:paraId="5EC286DF" w15:done="0"/>
+  <w15:commentEx w15:paraId="45F7BA7C" w15:paraIdParent="5EC286DF" w15:done="0"/>
+  <w15:commentEx w15:paraId="23B5163F" w15:done="0"/>
+  <w15:commentEx w15:paraId="2CA15050" w15:done="0"/>
+  <w15:commentEx w15:paraId="64D7CA85" w15:paraIdParent="2CA15050" w15:done="0"/>
+</w15:commentsEx>
+</file>
+
 <file path=word/numbering.xml><?xml version="1.0" encoding="utf-8"?>
 <w:numbering xmlns:wpc="http://schemas.microsoft.com/office/word/2010/wordprocessingCanvas" xmlns:mc="http://schemas.openxmlformats.org/markup-compatibility/2006" xmlns:o="urn:schemas-microsoft-com:office:office" xmlns:r="http://schemas.openxmlformats.org/officeDocument/2006/relationships" xmlns:m="http://schemas.openxmlformats.org/officeDocument/2006/math" xmlns:v="urn:schemas-microsoft-com:vml" xmlns:wp14="http://schemas.microsoft.com/office/word/2010/wordprocessingDrawing" xmlns:wp="http://schemas.openxmlformats.org/drawingml/2006/wordprocessingDrawing" xmlns:w10="urn:schemas-microsoft-com:office:word" xmlns:w="http://schemas.openxmlformats.org/wordprocessingml/2006/main" xmlns:w14="http://schemas.microsoft.com/office/word/2010/wordml" xmlns:wpg="http://schemas.microsoft.com/office/word/2010/wordprocessingGroup" xmlns:wpi="http://schemas.microsoft.com/office/word/2010/wordprocessingInk" xmlns:wne="http://schemas.microsoft.com/office/word/2006/wordml" xmlns:wps="http://schemas.microsoft.com/office/word/2010/wordprocessingShape" mc:Ignorable="w14 wp14">
   <w:abstractNum w:abstractNumId="0">
@@ -3672,7 +5531,7 @@
     <w:lvl w:ilvl="0" w:tplc="7D78E0E6">
       <w:start w:val="1"/>
       <w:numFmt w:val="decimal"/>
-      <w:pStyle w:val="TableTitle"/>
+      <w:pStyle w:val="FigureCaption"/>
       <w:lvlText w:val="Figure #.%1:"/>
       <w:lvlJc w:val="left"/>
       <w:pPr>
@@ -3869,6 +5728,119 @@
     </w:lvl>
   </w:abstractNum>
   <w:abstractNum w:abstractNumId="3">
+    <w:nsid w:val="161D137B"/>
+    <w:multiLevelType w:val="hybridMultilevel"/>
+    <w:tmpl w:val="2A58F5B4"/>
+    <w:lvl w:ilvl="0" w:tplc="04090001">
+      <w:start w:val="1"/>
+      <w:numFmt w:val="bullet"/>
+      <w:lvlText w:val=""/>
+      <w:lvlJc w:val="left"/>
+      <w:pPr>
+        <w:ind w:left="720" w:hanging="360"/>
+      </w:pPr>
+      <w:rPr>
+        <w:rFonts w:ascii="Symbol" w:hAnsi="Symbol" w:hint="default"/>
+      </w:rPr>
+    </w:lvl>
+    <w:lvl w:ilvl="1" w:tplc="04090003" w:tentative="1">
+      <w:start w:val="1"/>
+      <w:numFmt w:val="bullet"/>
+      <w:lvlText w:val="o"/>
+      <w:lvlJc w:val="left"/>
+      <w:pPr>
+        <w:ind w:left="1440" w:hanging="360"/>
+      </w:pPr>
+      <w:rPr>
+        <w:rFonts w:ascii="Courier New" w:hAnsi="Courier New" w:cs="Courier New" w:hint="default"/>
+      </w:rPr>
+    </w:lvl>
+    <w:lvl w:ilvl="2" w:tplc="04090005" w:tentative="1">
+      <w:start w:val="1"/>
+      <w:numFmt w:val="bullet"/>
+      <w:lvlText w:val=""/>
+      <w:lvlJc w:val="left"/>
+      <w:pPr>
+        <w:ind w:left="2160" w:hanging="360"/>
+      </w:pPr>
+      <w:rPr>
+        <w:rFonts w:ascii="Wingdings" w:hAnsi="Wingdings" w:hint="default"/>
+      </w:rPr>
+    </w:lvl>
+    <w:lvl w:ilvl="3" w:tplc="04090001" w:tentative="1">
+      <w:start w:val="1"/>
+      <w:numFmt w:val="bullet"/>
+      <w:lvlText w:val=""/>
+      <w:lvlJc w:val="left"/>
+      <w:pPr>
+        <w:ind w:left="2880" w:hanging="360"/>
+      </w:pPr>
+      <w:rPr>
+        <w:rFonts w:ascii="Symbol" w:hAnsi="Symbol" w:hint="default"/>
+      </w:rPr>
+    </w:lvl>
+    <w:lvl w:ilvl="4" w:tplc="04090003" w:tentative="1">
+      <w:start w:val="1"/>
+      <w:numFmt w:val="bullet"/>
+      <w:lvlText w:val="o"/>
+      <w:lvlJc w:val="left"/>
+      <w:pPr>
+        <w:ind w:left="3600" w:hanging="360"/>
+      </w:pPr>
+      <w:rPr>
+        <w:rFonts w:ascii="Courier New" w:hAnsi="Courier New" w:cs="Courier New" w:hint="default"/>
+      </w:rPr>
+    </w:lvl>
+    <w:lvl w:ilvl="5" w:tplc="04090005" w:tentative="1">
+      <w:start w:val="1"/>
+      <w:numFmt w:val="bullet"/>
+      <w:lvlText w:val=""/>
+      <w:lvlJc w:val="left"/>
+      <w:pPr>
+        <w:ind w:left="4320" w:hanging="360"/>
+      </w:pPr>
+      <w:rPr>
+        <w:rFonts w:ascii="Wingdings" w:hAnsi="Wingdings" w:hint="default"/>
+      </w:rPr>
+    </w:lvl>
+    <w:lvl w:ilvl="6" w:tplc="04090001" w:tentative="1">
+      <w:start w:val="1"/>
+      <w:numFmt w:val="bullet"/>
+      <w:lvlText w:val=""/>
+      <w:lvlJc w:val="left"/>
+      <w:pPr>
+        <w:ind w:left="5040" w:hanging="360"/>
+      </w:pPr>
+      <w:rPr>
+        <w:rFonts w:ascii="Symbol" w:hAnsi="Symbol" w:hint="default"/>
+      </w:rPr>
+    </w:lvl>
+    <w:lvl w:ilvl="7" w:tplc="04090003" w:tentative="1">
+      <w:start w:val="1"/>
+      <w:numFmt w:val="bullet"/>
+      <w:lvlText w:val="o"/>
+      <w:lvlJc w:val="left"/>
+      <w:pPr>
+        <w:ind w:left="5760" w:hanging="360"/>
+      </w:pPr>
+      <w:rPr>
+        <w:rFonts w:ascii="Courier New" w:hAnsi="Courier New" w:cs="Courier New" w:hint="default"/>
+      </w:rPr>
+    </w:lvl>
+    <w:lvl w:ilvl="8" w:tplc="04090005" w:tentative="1">
+      <w:start w:val="1"/>
+      <w:numFmt w:val="bullet"/>
+      <w:lvlText w:val=""/>
+      <w:lvlJc w:val="left"/>
+      <w:pPr>
+        <w:ind w:left="6480" w:hanging="360"/>
+      </w:pPr>
+      <w:rPr>
+        <w:rFonts w:ascii="Wingdings" w:hAnsi="Wingdings" w:hint="default"/>
+      </w:rPr>
+    </w:lvl>
+  </w:abstractNum>
+  <w:abstractNum w:abstractNumId="4">
     <w:nsid w:val="286B5730"/>
     <w:multiLevelType w:val="hybridMultilevel"/>
     <w:tmpl w:val="B7549F86"/>
@@ -3955,7 +5927,7 @@
       </w:pPr>
     </w:lvl>
   </w:abstractNum>
-  <w:abstractNum w:abstractNumId="4">
+  <w:abstractNum w:abstractNumId="5">
     <w:nsid w:val="2E0771AF"/>
     <w:multiLevelType w:val="hybridMultilevel"/>
     <w:tmpl w:val="146E1BDC"/>
@@ -4068,7 +6040,7 @@
       </w:rPr>
     </w:lvl>
   </w:abstractNum>
-  <w:abstractNum w:abstractNumId="5">
+  <w:abstractNum w:abstractNumId="6">
     <w:nsid w:val="51033939"/>
     <w:multiLevelType w:val="hybridMultilevel"/>
     <w:tmpl w:val="0C06A256"/>
@@ -4181,7 +6153,7 @@
       </w:rPr>
     </w:lvl>
   </w:abstractNum>
-  <w:abstractNum w:abstractNumId="6">
+  <w:abstractNum w:abstractNumId="7">
     <w:nsid w:val="66006969"/>
     <w:multiLevelType w:val="hybridMultilevel"/>
     <w:tmpl w:val="831C384E"/>
@@ -4272,7 +6244,7 @@
       </w:pPr>
     </w:lvl>
   </w:abstractNum>
-  <w:abstractNum w:abstractNumId="7">
+  <w:abstractNum w:abstractNumId="8">
     <w:nsid w:val="665508CE"/>
     <w:multiLevelType w:val="hybridMultilevel"/>
     <w:tmpl w:val="C994A5EE"/>
@@ -4385,7 +6357,7 @@
       </w:rPr>
     </w:lvl>
   </w:abstractNum>
-  <w:abstractNum w:abstractNumId="8">
+  <w:abstractNum w:abstractNumId="9">
     <w:nsid w:val="69996EAE"/>
     <w:multiLevelType w:val="hybridMultilevel"/>
     <w:tmpl w:val="9CF4DFAE"/>
@@ -4498,7 +6470,7 @@
       </w:rPr>
     </w:lvl>
   </w:abstractNum>
-  <w:abstractNum w:abstractNumId="9">
+  <w:abstractNum w:abstractNumId="10">
     <w:nsid w:val="6BD81670"/>
     <w:multiLevelType w:val="hybridMultilevel"/>
     <w:tmpl w:val="28B638BC"/>
@@ -4612,7 +6584,7 @@
       </w:rPr>
     </w:lvl>
   </w:abstractNum>
-  <w:abstractNum w:abstractNumId="10">
+  <w:abstractNum w:abstractNumId="11">
     <w:nsid w:val="6CF832E5"/>
     <w:multiLevelType w:val="hybridMultilevel"/>
     <w:tmpl w:val="8CCA8AE8"/>
@@ -4725,7 +6697,7 @@
       </w:rPr>
     </w:lvl>
   </w:abstractNum>
-  <w:abstractNum w:abstractNumId="11">
+  <w:abstractNum w:abstractNumId="12">
     <w:nsid w:val="6E29636A"/>
     <w:multiLevelType w:val="hybridMultilevel"/>
     <w:tmpl w:val="280226AA"/>
@@ -4811,7 +6783,7 @@
       </w:pPr>
     </w:lvl>
   </w:abstractNum>
-  <w:abstractNum w:abstractNumId="12">
+  <w:abstractNum w:abstractNumId="13">
     <w:nsid w:val="74564813"/>
     <w:multiLevelType w:val="hybridMultilevel"/>
     <w:tmpl w:val="8E68A25C"/>
@@ -4897,7 +6869,7 @@
       </w:pPr>
     </w:lvl>
   </w:abstractNum>
-  <w:abstractNum w:abstractNumId="13">
+  <w:abstractNum w:abstractNumId="14">
     <w:nsid w:val="74F36C34"/>
     <w:multiLevelType w:val="hybridMultilevel"/>
     <w:tmpl w:val="C46A8A7C"/>
@@ -5011,67 +6983,67 @@
     </w:lvl>
   </w:abstractNum>
   <w:num w:numId="1">
-    <w:abstractNumId w:val="7"/>
+    <w:abstractNumId w:val="8"/>
   </w:num>
   <w:num w:numId="2">
-    <w:abstractNumId w:val="10"/>
+    <w:abstractNumId w:val="11"/>
   </w:num>
   <w:num w:numId="3">
+    <w:abstractNumId w:val="6"/>
+  </w:num>
+  <w:num w:numId="4">
     <w:abstractNumId w:val="5"/>
   </w:num>
-  <w:num w:numId="4">
-    <w:abstractNumId w:val="4"/>
-  </w:num>
   <w:num w:numId="5">
-    <w:abstractNumId w:val="12"/>
+    <w:abstractNumId w:val="13"/>
   </w:num>
   <w:num w:numId="6">
-    <w:abstractNumId w:val="11"/>
+    <w:abstractNumId w:val="12"/>
   </w:num>
   <w:num w:numId="7">
     <w:abstractNumId w:val="1"/>
   </w:num>
   <w:num w:numId="8">
+    <w:abstractNumId w:val="10"/>
+  </w:num>
+  <w:num w:numId="9">
     <w:abstractNumId w:val="9"/>
   </w:num>
-  <w:num w:numId="9">
-    <w:abstractNumId w:val="8"/>
-  </w:num>
   <w:num w:numId="10">
-    <w:abstractNumId w:val="13"/>
+    <w:abstractNumId w:val="14"/>
   </w:num>
   <w:num w:numId="11">
     <w:abstractNumId w:val="2"/>
   </w:num>
   <w:num w:numId="12">
-    <w:abstractNumId w:val="3"/>
+    <w:abstractNumId w:val="4"/>
   </w:num>
   <w:num w:numId="13">
-    <w:abstractNumId w:val="3"/>
+    <w:abstractNumId w:val="4"/>
     <w:lvlOverride w:ilvl="0">
       <w:startOverride w:val="1"/>
     </w:lvlOverride>
   </w:num>
   <w:num w:numId="14">
-    <w:abstractNumId w:val="3"/>
+    <w:abstractNumId w:val="4"/>
     <w:lvlOverride w:ilvl="0">
       <w:startOverride w:val="1"/>
     </w:lvlOverride>
   </w:num>
   <w:num w:numId="15">
-    <w:abstractNumId w:val="3"/>
+    <w:abstractNumId w:val="4"/>
     <w:lvlOverride w:ilvl="0">
       <w:startOverride w:val="1"/>
     </w:lvlOverride>
   </w:num>
   <w:num w:numId="16">
-    <w:abstractNumId w:val="3"/>
+    <w:abstractNumId w:val="4"/>
     <w:lvlOverride w:ilvl="0">
       <w:startOverride w:val="1"/>
     </w:lvlOverride>
   </w:num>
   <w:num w:numId="17">
-    <w:abstractNumId w:val="3"/>
+    <w:abstractNumId w:val="4"/>
     <w:lvlOverride w:ilvl="0">
       <w:startOverride w:val="1"/>
     </w:lvlOverride>
@@ -5086,7 +7058,7 @@
     </w:lvlOverride>
   </w:num>
   <w:num w:numId="20">
-    <w:abstractNumId w:val="3"/>
+    <w:abstractNumId w:val="4"/>
     <w:lvlOverride w:ilvl="0">
       <w:startOverride w:val="1"/>
     </w:lvlOverride>
@@ -5110,75 +7082,86 @@
     </w:lvlOverride>
   </w:num>
   <w:num w:numId="24">
-    <w:abstractNumId w:val="3"/>
+    <w:abstractNumId w:val="4"/>
     <w:lvlOverride w:ilvl="0">
       <w:startOverride w:val="1"/>
     </w:lvlOverride>
   </w:num>
   <w:num w:numId="25">
-    <w:abstractNumId w:val="3"/>
+    <w:abstractNumId w:val="4"/>
     <w:lvlOverride w:ilvl="0">
       <w:startOverride w:val="1"/>
     </w:lvlOverride>
   </w:num>
   <w:num w:numId="26">
-    <w:abstractNumId w:val="3"/>
+    <w:abstractNumId w:val="4"/>
     <w:lvlOverride w:ilvl="0">
       <w:startOverride w:val="1"/>
     </w:lvlOverride>
   </w:num>
   <w:num w:numId="27">
-    <w:abstractNumId w:val="3"/>
+    <w:abstractNumId w:val="4"/>
     <w:lvlOverride w:ilvl="0">
       <w:startOverride w:val="1"/>
     </w:lvlOverride>
   </w:num>
   <w:num w:numId="28">
-    <w:abstractNumId w:val="3"/>
+    <w:abstractNumId w:val="4"/>
     <w:lvlOverride w:ilvl="0">
       <w:startOverride w:val="1"/>
     </w:lvlOverride>
   </w:num>
   <w:num w:numId="29">
-    <w:abstractNumId w:val="3"/>
+    <w:abstractNumId w:val="4"/>
     <w:lvlOverride w:ilvl="0">
       <w:startOverride w:val="1"/>
     </w:lvlOverride>
   </w:num>
   <w:num w:numId="30">
-    <w:abstractNumId w:val="3"/>
+    <w:abstractNumId w:val="4"/>
     <w:lvlOverride w:ilvl="0">
       <w:startOverride w:val="1"/>
     </w:lvlOverride>
   </w:num>
   <w:num w:numId="31">
-    <w:abstractNumId w:val="3"/>
+    <w:abstractNumId w:val="4"/>
     <w:lvlOverride w:ilvl="0">
       <w:startOverride w:val="1"/>
     </w:lvlOverride>
   </w:num>
   <w:num w:numId="32">
-    <w:abstractNumId w:val="3"/>
+    <w:abstractNumId w:val="4"/>
     <w:lvlOverride w:ilvl="0">
       <w:startOverride w:val="1"/>
     </w:lvlOverride>
   </w:num>
   <w:num w:numId="33">
-    <w:abstractNumId w:val="3"/>
+    <w:abstractNumId w:val="4"/>
     <w:lvlOverride w:ilvl="0">
       <w:startOverride w:val="1"/>
     </w:lvlOverride>
   </w:num>
   <w:num w:numId="34">
-    <w:abstractNumId w:val="6"/>
+    <w:abstractNumId w:val="7"/>
   </w:num>
   <w:num w:numId="35">
-    <w:abstractNumId w:val="3"/>
+    <w:abstractNumId w:val="4"/>
     <w:lvlOverride w:ilvl="0">
       <w:startOverride w:val="1"/>
     </w:lvlOverride>
   </w:num>
+  <w:num w:numId="36">
+    <w:abstractNumId w:val="3"/>
+  </w:num>
 </w:numbering>
+</file>
+
+<file path=word/people.xml><?xml version="1.0" encoding="utf-8"?>
+<w15:people xmlns:wpc="http://schemas.microsoft.com/office/word/2010/wordprocessingCanvas" xmlns:mc="http://schemas.openxmlformats.org/markup-compatibility/2006" xmlns:o="urn:schemas-microsoft-com:office:office" xmlns:r="http://schemas.openxmlformats.org/officeDocument/2006/relationships" xmlns:m="http://schemas.openxmlformats.org/officeDocument/2006/math" xmlns:v="urn:schemas-microsoft-com:vml" xmlns:wp14="http://schemas.microsoft.com/office/word/2010/wordprocessingDrawing" xmlns:wp="http://schemas.openxmlformats.org/drawingml/2006/wordprocessingDrawing" xmlns:w10="urn:schemas-microsoft-com:office:word" xmlns:w="http://schemas.openxmlformats.org/wordprocessingml/2006/main" xmlns:w14="http://schemas.microsoft.com/office/word/2010/wordml" xmlns:w15="http://schemas.microsoft.com/office/word/2012/wordml" xmlns:wpg="http://schemas.microsoft.com/office/word/2010/wordprocessingGroup" xmlns:wpi="http://schemas.microsoft.com/office/word/2010/wordprocessingInk" xmlns:wne="http://schemas.microsoft.com/office/word/2006/wordml" xmlns:wps="http://schemas.microsoft.com/office/word/2010/wordprocessingShape" mc:Ignorable="w14 w15 wp14">
+  <w15:person w15:author="Jeff Jacobson">
+    <w15:presenceInfo w15:providerId="AD" w15:userId="S-1-5-21-3840435159-2796625769-3701138352-3383"/>
+  </w15:person>
+</w15:people>
 </file>
 
 <file path=word/styles.xml><?xml version="1.0" encoding="utf-8"?>
@@ -5198,17 +7181,17 @@
       </w:pPr>
     </w:pPrDefault>
   </w:docDefaults>
-  <w:latentStyles w:defLockedState="0" w:defUIPriority="99" w:defSemiHidden="1" w:defUnhideWhenUsed="0" w:defQFormat="0" w:count="267">
-    <w:lsdException w:name="Normal" w:semiHidden="0" w:uiPriority="0" w:qFormat="1"/>
-    <w:lsdException w:name="heading 1" w:semiHidden="0" w:uiPriority="9" w:qFormat="1"/>
-    <w:lsdException w:name="heading 2" w:uiPriority="9" w:unhideWhenUsed="1" w:qFormat="1"/>
-    <w:lsdException w:name="heading 3" w:uiPriority="9" w:unhideWhenUsed="1" w:qFormat="1"/>
-    <w:lsdException w:name="heading 4" w:uiPriority="9" w:unhideWhenUsed="1" w:qFormat="1"/>
-    <w:lsdException w:name="heading 5" w:uiPriority="9" w:unhideWhenUsed="1"/>
-    <w:lsdException w:name="heading 6" w:uiPriority="9" w:unhideWhenUsed="1"/>
-    <w:lsdException w:name="heading 7" w:uiPriority="9" w:unhideWhenUsed="1"/>
-    <w:lsdException w:name="heading 8" w:uiPriority="9" w:unhideWhenUsed="1"/>
-    <w:lsdException w:name="heading 9" w:uiPriority="9" w:unhideWhenUsed="1"/>
+  <w:latentStyles w:defLockedState="0" w:defUIPriority="99" w:defSemiHidden="1" w:defUnhideWhenUsed="1" w:defQFormat="0" w:count="267">
+    <w:lsdException w:name="Normal" w:semiHidden="0" w:uiPriority="0" w:unhideWhenUsed="0" w:qFormat="1"/>
+    <w:lsdException w:name="heading 1" w:semiHidden="0" w:uiPriority="9" w:unhideWhenUsed="0" w:qFormat="1"/>
+    <w:lsdException w:name="heading 2" w:uiPriority="9" w:qFormat="1"/>
+    <w:lsdException w:name="heading 3" w:uiPriority="9" w:qFormat="1"/>
+    <w:lsdException w:name="heading 4" w:uiPriority="9" w:qFormat="1"/>
+    <w:lsdException w:name="heading 5" w:uiPriority="9"/>
+    <w:lsdException w:name="heading 6" w:uiPriority="9"/>
+    <w:lsdException w:name="heading 7" w:uiPriority="9"/>
+    <w:lsdException w:name="heading 8" w:uiPriority="9"/>
+    <w:lsdException w:name="heading 9" w:uiPriority="9"/>
     <w:lsdException w:name="toc 1" w:uiPriority="53"/>
     <w:lsdException w:name="toc 2" w:uiPriority="53"/>
     <w:lsdException w:name="toc 3" w:uiPriority="53"/>
@@ -5219,172 +7202,127 @@
     <w:lsdException w:name="toc 8" w:uiPriority="53"/>
     <w:lsdException w:name="toc 9" w:uiPriority="53"/>
     <w:lsdException w:name="caption" w:uiPriority="49" w:qFormat="1"/>
-    <w:lsdException w:name="Title" w:uiPriority="24"/>
-    <w:lsdException w:name="Default Paragraph Font" w:uiPriority="1" w:unhideWhenUsed="1"/>
-    <w:lsdException w:name="Subtitle" w:uiPriority="25"/>
-    <w:lsdException w:name="Hyperlink" w:unhideWhenUsed="1"/>
-    <w:lsdException w:name="Strong" w:uiPriority="36"/>
-    <w:lsdException w:name="Emphasis" w:uiPriority="34"/>
-    <w:lsdException w:name="Document Map" w:unhideWhenUsed="1"/>
-    <w:lsdException w:name="HTML Top of Form" w:unhideWhenUsed="1"/>
-    <w:lsdException w:name="HTML Bottom of Form" w:unhideWhenUsed="1"/>
-    <w:lsdException w:name="Normal Table" w:unhideWhenUsed="1"/>
-    <w:lsdException w:name="No List" w:unhideWhenUsed="1"/>
-    <w:lsdException w:name="Outline List 1" w:unhideWhenUsed="1"/>
-    <w:lsdException w:name="Outline List 2" w:unhideWhenUsed="1"/>
-    <w:lsdException w:name="Outline List 3" w:unhideWhenUsed="1"/>
-    <w:lsdException w:name="Table Simple 1" w:unhideWhenUsed="1"/>
-    <w:lsdException w:name="Table Simple 2" w:unhideWhenUsed="1"/>
-    <w:lsdException w:name="Table Simple 3" w:unhideWhenUsed="1"/>
-    <w:lsdException w:name="Table Classic 1" w:unhideWhenUsed="1"/>
-    <w:lsdException w:name="Table Classic 2" w:unhideWhenUsed="1"/>
-    <w:lsdException w:name="Table Classic 3" w:unhideWhenUsed="1"/>
-    <w:lsdException w:name="Table Classic 4" w:unhideWhenUsed="1"/>
-    <w:lsdException w:name="Table Colorful 1" w:unhideWhenUsed="1"/>
-    <w:lsdException w:name="Table Colorful 2" w:unhideWhenUsed="1"/>
-    <w:lsdException w:name="Table Colorful 3" w:unhideWhenUsed="1"/>
-    <w:lsdException w:name="Table Columns 1" w:unhideWhenUsed="1"/>
-    <w:lsdException w:name="Table Columns 2" w:unhideWhenUsed="1"/>
-    <w:lsdException w:name="Table Columns 3" w:unhideWhenUsed="1"/>
-    <w:lsdException w:name="Table Columns 4" w:unhideWhenUsed="1"/>
-    <w:lsdException w:name="Table Columns 5" w:unhideWhenUsed="1"/>
-    <w:lsdException w:name="Table Grid 1" w:unhideWhenUsed="1"/>
-    <w:lsdException w:name="Table Grid 2" w:unhideWhenUsed="1"/>
-    <w:lsdException w:name="Table Grid 3" w:unhideWhenUsed="1"/>
-    <w:lsdException w:name="Table Grid 4" w:unhideWhenUsed="1"/>
-    <w:lsdException w:name="Table Grid 5" w:unhideWhenUsed="1"/>
-    <w:lsdException w:name="Table Grid 6" w:unhideWhenUsed="1"/>
-    <w:lsdException w:name="Table Grid 7" w:unhideWhenUsed="1"/>
-    <w:lsdException w:name="Table Grid 8" w:unhideWhenUsed="1"/>
-    <w:lsdException w:name="Table List 1" w:unhideWhenUsed="1"/>
-    <w:lsdException w:name="Table List 2" w:unhideWhenUsed="1"/>
-    <w:lsdException w:name="Table List 3" w:unhideWhenUsed="1"/>
-    <w:lsdException w:name="Table List 4" w:unhideWhenUsed="1"/>
-    <w:lsdException w:name="Table List 5" w:unhideWhenUsed="1"/>
-    <w:lsdException w:name="Table List 6" w:unhideWhenUsed="1"/>
-    <w:lsdException w:name="Table List 7" w:unhideWhenUsed="1"/>
-    <w:lsdException w:name="Table List 8" w:unhideWhenUsed="1"/>
-    <w:lsdException w:name="Table 3D effects 1" w:unhideWhenUsed="1"/>
-    <w:lsdException w:name="Table 3D effects 2" w:unhideWhenUsed="1"/>
-    <w:lsdException w:name="Table 3D effects 3" w:unhideWhenUsed="1"/>
-    <w:lsdException w:name="Table Contemporary" w:unhideWhenUsed="1"/>
-    <w:lsdException w:name="Table Elegant" w:unhideWhenUsed="1"/>
-    <w:lsdException w:name="Table Professional" w:unhideWhenUsed="1"/>
-    <w:lsdException w:name="Table Subtle 1" w:unhideWhenUsed="1"/>
-    <w:lsdException w:name="Table Subtle 2" w:unhideWhenUsed="1"/>
-    <w:lsdException w:name="Table Web 1" w:unhideWhenUsed="1"/>
-    <w:lsdException w:name="Table Web 2" w:unhideWhenUsed="1"/>
-    <w:lsdException w:name="Table Web 3" w:unhideWhenUsed="1"/>
-    <w:lsdException w:name="Balloon Text" w:unhideWhenUsed="1"/>
-    <w:lsdException w:name="Table Grid" w:semiHidden="0" w:uiPriority="59"/>
-    <w:lsdException w:name="Table Theme" w:unhideWhenUsed="1"/>
-    <w:lsdException w:name="No Spacing" w:uiPriority="17"/>
-    <w:lsdException w:name="Light Shading" w:semiHidden="0" w:uiPriority="60"/>
-    <w:lsdException w:name="Light List" w:semiHidden="0" w:uiPriority="61"/>
-    <w:lsdException w:name="Light Grid" w:semiHidden="0" w:uiPriority="62"/>
-    <w:lsdException w:name="Medium Shading 1" w:semiHidden="0" w:uiPriority="63"/>
-    <w:lsdException w:name="Medium Shading 2" w:semiHidden="0" w:uiPriority="64"/>
-    <w:lsdException w:name="Medium List 1" w:semiHidden="0" w:uiPriority="65"/>
-    <w:lsdException w:name="Medium List 2" w:semiHidden="0" w:uiPriority="66"/>
-    <w:lsdException w:name="Medium Grid 1" w:semiHidden="0" w:uiPriority="67"/>
-    <w:lsdException w:name="Medium Grid 2" w:semiHidden="0" w:uiPriority="68"/>
-    <w:lsdException w:name="Medium Grid 3" w:semiHidden="0" w:uiPriority="69"/>
-    <w:lsdException w:name="Dark List" w:semiHidden="0" w:uiPriority="70"/>
-    <w:lsdException w:name="Colorful Shading" w:semiHidden="0" w:uiPriority="71"/>
-    <w:lsdException w:name="Colorful List" w:semiHidden="0" w:uiPriority="72"/>
-    <w:lsdException w:name="Colorful Grid" w:semiHidden="0" w:uiPriority="73"/>
-    <w:lsdException w:name="Light Shading Accent 1" w:semiHidden="0" w:uiPriority="60"/>
-    <w:lsdException w:name="Light List Accent 1" w:semiHidden="0" w:uiPriority="61"/>
-    <w:lsdException w:name="Light Grid Accent 1" w:semiHidden="0" w:uiPriority="62"/>
-    <w:lsdException w:name="Medium Shading 1 Accent 1" w:semiHidden="0" w:uiPriority="63"/>
-    <w:lsdException w:name="Medium Shading 2 Accent 1" w:semiHidden="0" w:uiPriority="64"/>
-    <w:lsdException w:name="Medium List 1 Accent 1" w:semiHidden="0" w:uiPriority="65"/>
-    <w:lsdException w:name="List Paragraph" w:semiHidden="0" w:uiPriority="34" w:qFormat="1"/>
-    <w:lsdException w:name="Quote" w:uiPriority="43"/>
-    <w:lsdException w:name="Intense Quote" w:uiPriority="44"/>
-    <w:lsdException w:name="Medium List 2 Accent 1" w:semiHidden="0" w:uiPriority="66"/>
-    <w:lsdException w:name="Medium Grid 1 Accent 1" w:semiHidden="0" w:uiPriority="67"/>
-    <w:lsdException w:name="Medium Grid 2 Accent 1" w:semiHidden="0" w:uiPriority="68"/>
-    <w:lsdException w:name="Medium Grid 3 Accent 1" w:semiHidden="0" w:uiPriority="69"/>
-    <w:lsdException w:name="Dark List Accent 1" w:semiHidden="0" w:uiPriority="70"/>
-    <w:lsdException w:name="Colorful Shading Accent 1" w:semiHidden="0" w:uiPriority="71"/>
-    <w:lsdException w:name="Colorful List Accent 1" w:semiHidden="0" w:uiPriority="72"/>
-    <w:lsdException w:name="Colorful Grid Accent 1" w:semiHidden="0" w:uiPriority="73"/>
-    <w:lsdException w:name="Light Shading Accent 2" w:semiHidden="0" w:uiPriority="60"/>
-    <w:lsdException w:name="Light List Accent 2" w:semiHidden="0" w:uiPriority="61"/>
-    <w:lsdException w:name="Light Grid Accent 2" w:semiHidden="0" w:uiPriority="62"/>
-    <w:lsdException w:name="Medium Shading 1 Accent 2" w:semiHidden="0" w:uiPriority="63"/>
-    <w:lsdException w:name="Medium Shading 2 Accent 2" w:semiHidden="0" w:uiPriority="64"/>
-    <w:lsdException w:name="Medium List 1 Accent 2" w:semiHidden="0" w:uiPriority="65"/>
-    <w:lsdException w:name="Medium List 2 Accent 2" w:semiHidden="0" w:uiPriority="66"/>
-    <w:lsdException w:name="Medium Grid 1 Accent 2" w:semiHidden="0" w:uiPriority="67"/>
-    <w:lsdException w:name="Medium Grid 2 Accent 2" w:semiHidden="0" w:uiPriority="68"/>
-    <w:lsdException w:name="Medium Grid 3 Accent 2" w:semiHidden="0" w:uiPriority="69"/>
-    <w:lsdException w:name="Dark List Accent 2" w:semiHidden="0" w:uiPriority="70"/>
-    <w:lsdException w:name="Colorful Shading Accent 2" w:semiHidden="0" w:uiPriority="71"/>
-    <w:lsdException w:name="Colorful List Accent 2" w:semiHidden="0" w:uiPriority="72"/>
-    <w:lsdException w:name="Colorful Grid Accent 2" w:semiHidden="0" w:uiPriority="73"/>
-    <w:lsdException w:name="Light Shading Accent 3" w:semiHidden="0" w:uiPriority="60"/>
-    <w:lsdException w:name="Light List Accent 3" w:semiHidden="0" w:uiPriority="61"/>
-    <w:lsdException w:name="Light Grid Accent 3" w:semiHidden="0" w:uiPriority="62"/>
-    <w:lsdException w:name="Medium Shading 1 Accent 3" w:semiHidden="0" w:uiPriority="63"/>
-    <w:lsdException w:name="Medium Shading 2 Accent 3" w:semiHidden="0" w:uiPriority="64"/>
-    <w:lsdException w:name="Medium List 1 Accent 3" w:semiHidden="0" w:uiPriority="65"/>
-    <w:lsdException w:name="Medium List 2 Accent 3" w:semiHidden="0" w:uiPriority="66"/>
-    <w:lsdException w:name="Medium Grid 1 Accent 3" w:semiHidden="0" w:uiPriority="67"/>
-    <w:lsdException w:name="Medium Grid 2 Accent 3" w:semiHidden="0" w:uiPriority="68"/>
-    <w:lsdException w:name="Medium Grid 3 Accent 3" w:semiHidden="0" w:uiPriority="69"/>
-    <w:lsdException w:name="Dark List Accent 3" w:semiHidden="0" w:uiPriority="70"/>
-    <w:lsdException w:name="Colorful Shading Accent 3" w:semiHidden="0" w:uiPriority="71"/>
-    <w:lsdException w:name="Colorful List Accent 3" w:semiHidden="0" w:uiPriority="72"/>
-    <w:lsdException w:name="Colorful Grid Accent 3" w:semiHidden="0" w:uiPriority="73"/>
-    <w:lsdException w:name="Light Shading Accent 4" w:semiHidden="0" w:uiPriority="60"/>
-    <w:lsdException w:name="Light List Accent 4" w:semiHidden="0" w:uiPriority="61"/>
-    <w:lsdException w:name="Light Grid Accent 4" w:semiHidden="0" w:uiPriority="62"/>
-    <w:lsdException w:name="Medium Shading 1 Accent 4" w:semiHidden="0" w:uiPriority="63"/>
-    <w:lsdException w:name="Medium Shading 2 Accent 4" w:semiHidden="0" w:uiPriority="64"/>
-    <w:lsdException w:name="Medium List 1 Accent 4" w:semiHidden="0" w:uiPriority="65"/>
-    <w:lsdException w:name="Medium List 2 Accent 4" w:semiHidden="0" w:uiPriority="66"/>
-    <w:lsdException w:name="Medium Grid 1 Accent 4" w:semiHidden="0" w:uiPriority="67"/>
-    <w:lsdException w:name="Medium Grid 2 Accent 4" w:semiHidden="0" w:uiPriority="68"/>
-    <w:lsdException w:name="Medium Grid 3 Accent 4" w:semiHidden="0" w:uiPriority="69"/>
-    <w:lsdException w:name="Dark List Accent 4" w:semiHidden="0" w:uiPriority="70"/>
-    <w:lsdException w:name="Colorful Shading Accent 4" w:semiHidden="0" w:uiPriority="71"/>
-    <w:lsdException w:name="Colorful List Accent 4" w:semiHidden="0" w:uiPriority="72"/>
-    <w:lsdException w:name="Colorful Grid Accent 4" w:semiHidden="0" w:uiPriority="73"/>
-    <w:lsdException w:name="Light Shading Accent 5" w:semiHidden="0" w:uiPriority="60"/>
-    <w:lsdException w:name="Light List Accent 5" w:semiHidden="0" w:uiPriority="61"/>
-    <w:lsdException w:name="Light Grid Accent 5" w:semiHidden="0" w:uiPriority="62"/>
-    <w:lsdException w:name="Medium Shading 1 Accent 5" w:semiHidden="0" w:uiPriority="63"/>
-    <w:lsdException w:name="Medium Shading 2 Accent 5" w:semiHidden="0" w:uiPriority="64"/>
-    <w:lsdException w:name="Medium List 1 Accent 5" w:semiHidden="0" w:uiPriority="65"/>
-    <w:lsdException w:name="Medium List 2 Accent 5" w:semiHidden="0" w:uiPriority="66"/>
-    <w:lsdException w:name="Medium Grid 1 Accent 5" w:semiHidden="0" w:uiPriority="67"/>
-    <w:lsdException w:name="Medium Grid 2 Accent 5" w:semiHidden="0" w:uiPriority="68"/>
-    <w:lsdException w:name="Medium Grid 3 Accent 5" w:semiHidden="0" w:uiPriority="69"/>
-    <w:lsdException w:name="Dark List Accent 5" w:semiHidden="0" w:uiPriority="70"/>
-    <w:lsdException w:name="Colorful Shading Accent 5" w:semiHidden="0" w:uiPriority="71"/>
-    <w:lsdException w:name="Colorful List Accent 5" w:semiHidden="0" w:uiPriority="72"/>
-    <w:lsdException w:name="Colorful Grid Accent 5" w:semiHidden="0" w:uiPriority="73"/>
-    <w:lsdException w:name="Light Shading Accent 6" w:semiHidden="0" w:uiPriority="60"/>
-    <w:lsdException w:name="Light List Accent 6" w:semiHidden="0" w:uiPriority="61"/>
-    <w:lsdException w:name="Light Grid Accent 6" w:semiHidden="0" w:uiPriority="62"/>
-    <w:lsdException w:name="Medium Shading 1 Accent 6" w:semiHidden="0" w:uiPriority="63"/>
-    <w:lsdException w:name="Medium Shading 2 Accent 6" w:semiHidden="0" w:uiPriority="64"/>
-    <w:lsdException w:name="Medium List 1 Accent 6" w:semiHidden="0" w:uiPriority="65"/>
-    <w:lsdException w:name="Medium List 2 Accent 6" w:semiHidden="0" w:uiPriority="66"/>
-    <w:lsdException w:name="Medium Grid 1 Accent 6" w:semiHidden="0" w:uiPriority="67"/>
-    <w:lsdException w:name="Medium Grid 2 Accent 6" w:semiHidden="0" w:uiPriority="68"/>
-    <w:lsdException w:name="Medium Grid 3 Accent 6" w:semiHidden="0" w:uiPriority="69"/>
-    <w:lsdException w:name="Dark List Accent 6" w:semiHidden="0" w:uiPriority="70"/>
-    <w:lsdException w:name="Colorful Shading Accent 6" w:semiHidden="0" w:uiPriority="71"/>
-    <w:lsdException w:name="Colorful List Accent 6" w:semiHidden="0" w:uiPriority="72"/>
-    <w:lsdException w:name="Colorful Grid Accent 6" w:semiHidden="0" w:uiPriority="73"/>
-    <w:lsdException w:name="Subtle Emphasis" w:uiPriority="33"/>
-    <w:lsdException w:name="Intense Emphasis" w:uiPriority="35"/>
-    <w:lsdException w:name="Subtle Reference" w:uiPriority="45"/>
-    <w:lsdException w:name="Intense Reference" w:uiPriority="46"/>
-    <w:lsdException w:name="Book Title" w:uiPriority="47"/>
+    <w:lsdException w:name="List Number" w:unhideWhenUsed="0"/>
+    <w:lsdException w:name="List 4" w:unhideWhenUsed="0"/>
+    <w:lsdException w:name="List 5" w:unhideWhenUsed="0"/>
+    <w:lsdException w:name="Title" w:semiHidden="0" w:uiPriority="24" w:unhideWhenUsed="0"/>
+    <w:lsdException w:name="Default Paragraph Font" w:uiPriority="1"/>
+    <w:lsdException w:name="Subtitle" w:uiPriority="25" w:unhideWhenUsed="0"/>
+    <w:lsdException w:name="Salutation" w:unhideWhenUsed="0"/>
+    <w:lsdException w:name="Date" w:unhideWhenUsed="0"/>
+    <w:lsdException w:name="Body Text First Indent" w:unhideWhenUsed="0"/>
+    <w:lsdException w:name="Strong" w:semiHidden="0" w:uiPriority="36" w:unhideWhenUsed="0"/>
+    <w:lsdException w:name="Emphasis" w:semiHidden="0" w:uiPriority="34" w:unhideWhenUsed="0"/>
+    <w:lsdException w:name="Table Grid" w:semiHidden="0" w:uiPriority="59" w:unhideWhenUsed="0"/>
+    <w:lsdException w:name="Placeholder Text" w:unhideWhenUsed="0"/>
+    <w:lsdException w:name="No Spacing" w:uiPriority="17" w:unhideWhenUsed="0"/>
+    <w:lsdException w:name="Light Shading" w:semiHidden="0" w:uiPriority="60" w:unhideWhenUsed="0"/>
+    <w:lsdException w:name="Light List" w:semiHidden="0" w:uiPriority="61" w:unhideWhenUsed="0"/>
+    <w:lsdException w:name="Light Grid" w:semiHidden="0" w:uiPriority="62" w:unhideWhenUsed="0"/>
+    <w:lsdException w:name="Medium Shading 1" w:semiHidden="0" w:uiPriority="63" w:unhideWhenUsed="0"/>
+    <w:lsdException w:name="Medium Shading 2" w:semiHidden="0" w:uiPriority="64" w:unhideWhenUsed="0"/>
+    <w:lsdException w:name="Medium List 1" w:semiHidden="0" w:uiPriority="65" w:unhideWhenUsed="0"/>
+    <w:lsdException w:name="Medium List 2" w:semiHidden="0" w:uiPriority="66" w:unhideWhenUsed="0"/>
+    <w:lsdException w:name="Medium Grid 1" w:semiHidden="0" w:uiPriority="67" w:unhideWhenUsed="0"/>
+    <w:lsdException w:name="Medium Grid 2" w:semiHidden="0" w:uiPriority="68" w:unhideWhenUsed="0"/>
+    <w:lsdException w:name="Medium Grid 3" w:semiHidden="0" w:uiPriority="69" w:unhideWhenUsed="0"/>
+    <w:lsdException w:name="Dark List" w:semiHidden="0" w:uiPriority="70" w:unhideWhenUsed="0"/>
+    <w:lsdException w:name="Colorful Shading" w:semiHidden="0" w:uiPriority="71" w:unhideWhenUsed="0"/>
+    <w:lsdException w:name="Colorful List" w:semiHidden="0" w:uiPriority="72" w:unhideWhenUsed="0"/>
+    <w:lsdException w:name="Colorful Grid" w:semiHidden="0" w:uiPriority="73" w:unhideWhenUsed="0"/>
+    <w:lsdException w:name="Light Shading Accent 1" w:semiHidden="0" w:uiPriority="60" w:unhideWhenUsed="0"/>
+    <w:lsdException w:name="Light List Accent 1" w:semiHidden="0" w:uiPriority="61" w:unhideWhenUsed="0"/>
+    <w:lsdException w:name="Light Grid Accent 1" w:semiHidden="0" w:uiPriority="62" w:unhideWhenUsed="0"/>
+    <w:lsdException w:name="Medium Shading 1 Accent 1" w:semiHidden="0" w:uiPriority="63" w:unhideWhenUsed="0"/>
+    <w:lsdException w:name="Medium Shading 2 Accent 1" w:semiHidden="0" w:uiPriority="64" w:unhideWhenUsed="0"/>
+    <w:lsdException w:name="Medium List 1 Accent 1" w:semiHidden="0" w:uiPriority="65" w:unhideWhenUsed="0"/>
+    <w:lsdException w:name="Revision" w:unhideWhenUsed="0"/>
+    <w:lsdException w:name="List Paragraph" w:semiHidden="0" w:uiPriority="34" w:unhideWhenUsed="0" w:qFormat="1"/>
+    <w:lsdException w:name="Quote" w:semiHidden="0" w:uiPriority="43" w:unhideWhenUsed="0"/>
+    <w:lsdException w:name="Intense Quote" w:semiHidden="0" w:uiPriority="44" w:unhideWhenUsed="0"/>
+    <w:lsdException w:name="Medium List 2 Accent 1" w:semiHidden="0" w:uiPriority="66" w:unhideWhenUsed="0"/>
+    <w:lsdException w:name="Medium Grid 1 Accent 1" w:semiHidden="0" w:uiPriority="67" w:unhideWhenUsed="0"/>
+    <w:lsdException w:name="Medium Grid 2 Accent 1" w:semiHidden="0" w:uiPriority="68" w:unhideWhenUsed="0"/>
+    <w:lsdException w:name="Medium Grid 3 Accent 1" w:semiHidden="0" w:uiPriority="69" w:unhideWhenUsed="0"/>
+    <w:lsdException w:name="Dark List Accent 1" w:semiHidden="0" w:uiPriority="70" w:unhideWhenUsed="0"/>
+    <w:lsdException w:name="Colorful Shading Accent 1" w:semiHidden="0" w:uiPriority="71" w:unhideWhenUsed="0"/>
+    <w:lsdException w:name="Colorful List Accent 1" w:semiHidden="0" w:uiPriority="72" w:unhideWhenUsed="0"/>
+    <w:lsdException w:name="Colorful Grid Accent 1" w:semiHidden="0" w:uiPriority="73" w:unhideWhenUsed="0"/>
+    <w:lsdException w:name="Light Shading Accent 2" w:semiHidden="0" w:uiPriority="60" w:unhideWhenUsed="0"/>
+    <w:lsdException w:name="Light List Accent 2" w:semiHidden="0" w:uiPriority="61" w:unhideWhenUsed="0"/>
+    <w:lsdException w:name="Light Grid Accent 2" w:semiHidden="0" w:uiPriority="62" w:unhideWhenUsed="0"/>
+    <w:lsdException w:name="Medium Shading 1 Accent 2" w:semiHidden="0" w:uiPriority="63" w:unhideWhenUsed="0"/>
+    <w:lsdException w:name="Medium Shading 2 Accent 2" w:semiHidden="0" w:uiPriority="64" w:unhideWhenUsed="0"/>
+    <w:lsdException w:name="Medium List 1 Accent 2" w:semiHidden="0" w:uiPriority="65" w:unhideWhenUsed="0"/>
+    <w:lsdException w:name="Medium List 2 Accent 2" w:semiHidden="0" w:uiPriority="66" w:unhideWhenUsed="0"/>
+    <w:lsdException w:name="Medium Grid 1 Accent 2" w:semiHidden="0" w:uiPriority="67" w:unhideWhenUsed="0"/>
+    <w:lsdException w:name="Medium Grid 2 Accent 2" w:semiHidden="0" w:uiPriority="68" w:unhideWhenUsed="0"/>
+    <w:lsdException w:name="Medium Grid 3 Accent 2" w:semiHidden="0" w:uiPriority="69" w:unhideWhenUsed="0"/>
+    <w:lsdException w:name="Dark List Accent 2" w:semiHidden="0" w:uiPriority="70" w:unhideWhenUsed="0"/>
+    <w:lsdException w:name="Colorful Shading Accent 2" w:semiHidden="0" w:uiPriority="71" w:unhideWhenUsed="0"/>
+    <w:lsdException w:name="Colorful List Accent 2" w:semiHidden="0" w:uiPriority="72" w:unhideWhenUsed="0"/>
+    <w:lsdException w:name="Colorful Grid Accent 2" w:semiHidden="0" w:uiPriority="73" w:unhideWhenUsed="0"/>
+    <w:lsdException w:name="Light Shading Accent 3" w:semiHidden="0" w:uiPriority="60" w:unhideWhenUsed="0"/>
+    <w:lsdException w:name="Light List Accent 3" w:semiHidden="0" w:uiPriority="61" w:unhideWhenUsed="0"/>
+    <w:lsdException w:name="Light Grid Accent 3" w:semiHidden="0" w:uiPriority="62" w:unhideWhenUsed="0"/>
+    <w:lsdException w:name="Medium Shading 1 Accent 3" w:semiHidden="0" w:uiPriority="63" w:unhideWhenUsed="0"/>
+    <w:lsdException w:name="Medium Shading 2 Accent 3" w:semiHidden="0" w:uiPriority="64" w:unhideWhenUsed="0"/>
+    <w:lsdException w:name="Medium List 1 Accent 3" w:semiHidden="0" w:uiPriority="65" w:unhideWhenUsed="0"/>
+    <w:lsdException w:name="Medium List 2 Accent 3" w:semiHidden="0" w:uiPriority="66" w:unhideWhenUsed="0"/>
+    <w:lsdException w:name="Medium Grid 1 Accent 3" w:semiHidden="0" w:uiPriority="67" w:unhideWhenUsed="0"/>
+    <w:lsdException w:name="Medium Grid 2 Accent 3" w:semiHidden="0" w:uiPriority="68" w:unhideWhenUsed="0"/>
+    <w:lsdException w:name="Medium Grid 3 Accent 3" w:semiHidden="0" w:uiPriority="69" w:unhideWhenUsed="0"/>
+    <w:lsdException w:name="Dark List Accent 3" w:semiHidden="0" w:uiPriority="70" w:unhideWhenUsed="0"/>
+    <w:lsdException w:name="Colorful Shading Accent 3" w:semiHidden="0" w:uiPriority="71" w:unhideWhenUsed="0"/>
+    <w:lsdException w:name="Colorful List Accent 3" w:semiHidden="0" w:uiPriority="72" w:unhideWhenUsed="0"/>
+    <w:lsdException w:name="Colorful Grid Accent 3" w:semiHidden="0" w:uiPriority="73" w:unhideWhenUsed="0"/>
+    <w:lsdException w:name="Light Shading Accent 4" w:semiHidden="0" w:uiPriority="60" w:unhideWhenUsed="0"/>
+    <w:lsdException w:name="Light List Accent 4" w:semiHidden="0" w:uiPriority="61" w:unhideWhenUsed="0"/>
+    <w:lsdException w:name="Light Grid Accent 4" w:semiHidden="0" w:uiPriority="62" w:unhideWhenUsed="0"/>
+    <w:lsdException w:name="Medium Shading 1 Accent 4" w:semiHidden="0" w:uiPriority="63" w:unhideWhenUsed="0"/>
+    <w:lsdException w:name="Medium Shading 2 Accent 4" w:semiHidden="0" w:uiPriority="64" w:unhideWhenUsed="0"/>
+    <w:lsdException w:name="Medium List 1 Accent 4" w:semiHidden="0" w:uiPriority="65" w:unhideWhenUsed="0"/>
+    <w:lsdException w:name="Medium List 2 Accent 4" w:semiHidden="0" w:uiPriority="66" w:unhideWhenUsed="0"/>
+    <w:lsdException w:name="Medium Grid 1 Accent 4" w:semiHidden="0" w:uiPriority="67" w:unhideWhenUsed="0"/>
+    <w:lsdException w:name="Medium Grid 2 Accent 4" w:semiHidden="0" w:uiPriority="68" w:unhideWhenUsed="0"/>
+    <w:lsdException w:name="Medium Grid 3 Accent 4" w:semiHidden="0" w:uiPriority="69" w:unhideWhenUsed="0"/>
+    <w:lsdException w:name="Dark List Accent 4" w:semiHidden="0" w:uiPriority="70" w:unhideWhenUsed="0"/>
+    <w:lsdException w:name="Colorful Shading Accent 4" w:semiHidden="0" w:uiPriority="71" w:unhideWhenUsed="0"/>
+    <w:lsdException w:name="Colorful List Accent 4" w:semiHidden="0" w:uiPriority="72" w:unhideWhenUsed="0"/>
+    <w:lsdException w:name="Colorful Grid Accent 4" w:semiHidden="0" w:uiPriority="73" w:unhideWhenUsed="0"/>
+    <w:lsdException w:name="Light Shading Accent 5" w:semiHidden="0" w:uiPriority="60" w:unhideWhenUsed="0"/>
+    <w:lsdException w:name="Light List Accent 5" w:semiHidden="0" w:uiPriority="61" w:unhideWhenUsed="0"/>
+    <w:lsdException w:name="Light Grid Accent 5" w:semiHidden="0" w:uiPriority="62" w:unhideWhenUsed="0"/>
+    <w:lsdException w:name="Medium Shading 1 Accent 5" w:semiHidden="0" w:uiPriority="63" w:unhideWhenUsed="0"/>
+    <w:lsdException w:name="Medium Shading 2 Accent 5" w:semiHidden="0" w:uiPriority="64" w:unhideWhenUsed="0"/>
+    <w:lsdException w:name="Medium List 1 Accent 5" w:semiHidden="0" w:uiPriority="65" w:unhideWhenUsed="0"/>
+    <w:lsdException w:name="Medium List 2 Accent 5" w:semiHidden="0" w:uiPriority="66" w:unhideWhenUsed="0"/>
+    <w:lsdException w:name="Medium Grid 1 Accent 5" w:semiHidden="0" w:uiPriority="67" w:unhideWhenUsed="0"/>
+    <w:lsdException w:name="Medium Grid 2 Accent 5" w:semiHidden="0" w:uiPriority="68" w:unhideWhenUsed="0"/>
+    <w:lsdException w:name="Medium Grid 3 Accent 5" w:semiHidden="0" w:uiPriority="69" w:unhideWhenUsed="0"/>
+    <w:lsdException w:name="Dark List Accent 5" w:semiHidden="0" w:uiPriority="70" w:unhideWhenUsed="0"/>
+    <w:lsdException w:name="Colorful Shading Accent 5" w:semiHidden="0" w:uiPriority="71" w:unhideWhenUsed="0"/>
+    <w:lsdException w:name="Colorful List Accent 5" w:semiHidden="0" w:uiPriority="72" w:unhideWhenUsed="0"/>
+    <w:lsdException w:name="Colorful Grid Accent 5" w:semiHidden="0" w:uiPriority="73" w:unhideWhenUsed="0"/>
+    <w:lsdException w:name="Light Shading Accent 6" w:semiHidden="0" w:uiPriority="60" w:unhideWhenUsed="0"/>
+    <w:lsdException w:name="Light List Accent 6" w:semiHidden="0" w:uiPriority="61" w:unhideWhenUsed="0"/>
+    <w:lsdException w:name="Light Grid Accent 6" w:semiHidden="0" w:uiPriority="62" w:unhideWhenUsed="0"/>
+    <w:lsdException w:name="Medium Shading 1 Accent 6" w:semiHidden="0" w:uiPriority="63" w:unhideWhenUsed="0"/>
+    <w:lsdException w:name="Medium Shading 2 Accent 6" w:semiHidden="0" w:uiPriority="64" w:unhideWhenUsed="0"/>
+    <w:lsdException w:name="Medium List 1 Accent 6" w:semiHidden="0" w:uiPriority="65" w:unhideWhenUsed="0"/>
+    <w:lsdException w:name="Medium List 2 Accent 6" w:semiHidden="0" w:uiPriority="66" w:unhideWhenUsed="0"/>
+    <w:lsdException w:name="Medium Grid 1 Accent 6" w:semiHidden="0" w:uiPriority="67" w:unhideWhenUsed="0"/>
+    <w:lsdException w:name="Medium Grid 2 Accent 6" w:semiHidden="0" w:uiPriority="68" w:unhideWhenUsed="0"/>
+    <w:lsdException w:name="Medium Grid 3 Accent 6" w:semiHidden="0" w:uiPriority="69" w:unhideWhenUsed="0"/>
+    <w:lsdException w:name="Dark List Accent 6" w:semiHidden="0" w:uiPriority="70" w:unhideWhenUsed="0"/>
+    <w:lsdException w:name="Colorful Shading Accent 6" w:semiHidden="0" w:uiPriority="71" w:unhideWhenUsed="0"/>
+    <w:lsdException w:name="Colorful List Accent 6" w:semiHidden="0" w:uiPriority="72" w:unhideWhenUsed="0"/>
+    <w:lsdException w:name="Colorful Grid Accent 6" w:semiHidden="0" w:uiPriority="73" w:unhideWhenUsed="0"/>
+    <w:lsdException w:name="Subtle Emphasis" w:semiHidden="0" w:uiPriority="33" w:unhideWhenUsed="0"/>
+    <w:lsdException w:name="Intense Emphasis" w:semiHidden="0" w:uiPriority="35" w:unhideWhenUsed="0"/>
+    <w:lsdException w:name="Subtle Reference" w:semiHidden="0" w:uiPriority="45" w:unhideWhenUsed="0"/>
+    <w:lsdException w:name="Intense Reference" w:semiHidden="0" w:uiPriority="46" w:unhideWhenUsed="0"/>
+    <w:lsdException w:name="Book Title" w:semiHidden="0" w:uiPriority="47" w:unhideWhenUsed="0"/>
     <w:lsdException w:name="Bibliography" w:uiPriority="51"/>
     <w:lsdException w:name="TOC Heading" w:uiPriority="53" w:qFormat="1"/>
   </w:latentStyles>
@@ -5601,6 +7539,7 @@
   <w:style w:type="character" w:default="1" w:styleId="DefaultParagraphFont">
     <w:name w:val="Default Paragraph Font"/>
     <w:uiPriority w:val="1"/>
+    <w:semiHidden/>
     <w:unhideWhenUsed/>
   </w:style>
   <w:style w:type="table" w:default="1" w:styleId="TableNormal">
@@ -6119,6 +8058,71 @@
       <w:spacing w:before="200" w:after="0"/>
     </w:pPr>
   </w:style>
+  <w:style w:type="character" w:styleId="CommentReference">
+    <w:name w:val="annotation reference"/>
+    <w:basedOn w:val="DefaultParagraphFont"/>
+    <w:uiPriority w:val="99"/>
+    <w:semiHidden/>
+    <w:rsid w:val="00F95856"/>
+    <w:rPr>
+      <w:sz w:val="16"/>
+      <w:szCs w:val="16"/>
+    </w:rPr>
+  </w:style>
+  <w:style w:type="paragraph" w:styleId="CommentText">
+    <w:name w:val="annotation text"/>
+    <w:basedOn w:val="Normal"/>
+    <w:link w:val="CommentTextChar"/>
+    <w:uiPriority w:val="99"/>
+    <w:semiHidden/>
+    <w:rsid w:val="00F95856"/>
+    <w:pPr>
+      <w:spacing w:line="240" w:lineRule="auto"/>
+    </w:pPr>
+    <w:rPr>
+      <w:sz w:val="20"/>
+      <w:szCs w:val="20"/>
+    </w:rPr>
+  </w:style>
+  <w:style w:type="character" w:customStyle="1" w:styleId="CommentTextChar">
+    <w:name w:val="Comment Text Char"/>
+    <w:basedOn w:val="DefaultParagraphFont"/>
+    <w:link w:val="CommentText"/>
+    <w:uiPriority w:val="99"/>
+    <w:semiHidden/>
+    <w:rsid w:val="00F95856"/>
+    <w:rPr>
+      <w:sz w:val="20"/>
+      <w:szCs w:val="20"/>
+    </w:rPr>
+  </w:style>
+  <w:style w:type="paragraph" w:styleId="CommentSubject">
+    <w:name w:val="annotation subject"/>
+    <w:basedOn w:val="CommentText"/>
+    <w:next w:val="CommentText"/>
+    <w:link w:val="CommentSubjectChar"/>
+    <w:uiPriority w:val="99"/>
+    <w:semiHidden/>
+    <w:rsid w:val="00F95856"/>
+    <w:rPr>
+      <w:b/>
+      <w:bCs/>
+    </w:rPr>
+  </w:style>
+  <w:style w:type="character" w:customStyle="1" w:styleId="CommentSubjectChar">
+    <w:name w:val="Comment Subject Char"/>
+    <w:basedOn w:val="CommentTextChar"/>
+    <w:link w:val="CommentSubject"/>
+    <w:uiPriority w:val="99"/>
+    <w:semiHidden/>
+    <w:rsid w:val="00F95856"/>
+    <w:rPr>
+      <w:b/>
+      <w:bCs/>
+      <w:sz w:val="20"/>
+      <w:szCs w:val="20"/>
+    </w:rPr>
+  </w:style>
 </w:styles>
 </file>
 
@@ -6139,17 +8143,17 @@
       </w:pPr>
     </w:pPrDefault>
   </w:docDefaults>
-  <w:latentStyles w:defLockedState="0" w:defUIPriority="99" w:defSemiHidden="1" w:defUnhideWhenUsed="0" w:defQFormat="0" w:count="267">
-    <w:lsdException w:name="Normal" w:semiHidden="0" w:uiPriority="0" w:qFormat="1"/>
-    <w:lsdException w:name="heading 1" w:semiHidden="0" w:uiPriority="9" w:qFormat="1"/>
-    <w:lsdException w:name="heading 2" w:uiPriority="9" w:unhideWhenUsed="1" w:qFormat="1"/>
-    <w:lsdException w:name="heading 3" w:uiPriority="9" w:unhideWhenUsed="1" w:qFormat="1"/>
-    <w:lsdException w:name="heading 4" w:uiPriority="9" w:unhideWhenUsed="1" w:qFormat="1"/>
-    <w:lsdException w:name="heading 5" w:uiPriority="9" w:unhideWhenUsed="1"/>
-    <w:lsdException w:name="heading 6" w:uiPriority="9" w:unhideWhenUsed="1"/>
-    <w:lsdException w:name="heading 7" w:uiPriority="9" w:unhideWhenUsed="1"/>
-    <w:lsdException w:name="heading 8" w:uiPriority="9" w:unhideWhenUsed="1"/>
-    <w:lsdException w:name="heading 9" w:uiPriority="9" w:unhideWhenUsed="1"/>
+  <w:latentStyles w:defLockedState="0" w:defUIPriority="99" w:defSemiHidden="1" w:defUnhideWhenUsed="1" w:defQFormat="0" w:count="267">
+    <w:lsdException w:name="Normal" w:semiHidden="0" w:uiPriority="0" w:unhideWhenUsed="0" w:qFormat="1"/>
+    <w:lsdException w:name="heading 1" w:semiHidden="0" w:uiPriority="9" w:unhideWhenUsed="0" w:qFormat="1"/>
+    <w:lsdException w:name="heading 2" w:uiPriority="9" w:qFormat="1"/>
+    <w:lsdException w:name="heading 3" w:uiPriority="9" w:qFormat="1"/>
+    <w:lsdException w:name="heading 4" w:uiPriority="9" w:qFormat="1"/>
+    <w:lsdException w:name="heading 5" w:uiPriority="9"/>
+    <w:lsdException w:name="heading 6" w:uiPriority="9"/>
+    <w:lsdException w:name="heading 7" w:uiPriority="9"/>
+    <w:lsdException w:name="heading 8" w:uiPriority="9"/>
+    <w:lsdException w:name="heading 9" w:uiPriority="9"/>
     <w:lsdException w:name="toc 1" w:uiPriority="53"/>
     <w:lsdException w:name="toc 2" w:uiPriority="53"/>
     <w:lsdException w:name="toc 3" w:uiPriority="53"/>
@@ -6160,172 +8164,127 @@
     <w:lsdException w:name="toc 8" w:uiPriority="53"/>
     <w:lsdException w:name="toc 9" w:uiPriority="53"/>
     <w:lsdException w:name="caption" w:uiPriority="49" w:qFormat="1"/>
-    <w:lsdException w:name="Title" w:uiPriority="24"/>
-    <w:lsdException w:name="Default Paragraph Font" w:uiPriority="1" w:unhideWhenUsed="1"/>
-    <w:lsdException w:name="Subtitle" w:uiPriority="25"/>
-    <w:lsdException w:name="Hyperlink" w:unhideWhenUsed="1"/>
-    <w:lsdException w:name="Strong" w:uiPriority="36"/>
-    <w:lsdException w:name="Emphasis" w:uiPriority="34"/>
-    <w:lsdException w:name="Document Map" w:unhideWhenUsed="1"/>
-    <w:lsdException w:name="HTML Top of Form" w:unhideWhenUsed="1"/>
-    <w:lsdException w:name="HTML Bottom of Form" w:unhideWhenUsed="1"/>
-    <w:lsdException w:name="Normal Table" w:unhideWhenUsed="1"/>
-    <w:lsdException w:name="No List" w:unhideWhenUsed="1"/>
-    <w:lsdException w:name="Outline List 1" w:unhideWhenUsed="1"/>
-    <w:lsdException w:name="Outline List 2" w:unhideWhenUsed="1"/>
-    <w:lsdException w:name="Outline List 3" w:unhideWhenUsed="1"/>
-    <w:lsdException w:name="Table Simple 1" w:unhideWhenUsed="1"/>
-    <w:lsdException w:name="Table Simple 2" w:unhideWhenUsed="1"/>
-    <w:lsdException w:name="Table Simple 3" w:unhideWhenUsed="1"/>
-    <w:lsdException w:name="Table Classic 1" w:unhideWhenUsed="1"/>
-    <w:lsdException w:name="Table Classic 2" w:unhideWhenUsed="1"/>
-    <w:lsdException w:name="Table Classic 3" w:unhideWhenUsed="1"/>
-    <w:lsdException w:name="Table Classic 4" w:unhideWhenUsed="1"/>
-    <w:lsdException w:name="Table Colorful 1" w:unhideWhenUsed="1"/>
-    <w:lsdException w:name="Table Colorful 2" w:unhideWhenUsed="1"/>
-    <w:lsdException w:name="Table Colorful 3" w:unhideWhenUsed="1"/>
-    <w:lsdException w:name="Table Columns 1" w:unhideWhenUsed="1"/>
-    <w:lsdException w:name="Table Columns 2" w:unhideWhenUsed="1"/>
-    <w:lsdException w:name="Table Columns 3" w:unhideWhenUsed="1"/>
-    <w:lsdException w:name="Table Columns 4" w:unhideWhenUsed="1"/>
-    <w:lsdException w:name="Table Columns 5" w:unhideWhenUsed="1"/>
-    <w:lsdException w:name="Table Grid 1" w:unhideWhenUsed="1"/>
-    <w:lsdException w:name="Table Grid 2" w:unhideWhenUsed="1"/>
-    <w:lsdException w:name="Table Grid 3" w:unhideWhenUsed="1"/>
-    <w:lsdException w:name="Table Grid 4" w:unhideWhenUsed="1"/>
-    <w:lsdException w:name="Table Grid 5" w:unhideWhenUsed="1"/>
-    <w:lsdException w:name="Table Grid 6" w:unhideWhenUsed="1"/>
-    <w:lsdException w:name="Table Grid 7" w:unhideWhenUsed="1"/>
-    <w:lsdException w:name="Table Grid 8" w:unhideWhenUsed="1"/>
-    <w:lsdException w:name="Table List 1" w:unhideWhenUsed="1"/>
-    <w:lsdException w:name="Table List 2" w:unhideWhenUsed="1"/>
-    <w:lsdException w:name="Table List 3" w:unhideWhenUsed="1"/>
-    <w:lsdException w:name="Table List 4" w:unhideWhenUsed="1"/>
-    <w:lsdException w:name="Table List 5" w:unhideWhenUsed="1"/>
-    <w:lsdException w:name="Table List 6" w:unhideWhenUsed="1"/>
-    <w:lsdException w:name="Table List 7" w:unhideWhenUsed="1"/>
-    <w:lsdException w:name="Table List 8" w:unhideWhenUsed="1"/>
-    <w:lsdException w:name="Table 3D effects 1" w:unhideWhenUsed="1"/>
-    <w:lsdException w:name="Table 3D effects 2" w:unhideWhenUsed="1"/>
-    <w:lsdException w:name="Table 3D effects 3" w:unhideWhenUsed="1"/>
-    <w:lsdException w:name="Table Contemporary" w:unhideWhenUsed="1"/>
-    <w:lsdException w:name="Table Elegant" w:unhideWhenUsed="1"/>
-    <w:lsdException w:name="Table Professional" w:unhideWhenUsed="1"/>
-    <w:lsdException w:name="Table Subtle 1" w:unhideWhenUsed="1"/>
-    <w:lsdException w:name="Table Subtle 2" w:unhideWhenUsed="1"/>
-    <w:lsdException w:name="Table Web 1" w:unhideWhenUsed="1"/>
-    <w:lsdException w:name="Table Web 2" w:unhideWhenUsed="1"/>
-    <w:lsdException w:name="Table Web 3" w:unhideWhenUsed="1"/>
-    <w:lsdException w:name="Balloon Text" w:unhideWhenUsed="1"/>
-    <w:lsdException w:name="Table Grid" w:semiHidden="0" w:uiPriority="59"/>
-    <w:lsdException w:name="Table Theme" w:unhideWhenUsed="1"/>
-    <w:lsdException w:name="No Spacing" w:uiPriority="17"/>
-    <w:lsdException w:name="Light Shading" w:semiHidden="0" w:uiPriority="60"/>
-    <w:lsdException w:name="Light List" w:semiHidden="0" w:uiPriority="61"/>
-    <w:lsdException w:name="Light Grid" w:semiHidden="0" w:uiPriority="62"/>
-    <w:lsdException w:name="Medium Shading 1" w:semiHidden="0" w:uiPriority="63"/>
-    <w:lsdException w:name="Medium Shading 2" w:semiHidden="0" w:uiPriority="64"/>
-    <w:lsdException w:name="Medium List 1" w:semiHidden="0" w:uiPriority="65"/>
-    <w:lsdException w:name="Medium List 2" w:semiHidden="0" w:uiPriority="66"/>
-    <w:lsdException w:name="Medium Grid 1" w:semiHidden="0" w:uiPriority="67"/>
-    <w:lsdException w:name="Medium Grid 2" w:semiHidden="0" w:uiPriority="68"/>
-    <w:lsdException w:name="Medium Grid 3" w:semiHidden="0" w:uiPriority="69"/>
-    <w:lsdException w:name="Dark List" w:semiHidden="0" w:uiPriority="70"/>
-    <w:lsdException w:name="Colorful Shading" w:semiHidden="0" w:uiPriority="71"/>
-    <w:lsdException w:name="Colorful List" w:semiHidden="0" w:uiPriority="72"/>
-    <w:lsdException w:name="Colorful Grid" w:semiHidden="0" w:uiPriority="73"/>
-    <w:lsdException w:name="Light Shading Accent 1" w:semiHidden="0" w:uiPriority="60"/>
-    <w:lsdException w:name="Light List Accent 1" w:semiHidden="0" w:uiPriority="61"/>
-    <w:lsdException w:name="Light Grid Accent 1" w:semiHidden="0" w:uiPriority="62"/>
-    <w:lsdException w:name="Medium Shading 1 Accent 1" w:semiHidden="0" w:uiPriority="63"/>
-    <w:lsdException w:name="Medium Shading 2 Accent 1" w:semiHidden="0" w:uiPriority="64"/>
-    <w:lsdException w:name="Medium List 1 Accent 1" w:semiHidden="0" w:uiPriority="65"/>
-    <w:lsdException w:name="List Paragraph" w:semiHidden="0" w:uiPriority="34" w:qFormat="1"/>
-    <w:lsdException w:name="Quote" w:uiPriority="43"/>
-    <w:lsdException w:name="Intense Quote" w:uiPriority="44"/>
-    <w:lsdException w:name="Medium List 2 Accent 1" w:semiHidden="0" w:uiPriority="66"/>
-    <w:lsdException w:name="Medium Grid 1 Accent 1" w:semiHidden="0" w:uiPriority="67"/>
-    <w:lsdException w:name="Medium Grid 2 Accent 1" w:semiHidden="0" w:uiPriority="68"/>
-    <w:lsdException w:name="Medium Grid 3 Accent 1" w:semiHidden="0" w:uiPriority="69"/>
-    <w:lsdException w:name="Dark List Accent 1" w:semiHidden="0" w:uiPriority="70"/>
-    <w:lsdException w:name="Colorful Shading Accent 1" w:semiHidden="0" w:uiPriority="71"/>
-    <w:lsdException w:name="Colorful List Accent 1" w:semiHidden="0" w:uiPriority="72"/>
-    <w:lsdException w:name="Colorful Grid Accent 1" w:semiHidden="0" w:uiPriority="73"/>
-    <w:lsdException w:name="Light Shading Accent 2" w:semiHidden="0" w:uiPriority="60"/>
-    <w:lsdException w:name="Light List Accent 2" w:semiHidden="0" w:uiPriority="61"/>
-    <w:lsdException w:name="Light Grid Accent 2" w:semiHidden="0" w:uiPriority="62"/>
-    <w:lsdException w:name="Medium Shading 1 Accent 2" w:semiHidden="0" w:uiPriority="63"/>
-    <w:lsdException w:name="Medium Shading 2 Accent 2" w:semiHidden="0" w:uiPriority="64"/>
-    <w:lsdException w:name="Medium List 1 Accent 2" w:semiHidden="0" w:uiPriority="65"/>
-    <w:lsdException w:name="Medium List 2 Accent 2" w:semiHidden="0" w:uiPriority="66"/>
-    <w:lsdException w:name="Medium Grid 1 Accent 2" w:semiHidden="0" w:uiPriority="67"/>
-    <w:lsdException w:name="Medium Grid 2 Accent 2" w:semiHidden="0" w:uiPriority="68"/>
-    <w:lsdException w:name="Medium Grid 3 Accent 2" w:semiHidden="0" w:uiPriority="69"/>
-    <w:lsdException w:name="Dark List Accent 2" w:semiHidden="0" w:uiPriority="70"/>
-    <w:lsdException w:name="Colorful Shading Accent 2" w:semiHidden="0" w:uiPriority="71"/>
-    <w:lsdException w:name="Colorful List Accent 2" w:semiHidden="0" w:uiPriority="72"/>
-    <w:lsdException w:name="Colorful Grid Accent 2" w:semiHidden="0" w:uiPriority="73"/>
-    <w:lsdException w:name="Light Shading Accent 3" w:semiHidden="0" w:uiPriority="60"/>
-    <w:lsdException w:name="Light List Accent 3" w:semiHidden="0" w:uiPriority="61"/>
-    <w:lsdException w:name="Light Grid Accent 3" w:semiHidden="0" w:uiPriority="62"/>
-    <w:lsdException w:name="Medium Shading 1 Accent 3" w:semiHidden="0" w:uiPriority="63"/>
-    <w:lsdException w:name="Medium Shading 2 Accent 3" w:semiHidden="0" w:uiPriority="64"/>
-    <w:lsdException w:name="Medium List 1 Accent 3" w:semiHidden="0" w:uiPriority="65"/>
-    <w:lsdException w:name="Medium List 2 Accent 3" w:semiHidden="0" w:uiPriority="66"/>
-    <w:lsdException w:name="Medium Grid 1 Accent 3" w:semiHidden="0" w:uiPriority="67"/>
-    <w:lsdException w:name="Medium Grid 2 Accent 3" w:semiHidden="0" w:uiPriority="68"/>
-    <w:lsdException w:name="Medium Grid 3 Accent 3" w:semiHidden="0" w:uiPriority="69"/>
-    <w:lsdException w:name="Dark List Accent 3" w:semiHidden="0" w:uiPriority="70"/>
-    <w:lsdException w:name="Colorful Shading Accent 3" w:semiHidden="0" w:uiPriority="71"/>
-    <w:lsdException w:name="Colorful List Accent 3" w:semiHidden="0" w:uiPriority="72"/>
-    <w:lsdException w:name="Colorful Grid Accent 3" w:semiHidden="0" w:uiPriority="73"/>
-    <w:lsdException w:name="Light Shading Accent 4" w:semiHidden="0" w:uiPriority="60"/>
-    <w:lsdException w:name="Light List Accent 4" w:semiHidden="0" w:uiPriority="61"/>
-    <w:lsdException w:name="Light Grid Accent 4" w:semiHidden="0" w:uiPriority="62"/>
-    <w:lsdException w:name="Medium Shading 1 Accent 4" w:semiHidden="0" w:uiPriority="63"/>
-    <w:lsdException w:name="Medium Shading 2 Accent 4" w:semiHidden="0" w:uiPriority="64"/>
-    <w:lsdException w:name="Medium List 1 Accent 4" w:semiHidden="0" w:uiPriority="65"/>
-    <w:lsdException w:name="Medium List 2 Accent 4" w:semiHidden="0" w:uiPriority="66"/>
-    <w:lsdException w:name="Medium Grid 1 Accent 4" w:semiHidden="0" w:uiPriority="67"/>
-    <w:lsdException w:name="Medium Grid 2 Accent 4" w:semiHidden="0" w:uiPriority="68"/>
-    <w:lsdException w:name="Medium Grid 3 Accent 4" w:semiHidden="0" w:uiPriority="69"/>
-    <w:lsdException w:name="Dark List Accent 4" w:semiHidden="0" w:uiPriority="70"/>
-    <w:lsdException w:name="Colorful Shading Accent 4" w:semiHidden="0" w:uiPriority="71"/>
-    <w:lsdException w:name="Colorful List Accent 4" w:semiHidden="0" w:uiPriority="72"/>
-    <w:lsdException w:name="Colorful Grid Accent 4" w:semiHidden="0" w:uiPriority="73"/>
-    <w:lsdException w:name="Light Shading Accent 5" w:semiHidden="0" w:uiPriority="60"/>
-    <w:lsdException w:name="Light List Accent 5" w:semiHidden="0" w:uiPriority="61"/>
-    <w:lsdException w:name="Light Grid Accent 5" w:semiHidden="0" w:uiPriority="62"/>
-    <w:lsdException w:name="Medium Shading 1 Accent 5" w:semiHidden="0" w:uiPriority="63"/>
-    <w:lsdException w:name="Medium Shading 2 Accent 5" w:semiHidden="0" w:uiPriority="64"/>
-    <w:lsdException w:name="Medium List 1 Accent 5" w:semiHidden="0" w:uiPriority="65"/>
-    <w:lsdException w:name="Medium List 2 Accent 5" w:semiHidden="0" w:uiPriority="66"/>
-    <w:lsdException w:name="Medium Grid 1 Accent 5" w:semiHidden="0" w:uiPriority="67"/>
-    <w:lsdException w:name="Medium Grid 2 Accent 5" w:semiHidden="0" w:uiPriority="68"/>
-    <w:lsdException w:name="Medium Grid 3 Accent 5" w:semiHidden="0" w:uiPriority="69"/>
-    <w:lsdException w:name="Dark List Accent 5" w:semiHidden="0" w:uiPriority="70"/>
-    <w:lsdException w:name="Colorful Shading Accent 5" w:semiHidden="0" w:uiPriority="71"/>
-    <w:lsdException w:name="Colorful List Accent 5" w:semiHidden="0" w:uiPriority="72"/>
-    <w:lsdException w:name="Colorful Grid Accent 5" w:semiHidden="0" w:uiPriority="73"/>
-    <w:lsdException w:name="Light Shading Accent 6" w:semiHidden="0" w:uiPriority="60"/>
-    <w:lsdException w:name="Light List Accent 6" w:semiHidden="0" w:uiPriority="61"/>
-    <w:lsdException w:name="Light Grid Accent 6" w:semiHidden="0" w:uiPriority="62"/>
-    <w:lsdException w:name="Medium Shading 1 Accent 6" w:semiHidden="0" w:uiPriority="63"/>
-    <w:lsdException w:name="Medium Shading 2 Accent 6" w:semiHidden="0" w:uiPriority="64"/>
-    <w:lsdException w:name="Medium List 1 Accent 6" w:semiHidden="0" w:uiPriority="65"/>
-    <w:lsdException w:name="Medium List 2 Accent 6" w:semiHidden="0" w:uiPriority="66"/>
-    <w:lsdException w:name="Medium Grid 1 Accent 6" w:semiHidden="0" w:uiPriority="67"/>
-    <w:lsdException w:name="Medium Grid 2 Accent 6" w:semiHidden="0" w:uiPriority="68"/>
-    <w:lsdException w:name="Medium Grid 3 Accent 6" w:semiHidden="0" w:uiPriority="69"/>
-    <w:lsdException w:name="Dark List Accent 6" w:semiHidden="0" w:uiPriority="70"/>
-    <w:lsdException w:name="Colorful Shading Accent 6" w:semiHidden="0" w:uiPriority="71"/>
-    <w:lsdException w:name="Colorful List Accent 6" w:semiHidden="0" w:uiPriority="72"/>
-    <w:lsdException w:name="Colorful Grid Accent 6" w:semiHidden="0" w:uiPriority="73"/>
-    <w:lsdException w:name="Subtle Emphasis" w:uiPriority="33"/>
-    <w:lsdException w:name="Intense Emphasis" w:uiPriority="35"/>
-    <w:lsdException w:name="Subtle Reference" w:uiPriority="45"/>
-    <w:lsdException w:name="Intense Reference" w:uiPriority="46"/>
-    <w:lsdException w:name="Book Title" w:uiPriority="47"/>
+    <w:lsdException w:name="List Number" w:unhideWhenUsed="0"/>
+    <w:lsdException w:name="List 4" w:unhideWhenUsed="0"/>
+    <w:lsdException w:name="List 5" w:unhideWhenUsed="0"/>
+    <w:lsdException w:name="Title" w:semiHidden="0" w:uiPriority="24" w:unhideWhenUsed="0"/>
+    <w:lsdException w:name="Default Paragraph Font" w:uiPriority="1"/>
+    <w:lsdException w:name="Subtitle" w:uiPriority="25" w:unhideWhenUsed="0"/>
+    <w:lsdException w:name="Salutation" w:unhideWhenUsed="0"/>
+    <w:lsdException w:name="Date" w:unhideWhenUsed="0"/>
+    <w:lsdException w:name="Body Text First Indent" w:unhideWhenUsed="0"/>
+    <w:lsdException w:name="Strong" w:semiHidden="0" w:uiPriority="36" w:unhideWhenUsed="0"/>
+    <w:lsdException w:name="Emphasis" w:semiHidden="0" w:uiPriority="34" w:unhideWhenUsed="0"/>
+    <w:lsdException w:name="Table Grid" w:semiHidden="0" w:uiPriority="59" w:unhideWhenUsed="0"/>
+    <w:lsdException w:name="Placeholder Text" w:unhideWhenUsed="0"/>
+    <w:lsdException w:name="No Spacing" w:uiPriority="17" w:unhideWhenUsed="0"/>
+    <w:lsdException w:name="Light Shading" w:semiHidden="0" w:uiPriority="60" w:unhideWhenUsed="0"/>
+    <w:lsdException w:name="Light List" w:semiHidden="0" w:uiPriority="61" w:unhideWhenUsed="0"/>
+    <w:lsdException w:name="Light Grid" w:semiHidden="0" w:uiPriority="62" w:unhideWhenUsed="0"/>
+    <w:lsdException w:name="Medium Shading 1" w:semiHidden="0" w:uiPriority="63" w:unhideWhenUsed="0"/>
+    <w:lsdException w:name="Medium Shading 2" w:semiHidden="0" w:uiPriority="64" w:unhideWhenUsed="0"/>
+    <w:lsdException w:name="Medium List 1" w:semiHidden="0" w:uiPriority="65" w:unhideWhenUsed="0"/>
+    <w:lsdException w:name="Medium List 2" w:semiHidden="0" w:uiPriority="66" w:unhideWhenUsed="0"/>
+    <w:lsdException w:name="Medium Grid 1" w:semiHidden="0" w:uiPriority="67" w:unhideWhenUsed="0"/>
+    <w:lsdException w:name="Medium Grid 2" w:semiHidden="0" w:uiPriority="68" w:unhideWhenUsed="0"/>
+    <w:lsdException w:name="Medium Grid 3" w:semiHidden="0" w:uiPriority="69" w:unhideWhenUsed="0"/>
+    <w:lsdException w:name="Dark List" w:semiHidden="0" w:uiPriority="70" w:unhideWhenUsed="0"/>
+    <w:lsdException w:name="Colorful Shading" w:semiHidden="0" w:uiPriority="71" w:unhideWhenUsed="0"/>
+    <w:lsdException w:name="Colorful List" w:semiHidden="0" w:uiPriority="72" w:unhideWhenUsed="0"/>
+    <w:lsdException w:name="Colorful Grid" w:semiHidden="0" w:uiPriority="73" w:unhideWhenUsed="0"/>
+    <w:lsdException w:name="Light Shading Accent 1" w:semiHidden="0" w:uiPriority="60" w:unhideWhenUsed="0"/>
+    <w:lsdException w:name="Light List Accent 1" w:semiHidden="0" w:uiPriority="61" w:unhideWhenUsed="0"/>
+    <w:lsdException w:name="Light Grid Accent 1" w:semiHidden="0" w:uiPriority="62" w:unhideWhenUsed="0"/>
+    <w:lsdException w:name="Medium Shading 1 Accent 1" w:semiHidden="0" w:uiPriority="63" w:unhideWhenUsed="0"/>
+    <w:lsdException w:name="Medium Shading 2 Accent 1" w:semiHidden="0" w:uiPriority="64" w:unhideWhenUsed="0"/>
+    <w:lsdException w:name="Medium List 1 Accent 1" w:semiHidden="0" w:uiPriority="65" w:unhideWhenUsed="0"/>
+    <w:lsdException w:name="Revision" w:unhideWhenUsed="0"/>
+    <w:lsdException w:name="List Paragraph" w:semiHidden="0" w:uiPriority="34" w:unhideWhenUsed="0" w:qFormat="1"/>
+    <w:lsdException w:name="Quote" w:semiHidden="0" w:uiPriority="43" w:unhideWhenUsed="0"/>
+    <w:lsdException w:name="Intense Quote" w:semiHidden="0" w:uiPriority="44" w:unhideWhenUsed="0"/>
+    <w:lsdException w:name="Medium List 2 Accent 1" w:semiHidden="0" w:uiPriority="66" w:unhideWhenUsed="0"/>
+    <w:lsdException w:name="Medium Grid 1 Accent 1" w:semiHidden="0" w:uiPriority="67" w:unhideWhenUsed="0"/>
+    <w:lsdException w:name="Medium Grid 2 Accent 1" w:semiHidden="0" w:uiPriority="68" w:unhideWhenUsed="0"/>
+    <w:lsdException w:name="Medium Grid 3 Accent 1" w:semiHidden="0" w:uiPriority="69" w:unhideWhenUsed="0"/>
+    <w:lsdException w:name="Dark List Accent 1" w:semiHidden="0" w:uiPriority="70" w:unhideWhenUsed="0"/>
+    <w:lsdException w:name="Colorful Shading Accent 1" w:semiHidden="0" w:uiPriority="71" w:unhideWhenUsed="0"/>
+    <w:lsdException w:name="Colorful List Accent 1" w:semiHidden="0" w:uiPriority="72" w:unhideWhenUsed="0"/>
+    <w:lsdException w:name="Colorful Grid Accent 1" w:semiHidden="0" w:uiPriority="73" w:unhideWhenUsed="0"/>
+    <w:lsdException w:name="Light Shading Accent 2" w:semiHidden="0" w:uiPriority="60" w:unhideWhenUsed="0"/>
+    <w:lsdException w:name="Light List Accent 2" w:semiHidden="0" w:uiPriority="61" w:unhideWhenUsed="0"/>
+    <w:lsdException w:name="Light Grid Accent 2" w:semiHidden="0" w:uiPriority="62" w:unhideWhenUsed="0"/>
+    <w:lsdException w:name="Medium Shading 1 Accent 2" w:semiHidden="0" w:uiPriority="63" w:unhideWhenUsed="0"/>
+    <w:lsdException w:name="Medium Shading 2 Accent 2" w:semiHidden="0" w:uiPriority="64" w:unhideWhenUsed="0"/>
+    <w:lsdException w:name="Medium List 1 Accent 2" w:semiHidden="0" w:uiPriority="65" w:unhideWhenUsed="0"/>
+    <w:lsdException w:name="Medium List 2 Accent 2" w:semiHidden="0" w:uiPriority="66" w:unhideWhenUsed="0"/>
+    <w:lsdException w:name="Medium Grid 1 Accent 2" w:semiHidden="0" w:uiPriority="67" w:unhideWhenUsed="0"/>
+    <w:lsdException w:name="Medium Grid 2 Accent 2" w:semiHidden="0" w:uiPriority="68" w:unhideWhenUsed="0"/>
+    <w:lsdException w:name="Medium Grid 3 Accent 2" w:semiHidden="0" w:uiPriority="69" w:unhideWhenUsed="0"/>
+    <w:lsdException w:name="Dark List Accent 2" w:semiHidden="0" w:uiPriority="70" w:unhideWhenUsed="0"/>
+    <w:lsdException w:name="Colorful Shading Accent 2" w:semiHidden="0" w:uiPriority="71" w:unhideWhenUsed="0"/>
+    <w:lsdException w:name="Colorful List Accent 2" w:semiHidden="0" w:uiPriority="72" w:unhideWhenUsed="0"/>
+    <w:lsdException w:name="Colorful Grid Accent 2" w:semiHidden="0" w:uiPriority="73" w:unhideWhenUsed="0"/>
+    <w:lsdException w:name="Light Shading Accent 3" w:semiHidden="0" w:uiPriority="60" w:unhideWhenUsed="0"/>
+    <w:lsdException w:name="Light List Accent 3" w:semiHidden="0" w:uiPriority="61" w:unhideWhenUsed="0"/>
+    <w:lsdException w:name="Light Grid Accent 3" w:semiHidden="0" w:uiPriority="62" w:unhideWhenUsed="0"/>
+    <w:lsdException w:name="Medium Shading 1 Accent 3" w:semiHidden="0" w:uiPriority="63" w:unhideWhenUsed="0"/>
+    <w:lsdException w:name="Medium Shading 2 Accent 3" w:semiHidden="0" w:uiPriority="64" w:unhideWhenUsed="0"/>
+    <w:lsdException w:name="Medium List 1 Accent 3" w:semiHidden="0" w:uiPriority="65" w:unhideWhenUsed="0"/>
+    <w:lsdException w:name="Medium List 2 Accent 3" w:semiHidden="0" w:uiPriority="66" w:unhideWhenUsed="0"/>
+    <w:lsdException w:name="Medium Grid 1 Accent 3" w:semiHidden="0" w:uiPriority="67" w:unhideWhenUsed="0"/>
+    <w:lsdException w:name="Medium Grid 2 Accent 3" w:semiHidden="0" w:uiPriority="68" w:unhideWhenUsed="0"/>
+    <w:lsdException w:name="Medium Grid 3 Accent 3" w:semiHidden="0" w:uiPriority="69" w:unhideWhenUsed="0"/>
+    <w:lsdException w:name="Dark List Accent 3" w:semiHidden="0" w:uiPriority="70" w:unhideWhenUsed="0"/>
+    <w:lsdException w:name="Colorful Shading Accent 3" w:semiHidden="0" w:uiPriority="71" w:unhideWhenUsed="0"/>
+    <w:lsdException w:name="Colorful List Accent 3" w:semiHidden="0" w:uiPriority="72" w:unhideWhenUsed="0"/>
+    <w:lsdException w:name="Colorful Grid Accent 3" w:semiHidden="0" w:uiPriority="73" w:unhideWhenUsed="0"/>
+    <w:lsdException w:name="Light Shading Accent 4" w:semiHidden="0" w:uiPriority="60" w:unhideWhenUsed="0"/>
+    <w:lsdException w:name="Light List Accent 4" w:semiHidden="0" w:uiPriority="61" w:unhideWhenUsed="0"/>
+    <w:lsdException w:name="Light Grid Accent 4" w:semiHidden="0" w:uiPriority="62" w:unhideWhenUsed="0"/>
+    <w:lsdException w:name="Medium Shading 1 Accent 4" w:semiHidden="0" w:uiPriority="63" w:unhideWhenUsed="0"/>
+    <w:lsdException w:name="Medium Shading 2 Accent 4" w:semiHidden="0" w:uiPriority="64" w:unhideWhenUsed="0"/>
+    <w:lsdException w:name="Medium List 1 Accent 4" w:semiHidden="0" w:uiPriority="65" w:unhideWhenUsed="0"/>
+    <w:lsdException w:name="Medium List 2 Accent 4" w:semiHidden="0" w:uiPriority="66" w:unhideWhenUsed="0"/>
+    <w:lsdException w:name="Medium Grid 1 Accent 4" w:semiHidden="0" w:uiPriority="67" w:unhideWhenUsed="0"/>
+    <w:lsdException w:name="Medium Grid 2 Accent 4" w:semiHidden="0" w:uiPriority="68" w:unhideWhenUsed="0"/>
+    <w:lsdException w:name="Medium Grid 3 Accent 4" w:semiHidden="0" w:uiPriority="69" w:unhideWhenUsed="0"/>
+    <w:lsdException w:name="Dark List Accent 4" w:semiHidden="0" w:uiPriority="70" w:unhideWhenUsed="0"/>
+    <w:lsdException w:name="Colorful Shading Accent 4" w:semiHidden="0" w:uiPriority="71" w:unhideWhenUsed="0"/>
+    <w:lsdException w:name="Colorful List Accent 4" w:semiHidden="0" w:uiPriority="72" w:unhideWhenUsed="0"/>
+    <w:lsdException w:name="Colorful Grid Accent 4" w:semiHidden="0" w:uiPriority="73" w:unhideWhenUsed="0"/>
+    <w:lsdException w:name="Light Shading Accent 5" w:semiHidden="0" w:uiPriority="60" w:unhideWhenUsed="0"/>
+    <w:lsdException w:name="Light List Accent 5" w:semiHidden="0" w:uiPriority="61" w:unhideWhenUsed="0"/>
+    <w:lsdException w:name="Light Grid Accent 5" w:semiHidden="0" w:uiPriority="62" w:unhideWhenUsed="0"/>
+    <w:lsdException w:name="Medium Shading 1 Accent 5" w:semiHidden="0" w:uiPriority="63" w:unhideWhenUsed="0"/>
+    <w:lsdException w:name="Medium Shading 2 Accent 5" w:semiHidden="0" w:uiPriority="64" w:unhideWhenUsed="0"/>
+    <w:lsdException w:name="Medium List 1 Accent 5" w:semiHidden="0" w:uiPriority="65" w:unhideWhenUsed="0"/>
+    <w:lsdException w:name="Medium List 2 Accent 5" w:semiHidden="0" w:uiPriority="66" w:unhideWhenUsed="0"/>
+    <w:lsdException w:name="Medium Grid 1 Accent 5" w:semiHidden="0" w:uiPriority="67" w:unhideWhenUsed="0"/>
+    <w:lsdException w:name="Medium Grid 2 Accent 5" w:semiHidden="0" w:uiPriority="68" w:unhideWhenUsed="0"/>
+    <w:lsdException w:name="Medium Grid 3 Accent 5" w:semiHidden="0" w:uiPriority="69" w:unhideWhenUsed="0"/>
+    <w:lsdException w:name="Dark List Accent 5" w:semiHidden="0" w:uiPriority="70" w:unhideWhenUsed="0"/>
+    <w:lsdException w:name="Colorful Shading Accent 5" w:semiHidden="0" w:uiPriority="71" w:unhideWhenUsed="0"/>
+    <w:lsdException w:name="Colorful List Accent 5" w:semiHidden="0" w:uiPriority="72" w:unhideWhenUsed="0"/>
+    <w:lsdException w:name="Colorful Grid Accent 5" w:semiHidden="0" w:uiPriority="73" w:unhideWhenUsed="0"/>
+    <w:lsdException w:name="Light Shading Accent 6" w:semiHidden="0" w:uiPriority="60" w:unhideWhenUsed="0"/>
+    <w:lsdException w:name="Light List Accent 6" w:semiHidden="0" w:uiPriority="61" w:unhideWhenUsed="0"/>
+    <w:lsdException w:name="Light Grid Accent 6" w:semiHidden="0" w:uiPriority="62" w:unhideWhenUsed="0"/>
+    <w:lsdException w:name="Medium Shading 1 Accent 6" w:semiHidden="0" w:uiPriority="63" w:unhideWhenUsed="0"/>
+    <w:lsdException w:name="Medium Shading 2 Accent 6" w:semiHidden="0" w:uiPriority="64" w:unhideWhenUsed="0"/>
+    <w:lsdException w:name="Medium List 1 Accent 6" w:semiHidden="0" w:uiPriority="65" w:unhideWhenUsed="0"/>
+    <w:lsdException w:name="Medium List 2 Accent 6" w:semiHidden="0" w:uiPriority="66" w:unhideWhenUsed="0"/>
+    <w:lsdException w:name="Medium Grid 1 Accent 6" w:semiHidden="0" w:uiPriority="67" w:unhideWhenUsed="0"/>
+    <w:lsdException w:name="Medium Grid 2 Accent 6" w:semiHidden="0" w:uiPriority="68" w:unhideWhenUsed="0"/>
+    <w:lsdException w:name="Medium Grid 3 Accent 6" w:semiHidden="0" w:uiPriority="69" w:unhideWhenUsed="0"/>
+    <w:lsdException w:name="Dark List Accent 6" w:semiHidden="0" w:uiPriority="70" w:unhideWhenUsed="0"/>
+    <w:lsdException w:name="Colorful Shading Accent 6" w:semiHidden="0" w:uiPriority="71" w:unhideWhenUsed="0"/>
+    <w:lsdException w:name="Colorful List Accent 6" w:semiHidden="0" w:uiPriority="72" w:unhideWhenUsed="0"/>
+    <w:lsdException w:name="Colorful Grid Accent 6" w:semiHidden="0" w:uiPriority="73" w:unhideWhenUsed="0"/>
+    <w:lsdException w:name="Subtle Emphasis" w:semiHidden="0" w:uiPriority="33" w:unhideWhenUsed="0"/>
+    <w:lsdException w:name="Intense Emphasis" w:semiHidden="0" w:uiPriority="35" w:unhideWhenUsed="0"/>
+    <w:lsdException w:name="Subtle Reference" w:semiHidden="0" w:uiPriority="45" w:unhideWhenUsed="0"/>
+    <w:lsdException w:name="Intense Reference" w:semiHidden="0" w:uiPriority="46" w:unhideWhenUsed="0"/>
+    <w:lsdException w:name="Book Title" w:semiHidden="0" w:uiPriority="47" w:unhideWhenUsed="0"/>
     <w:lsdException w:name="Bibliography" w:uiPriority="51"/>
     <w:lsdException w:name="TOC Heading" w:uiPriority="53" w:qFormat="1"/>
   </w:latentStyles>
@@ -6542,6 +8501,7 @@
   <w:style w:type="character" w:default="1" w:styleId="DefaultParagraphFont">
     <w:name w:val="Default Paragraph Font"/>
     <w:uiPriority w:val="1"/>
+    <w:semiHidden/>
     <w:unhideWhenUsed/>
   </w:style>
   <w:style w:type="table" w:default="1" w:styleId="TableNormal">
@@ -7059,6 +9019,71 @@
       </w:numPr>
       <w:spacing w:before="200" w:after="0"/>
     </w:pPr>
+  </w:style>
+  <w:style w:type="character" w:styleId="CommentReference">
+    <w:name w:val="annotation reference"/>
+    <w:basedOn w:val="DefaultParagraphFont"/>
+    <w:uiPriority w:val="99"/>
+    <w:semiHidden/>
+    <w:rsid w:val="00F95856"/>
+    <w:rPr>
+      <w:sz w:val="16"/>
+      <w:szCs w:val="16"/>
+    </w:rPr>
+  </w:style>
+  <w:style w:type="paragraph" w:styleId="CommentText">
+    <w:name w:val="annotation text"/>
+    <w:basedOn w:val="Normal"/>
+    <w:link w:val="CommentTextChar"/>
+    <w:uiPriority w:val="99"/>
+    <w:semiHidden/>
+    <w:rsid w:val="00F95856"/>
+    <w:pPr>
+      <w:spacing w:line="240" w:lineRule="auto"/>
+    </w:pPr>
+    <w:rPr>
+      <w:sz w:val="20"/>
+      <w:szCs w:val="20"/>
+    </w:rPr>
+  </w:style>
+  <w:style w:type="character" w:customStyle="1" w:styleId="CommentTextChar">
+    <w:name w:val="Comment Text Char"/>
+    <w:basedOn w:val="DefaultParagraphFont"/>
+    <w:link w:val="CommentText"/>
+    <w:uiPriority w:val="99"/>
+    <w:semiHidden/>
+    <w:rsid w:val="00F95856"/>
+    <w:rPr>
+      <w:sz w:val="20"/>
+      <w:szCs w:val="20"/>
+    </w:rPr>
+  </w:style>
+  <w:style w:type="paragraph" w:styleId="CommentSubject">
+    <w:name w:val="annotation subject"/>
+    <w:basedOn w:val="CommentText"/>
+    <w:next w:val="CommentText"/>
+    <w:link w:val="CommentSubjectChar"/>
+    <w:uiPriority w:val="99"/>
+    <w:semiHidden/>
+    <w:rsid w:val="00F95856"/>
+    <w:rPr>
+      <w:b/>
+      <w:bCs/>
+    </w:rPr>
+  </w:style>
+  <w:style w:type="character" w:customStyle="1" w:styleId="CommentSubjectChar">
+    <w:name w:val="Comment Subject Char"/>
+    <w:basedOn w:val="CommentTextChar"/>
+    <w:link w:val="CommentSubject"/>
+    <w:uiPriority w:val="99"/>
+    <w:semiHidden/>
+    <w:rsid w:val="00F95856"/>
+    <w:rPr>
+      <w:b/>
+      <w:bCs/>
+      <w:sz w:val="20"/>
+      <w:szCs w:val="20"/>
+    </w:rPr>
   </w:style>
 </w:styles>
 </file>
@@ -7347,11 +9372,273 @@
 </file>
 
 <file path=customXml/item1.xml><?xml version="1.0" encoding="utf-8"?>
+<?mso-contentType ?>
+<FormTemplates xmlns="http://schemas.microsoft.com/sharepoint/v3/contenttype/forms">
+  <Display>DocumentLibraryForm</Display>
+  <Edit>DocumentLibraryForm</Edit>
+  <New>DocumentLibraryForm</New>
+</FormTemplates>
+</file>
+
+<file path=customXml/item2.xml><?xml version="1.0" encoding="utf-8"?>
+<?mso-contentType ?>
+<spe:Receivers xmlns:spe="http://schemas.microsoft.com/sharepoint/events">
+  <Receiver>
+    <Name>Document ID Generator</Name>
+    <Synchronization>Synchronous</Synchronization>
+    <Type>10001</Type>
+    <SequenceNumber>1000</SequenceNumber>
+    <Assembly>Microsoft.Office.DocumentManagement, Version=14.0.0.0, Culture=neutral, PublicKeyToken=71e9bce111e9429c</Assembly>
+    <Class>Microsoft.Office.DocumentManagement.Internal.DocIdHandler</Class>
+    <Data/>
+    <Filter/>
+  </Receiver>
+  <Receiver>
+    <Name>Document ID Generator</Name>
+    <Synchronization>Synchronous</Synchronization>
+    <Type>10002</Type>
+    <SequenceNumber>1001</SequenceNumber>
+    <Assembly>Microsoft.Office.DocumentManagement, Version=14.0.0.0, Culture=neutral, PublicKeyToken=71e9bce111e9429c</Assembly>
+    <Class>Microsoft.Office.DocumentManagement.Internal.DocIdHandler</Class>
+    <Data/>
+    <Filter/>
+  </Receiver>
+  <Receiver>
+    <Name>Document ID Generator</Name>
+    <Synchronization>Synchronous</Synchronization>
+    <Type>10004</Type>
+    <SequenceNumber>1002</SequenceNumber>
+    <Assembly>Microsoft.Office.DocumentManagement, Version=14.0.0.0, Culture=neutral, PublicKeyToken=71e9bce111e9429c</Assembly>
+    <Class>Microsoft.Office.DocumentManagement.Internal.DocIdHandler</Class>
+    <Data/>
+    <Filter/>
+  </Receiver>
+  <Receiver>
+    <Name>Document ID Generator</Name>
+    <Synchronization>Synchronous</Synchronization>
+    <Type>10006</Type>
+    <SequenceNumber>1003</SequenceNumber>
+    <Assembly>Microsoft.Office.DocumentManagement, Version=14.0.0.0, Culture=neutral, PublicKeyToken=71e9bce111e9429c</Assembly>
+    <Class>Microsoft.Office.DocumentManagement.Internal.DocIdHandler</Class>
+    <Data/>
+    <Filter/>
+  </Receiver>
+</spe:Receivers>
+</file>
+
+<file path=customXml/item3.xml><?xml version="1.0" encoding="utf-8"?>
+<ct:contentTypeSchema xmlns:ct="http://schemas.microsoft.com/office/2006/metadata/contentType" xmlns:ma="http://schemas.microsoft.com/office/2006/metadata/properties/metaAttributes" ct:_="" ma:_="" ma:contentTypeName="Document" ma:contentTypeID="0x01010064CFE27B9B22A446B03437D5E4C9A423" ma:contentTypeVersion="0" ma:contentTypeDescription="Create a new document." ma:contentTypeScope="" ma:versionID="c227b736d8586451d53d59e12d6b8098">
+  <xsd:schema xmlns:xsd="http://www.w3.org/2001/XMLSchema" xmlns:xs="http://www.w3.org/2001/XMLSchema" xmlns:p="http://schemas.microsoft.com/office/2006/metadata/properties" xmlns:ns2="93c2c0a6-ca45-4a0e-8e57-b246e65d93c6" targetNamespace="http://schemas.microsoft.com/office/2006/metadata/properties" ma:root="true" ma:fieldsID="b5153bfab225ecd743f61994d483c8f4" ns2:_="">
+    <xsd:import namespace="93c2c0a6-ca45-4a0e-8e57-b246e65d93c6"/>
+    <xsd:element name="properties">
+      <xsd:complexType>
+        <xsd:sequence>
+          <xsd:element name="documentManagement">
+            <xsd:complexType>
+              <xsd:all>
+                <xsd:element ref="ns2:_dlc_DocId" minOccurs="0"/>
+                <xsd:element ref="ns2:_dlc_DocIdUrl" minOccurs="0"/>
+                <xsd:element ref="ns2:_dlc_DocIdPersistId" minOccurs="0"/>
+              </xsd:all>
+            </xsd:complexType>
+          </xsd:element>
+        </xsd:sequence>
+      </xsd:complexType>
+    </xsd:element>
+  </xsd:schema>
+  <xsd:schema xmlns:xsd="http://www.w3.org/2001/XMLSchema" xmlns:xs="http://www.w3.org/2001/XMLSchema" xmlns:dms="http://schemas.microsoft.com/office/2006/documentManagement/types" xmlns:pc="http://schemas.microsoft.com/office/infopath/2007/PartnerControls" targetNamespace="93c2c0a6-ca45-4a0e-8e57-b246e65d93c6" elementFormDefault="qualified">
+    <xsd:import namespace="http://schemas.microsoft.com/office/2006/documentManagement/types"/>
+    <xsd:import namespace="http://schemas.microsoft.com/office/infopath/2007/PartnerControls"/>
+    <xsd:element name="_dlc_DocId" ma:index="8" nillable="true" ma:displayName="Document ID Value" ma:description="The value of the document ID assigned to this item." ma:internalName="_dlc_DocId" ma:readOnly="true">
+      <xsd:simpleType>
+        <xsd:restriction base="dms:Text"/>
+      </xsd:simpleType>
+    </xsd:element>
+    <xsd:element name="_dlc_DocIdUrl" ma:index="9" nillable="true" ma:displayName="Document ID" ma:description="Permanent link to this document." ma:hidden="true" ma:internalName="_dlc_DocIdUrl" ma:readOnly="true">
+      <xsd:complexType>
+        <xsd:complexContent>
+          <xsd:extension base="dms:URL">
+            <xsd:sequence>
+              <xsd:element name="Url" type="dms:ValidUrl" minOccurs="0" nillable="true"/>
+              <xsd:element name="Description" type="xsd:string" nillable="true"/>
+            </xsd:sequence>
+          </xsd:extension>
+        </xsd:complexContent>
+      </xsd:complexType>
+    </xsd:element>
+    <xsd:element name="_dlc_DocIdPersistId" ma:index="10" nillable="true" ma:displayName="Persist ID" ma:description="Keep ID on add." ma:hidden="true" ma:internalName="_dlc_DocIdPersistId" ma:readOnly="true">
+      <xsd:simpleType>
+        <xsd:restriction base="dms:Boolean"/>
+      </xsd:simpleType>
+    </xsd:element>
+  </xsd:schema>
+  <xsd:schema xmlns="http://schemas.openxmlformats.org/package/2006/metadata/core-properties" xmlns:xsd="http://www.w3.org/2001/XMLSchema" xmlns:xsi="http://www.w3.org/2001/XMLSchema-instance" xmlns:dc="http://purl.org/dc/elements/1.1/" xmlns:dcterms="http://purl.org/dc/terms/" xmlns:odoc="http://schemas.microsoft.com/internal/obd" targetNamespace="http://schemas.openxmlformats.org/package/2006/metadata/core-properties" elementFormDefault="qualified" attributeFormDefault="unqualified" blockDefault="#all">
+    <xsd:import namespace="http://purl.org/dc/elements/1.1/" schemaLocation="http://dublincore.org/schemas/xmls/qdc/2003/04/02/dc.xsd"/>
+    <xsd:import namespace="http://purl.org/dc/terms/" schemaLocation="http://dublincore.org/schemas/xmls/qdc/2003/04/02/dcterms.xsd"/>
+    <xsd:element name="coreProperties" type="CT_coreProperties"/>
+    <xsd:complexType name="CT_coreProperties">
+      <xsd:all>
+        <xsd:element ref="dc:creator" minOccurs="0" maxOccurs="1"/>
+        <xsd:element ref="dcterms:created" minOccurs="0" maxOccurs="1"/>
+        <xsd:element ref="dc:identifier" minOccurs="0" maxOccurs="1"/>
+        <xsd:element name="contentType" minOccurs="0" maxOccurs="1" type="xsd:string" ma:index="0" ma:displayName="Content Type"/>
+        <xsd:element ref="dc:title" minOccurs="0" maxOccurs="1" ma:index="4" ma:displayName="Title"/>
+        <xsd:element ref="dc:subject" minOccurs="0" maxOccurs="1"/>
+        <xsd:element ref="dc:description" minOccurs="0" maxOccurs="1"/>
+        <xsd:element name="keywords" minOccurs="0" maxOccurs="1" type="xsd:string"/>
+        <xsd:element ref="dc:language" minOccurs="0" maxOccurs="1"/>
+        <xsd:element name="category" minOccurs="0" maxOccurs="1" type="xsd:string"/>
+        <xsd:element name="version" minOccurs="0" maxOccurs="1" type="xsd:string"/>
+        <xsd:element name="revision" minOccurs="0" maxOccurs="1" type="xsd:string">
+          <xsd:annotation>
+            <xsd:documentation>
+                        This value indicates the number of saves or revisions. The application is responsible for updating this value after each revision.
+                    </xsd:documentation>
+          </xsd:annotation>
+        </xsd:element>
+        <xsd:element name="lastModifiedBy" minOccurs="0" maxOccurs="1" type="xsd:string"/>
+        <xsd:element ref="dcterms:modified" minOccurs="0" maxOccurs="1"/>
+        <xsd:element name="contentStatus" minOccurs="0" maxOccurs="1" type="xsd:string"/>
+      </xsd:all>
+    </xsd:complexType>
+  </xsd:schema>
+  <xs:schema xmlns:pc="http://schemas.microsoft.com/office/infopath/2007/PartnerControls" xmlns:xs="http://www.w3.org/2001/XMLSchema" targetNamespace="http://schemas.microsoft.com/office/infopath/2007/PartnerControls" elementFormDefault="qualified" attributeFormDefault="unqualified">
+    <xs:element name="Person">
+      <xs:complexType>
+        <xs:sequence>
+          <xs:element ref="pc:DisplayName" minOccurs="0"/>
+          <xs:element ref="pc:AccountId" minOccurs="0"/>
+          <xs:element ref="pc:AccountType" minOccurs="0"/>
+        </xs:sequence>
+      </xs:complexType>
+    </xs:element>
+    <xs:element name="DisplayName" type="xs:string"/>
+    <xs:element name="AccountId" type="xs:string"/>
+    <xs:element name="AccountType" type="xs:string"/>
+    <xs:element name="BDCAssociatedEntity">
+      <xs:complexType>
+        <xs:sequence>
+          <xs:element ref="pc:BDCEntity" minOccurs="0" maxOccurs="unbounded"/>
+        </xs:sequence>
+        <xs:attribute ref="pc:EntityNamespace"/>
+        <xs:attribute ref="pc:EntityName"/>
+        <xs:attribute ref="pc:SystemInstanceName"/>
+        <xs:attribute ref="pc:AssociationName"/>
+      </xs:complexType>
+    </xs:element>
+    <xs:attribute name="EntityNamespace" type="xs:string"/>
+    <xs:attribute name="EntityName" type="xs:string"/>
+    <xs:attribute name="SystemInstanceName" type="xs:string"/>
+    <xs:attribute name="AssociationName" type="xs:string"/>
+    <xs:element name="BDCEntity">
+      <xs:complexType>
+        <xs:sequence>
+          <xs:element ref="pc:EntityDisplayName" minOccurs="0"/>
+          <xs:element ref="pc:EntityInstanceReference" minOccurs="0"/>
+          <xs:element ref="pc:EntityId1" minOccurs="0"/>
+          <xs:element ref="pc:EntityId2" minOccurs="0"/>
+          <xs:element ref="pc:EntityId3" minOccurs="0"/>
+          <xs:element ref="pc:EntityId4" minOccurs="0"/>
+          <xs:element ref="pc:EntityId5" minOccurs="0"/>
+        </xs:sequence>
+      </xs:complexType>
+    </xs:element>
+    <xs:element name="EntityDisplayName" type="xs:string"/>
+    <xs:element name="EntityInstanceReference" type="xs:string"/>
+    <xs:element name="EntityId1" type="xs:string"/>
+    <xs:element name="EntityId2" type="xs:string"/>
+    <xs:element name="EntityId3" type="xs:string"/>
+    <xs:element name="EntityId4" type="xs:string"/>
+    <xs:element name="EntityId5" type="xs:string"/>
+    <xs:element name="Terms">
+      <xs:complexType>
+        <xs:sequence>
+          <xs:element ref="pc:TermInfo" minOccurs="0" maxOccurs="unbounded"/>
+        </xs:sequence>
+      </xs:complexType>
+    </xs:element>
+    <xs:element name="TermInfo">
+      <xs:complexType>
+        <xs:sequence>
+          <xs:element ref="pc:TermName" minOccurs="0"/>
+          <xs:element ref="pc:TermId" minOccurs="0"/>
+        </xs:sequence>
+      </xs:complexType>
+    </xs:element>
+    <xs:element name="TermName" type="xs:string"/>
+    <xs:element name="TermId" type="xs:string"/>
+  </xs:schema>
+</ct:contentTypeSchema>
+</file>
+
+<file path=customXml/item4.xml><?xml version="1.0" encoding="utf-8"?>
+<p:properties xmlns:p="http://schemas.microsoft.com/office/2006/metadata/properties" xmlns:xsi="http://www.w3.org/2001/XMLSchema-instance" xmlns:pc="http://schemas.microsoft.com/office/infopath/2007/PartnerControls">
+  <documentManagement>
+    <_dlc_DocId xmlns="93c2c0a6-ca45-4a0e-8e57-b246e65d93c6">THEVAULT-437-2</_dlc_DocId>
+    <_dlc_DocIdUrl xmlns="93c2c0a6-ca45-4a0e-8e57-b246e65d93c6">
+      <Url>https://intranet.advisicon.com:447/dept/Authoring/_layouts/DocIdRedir.aspx?ID=THEVAULT-437-2</Url>
+      <Description>THEVAULT-437-2</Description>
+    </_dlc_DocIdUrl>
+  </documentManagement>
+</p:properties>
+</file>
+
+<file path=customXml/item5.xml><?xml version="1.0" encoding="utf-8"?>
 <b:Sources xmlns:b="http://schemas.openxmlformats.org/officeDocument/2006/bibliography" xmlns="http://schemas.openxmlformats.org/officeDocument/2006/bibliography" SelectedStyle="\APA.XSL" StyleName="APA"/>
 </file>
 
 <file path=customXml/itemProps1.xml><?xml version="1.0" encoding="utf-8"?>
-<ds:datastoreItem xmlns:ds="http://schemas.openxmlformats.org/officeDocument/2006/customXml" ds:itemID="{E6ADFB95-08D3-406C-BFF5-75E35FEC868C}">
+<ds:datastoreItem xmlns:ds="http://schemas.openxmlformats.org/officeDocument/2006/customXml" ds:itemID="{5095DEA3-0C0E-4C8E-9420-706C26903A31}">
+  <ds:schemaRefs>
+    <ds:schemaRef ds:uri="http://schemas.microsoft.com/sharepoint/v3/contenttype/forms"/>
+  </ds:schemaRefs>
+</ds:datastoreItem>
+</file>
+
+<file path=customXml/itemProps2.xml><?xml version="1.0" encoding="utf-8"?>
+<ds:datastoreItem xmlns:ds="http://schemas.openxmlformats.org/officeDocument/2006/customXml" ds:itemID="{241FAE6E-7C73-4FE8-A1DE-F8BA0F48CF1D}">
+  <ds:schemaRefs>
+    <ds:schemaRef ds:uri="http://schemas.microsoft.com/sharepoint/events"/>
+  </ds:schemaRefs>
+</ds:datastoreItem>
+</file>
+
+<file path=customXml/itemProps3.xml><?xml version="1.0" encoding="utf-8"?>
+<ds:datastoreItem xmlns:ds="http://schemas.openxmlformats.org/officeDocument/2006/customXml" ds:itemID="{A04B4A06-534D-4573-8739-DA478C875C97}">
+  <ds:schemaRefs>
+    <ds:schemaRef ds:uri="http://schemas.microsoft.com/office/2006/metadata/contentType"/>
+    <ds:schemaRef ds:uri="http://schemas.microsoft.com/office/2006/metadata/properties/metaAttributes"/>
+    <ds:schemaRef ds:uri="http://www.w3.org/2001/XMLSchema"/>
+    <ds:schemaRef ds:uri="http://schemas.microsoft.com/office/2006/metadata/properties"/>
+    <ds:schemaRef ds:uri="93c2c0a6-ca45-4a0e-8e57-b246e65d93c6"/>
+    <ds:schemaRef ds:uri="http://schemas.microsoft.com/office/2006/documentManagement/types"/>
+    <ds:schemaRef ds:uri="http://schemas.microsoft.com/office/infopath/2007/PartnerControls"/>
+    <ds:schemaRef ds:uri="http://schemas.openxmlformats.org/package/2006/metadata/core-properties"/>
+    <ds:schemaRef ds:uri="http://purl.org/dc/elements/1.1/"/>
+    <ds:schemaRef ds:uri="http://purl.org/dc/terms/"/>
+    <ds:schemaRef ds:uri="http://schemas.microsoft.com/internal/obd"/>
+  </ds:schemaRefs>
+</ds:datastoreItem>
+</file>
+
+<file path=customXml/itemProps4.xml><?xml version="1.0" encoding="utf-8"?>
+<ds:datastoreItem xmlns:ds="http://schemas.openxmlformats.org/officeDocument/2006/customXml" ds:itemID="{98241E95-4EC9-4065-9B46-1D07582EF6CD}">
+  <ds:schemaRefs>
+    <ds:schemaRef ds:uri="http://purl.org/dc/dcmitype/"/>
+    <ds:schemaRef ds:uri="http://schemas.openxmlformats.org/package/2006/metadata/core-properties"/>
+    <ds:schemaRef ds:uri="http://purl.org/dc/elements/1.1/"/>
+    <ds:schemaRef ds:uri="http://schemas.microsoft.com/office/2006/documentManagement/types"/>
+    <ds:schemaRef ds:uri="http://purl.org/dc/terms/"/>
+    <ds:schemaRef ds:uri="http://schemas.microsoft.com/office/2006/metadata/properties"/>
+    <ds:schemaRef ds:uri="http://www.w3.org/XML/1998/namespace"/>
+    <ds:schemaRef ds:uri="http://schemas.microsoft.com/office/infopath/2007/PartnerControls"/>
+    <ds:schemaRef ds:uri="93c2c0a6-ca45-4a0e-8e57-b246e65d93c6"/>
+  </ds:schemaRefs>
+</ds:datastoreItem>
+</file>
+
+<file path=customXml/itemProps5.xml><?xml version="1.0" encoding="utf-8"?>
+<ds:datastoreItem xmlns:ds="http://schemas.openxmlformats.org/officeDocument/2006/customXml" ds:itemID="{2535F4D7-917B-4D75-9161-2A7E076B0309}">
   <ds:schemaRefs>
     <ds:schemaRef ds:uri="http://schemas.openxmlformats.org/officeDocument/2006/bibliography"/>
   </ds:schemaRefs>

</xml_diff>